<commit_message>
Atualização de estudos sobre soft skills
</commit_message>
<xml_diff>
--- a/Analise e Desenvolvimento de Sistema/1_Semestre/Soft_Skills/Soft Skills.docx
+++ b/Analise e Desenvolvimento de Sistema/1_Semestre/Soft_Skills/Soft Skills.docx
@@ -615,7 +615,7 @@
           <wp:inline distB="114300" distT="114300" distL="114300" distR="114300">
             <wp:extent cx="4052888" cy="2807399"/>
             <wp:effectExtent b="0" l="0" r="0" t="0"/>
-            <wp:docPr id="1" name="image1.png"/>
+            <wp:docPr id="4" name="image1.png"/>
             <a:graphic>
               <a:graphicData uri="http://schemas.openxmlformats.org/drawingml/2006/picture">
                 <pic:pic>
@@ -4782,41 +4782,1228 @@
       </w:pPr>
       <w:r>
         <w:rPr>
-          <w:rtl w:val="0"/>
-        </w:rPr>
-      </w:r>
-    </w:p>
-    <w:p>
-      <w:pPr>
-        <w:jc w:val="both"/>
-        <w:rPr/>
-      </w:pPr>
-      <w:r>
-        <w:rPr>
-          <w:rtl w:val="0"/>
-        </w:rPr>
-      </w:r>
-    </w:p>
-    <w:p>
-      <w:pPr>
-        <w:jc w:val="both"/>
-        <w:rPr/>
-      </w:pPr>
-      <w:r>
-        <w:rPr>
-          <w:rtl w:val="0"/>
-        </w:rPr>
-      </w:r>
-    </w:p>
-    <w:p>
-      <w:pPr>
-        <w:jc w:val="both"/>
-        <w:rPr/>
-      </w:pPr>
-      <w:r>
-        <w:rPr>
-          <w:rtl w:val="0"/>
-        </w:rPr>
+          <w:b w:val="1"/>
+          <w:rtl w:val="0"/>
+        </w:rPr>
+        <w:t xml:space="preserve">Parte 5 - Inteligência Emocional - </w:t>
+      </w:r>
+      <w:hyperlink r:id="rId16">
+        <w:r>
+          <w:rPr>
+            <w:b w:val="1"/>
+            <w:color w:val="1155cc"/>
+            <w:u w:val="single"/>
+            <w:rtl w:val="0"/>
+          </w:rPr>
+          <w:t xml:space="preserve">Impacta - Parte 5</w:t>
+        </w:r>
+      </w:hyperlink>
+      <w:r>
+        <w:rPr>
+          <w:rtl w:val="0"/>
+        </w:rPr>
+      </w:r>
+    </w:p>
+    <w:p>
+      <w:pPr>
+        <w:jc w:val="both"/>
+        <w:rPr>
+          <w:b w:val="1"/>
+        </w:rPr>
+      </w:pPr>
+      <w:r>
+        <w:rPr>
+          <w:rtl w:val="0"/>
+        </w:rPr>
+      </w:r>
+    </w:p>
+    <w:p>
+      <w:pPr>
+        <w:jc w:val="both"/>
+        <w:rPr>
+          <w:b w:val="1"/>
+        </w:rPr>
+      </w:pPr>
+      <w:r>
+        <w:rPr>
+          <w:b w:val="1"/>
+          <w:rtl w:val="0"/>
+        </w:rPr>
+        <w:t xml:space="preserve">Resumo</w:t>
+      </w:r>
+    </w:p>
+    <w:p>
+      <w:pPr>
+        <w:jc w:val="both"/>
+        <w:rPr/>
+      </w:pPr>
+      <w:r>
+        <w:rPr>
+          <w:rtl w:val="0"/>
+        </w:rPr>
+      </w:r>
+    </w:p>
+    <w:p>
+      <w:pPr>
+        <w:jc w:val="both"/>
+        <w:rPr/>
+      </w:pPr>
+      <w:r>
+        <w:rPr>
+          <w:rtl w:val="0"/>
+        </w:rPr>
+        <w:t xml:space="preserve">Nesta unidade será tratado o conceito de Inteligência Emocional, segundo seu principal disseminador, Daniel Goleman. Serão abordados ainda o conhecimento das próprias emoções, como lidar com as emoções, automotivação, reconhecimento das emoções alheias e como lidar com relacionamentos.</w:t>
+      </w:r>
+    </w:p>
+    <w:p>
+      <w:pPr>
+        <w:jc w:val="both"/>
+        <w:rPr/>
+      </w:pPr>
+      <w:r>
+        <w:rPr>
+          <w:rtl w:val="0"/>
+        </w:rPr>
+      </w:r>
+    </w:p>
+    <w:p>
+      <w:pPr>
+        <w:jc w:val="both"/>
+        <w:rPr>
+          <w:b w:val="1"/>
+        </w:rPr>
+      </w:pPr>
+      <w:r>
+        <w:rPr>
+          <w:b w:val="1"/>
+          <w:rtl w:val="0"/>
+        </w:rPr>
+        <w:t xml:space="preserve">Como surgiu o conceito de Inteligência Emocional?</w:t>
+      </w:r>
+    </w:p>
+    <w:p>
+      <w:pPr>
+        <w:jc w:val="both"/>
+        <w:rPr>
+          <w:b w:val="1"/>
+        </w:rPr>
+      </w:pPr>
+      <w:r>
+        <w:rPr>
+          <w:rtl w:val="0"/>
+        </w:rPr>
+      </w:r>
+    </w:p>
+    <w:p>
+      <w:pPr>
+        <w:jc w:val="both"/>
+        <w:rPr/>
+      </w:pPr>
+      <w:r>
+        <w:rPr>
+          <w:rtl w:val="0"/>
+        </w:rPr>
+        <w:t xml:space="preserve">Com essa anedota sobre a possibilidade de um comportamento de uma pessoa ser capaz de alterar a resposta emocional de uma outra, o psicólogo e redator de ciência do New York Times, Daniel Goleman inicia um dos maiores best-sellers de todos os tempos, o livro “Inteligência Emocional: a teoria revolucionária que define o que é ser inteligente”. Embora o conceito original não seja de Goleman - é atribuído a Wayne Payne, por sua tese de doutorado de 1985 e retomado por estudos experimentais por Sternberg e Salovey em 1989 - foi por meio desta obra, de 1995, que o conceito tornou-se popular e, em certa medida, inaugurador de uma nova forma de compreensão sobre a inteligência. </w:t>
+      </w:r>
+    </w:p>
+    <w:p>
+      <w:pPr>
+        <w:jc w:val="both"/>
+        <w:rPr/>
+      </w:pPr>
+      <w:r>
+        <w:rPr>
+          <w:rtl w:val="0"/>
+        </w:rPr>
+      </w:r>
+    </w:p>
+    <w:p>
+      <w:pPr>
+        <w:jc w:val="both"/>
+        <w:rPr/>
+      </w:pPr>
+      <w:r>
+        <w:rPr>
+          <w:rtl w:val="0"/>
+        </w:rPr>
+        <w:t xml:space="preserve">É bem verdade que, em 1983, outro psicólogo e pesquisador, Howard Gardner, propôs uma teoria que escandalizou os mais conservadores na área da Psicologia Comportamental. Para Gardner, a inteligência humana não se baseia apenas em nossa capacidade cognitiva (raciocínio e memória); antes, divide-se em sete dimensões - posteriormente revisadas para nove - da inteligência: inteligência visual/espacial, inteligência musical, inteligência verbal/linguística, inteligência lógica/matemática, inteligência interpessoal, inteligência intrapessoal, inteligência corporal/cinestésica, inteligência naturalista e inteligência existencial como nos mostra a figura abaixo:</w:t>
+      </w:r>
+    </w:p>
+    <w:p>
+      <w:pPr>
+        <w:jc w:val="both"/>
+        <w:rPr/>
+      </w:pPr>
+      <w:r>
+        <w:rPr>
+          <w:rtl w:val="0"/>
+        </w:rPr>
+      </w:r>
+    </w:p>
+    <w:p>
+      <w:pPr>
+        <w:jc w:val="both"/>
+        <w:rPr/>
+      </w:pPr>
+      <w:r>
+        <w:rPr>
+          <w:rtl w:val="0"/>
+        </w:rPr>
+      </w:r>
+    </w:p>
+    <w:p>
+      <w:pPr>
+        <w:jc w:val="center"/>
+        <w:rPr/>
+      </w:pPr>
+      <w:r>
+        <w:rPr/>
+        <w:drawing>
+          <wp:inline distB="114300" distT="114300" distL="114300" distR="114300">
+            <wp:extent cx="3814763" cy="3145506"/>
+            <wp:effectExtent b="0" l="0" r="0" t="0"/>
+            <wp:docPr id="2" name="image3.png"/>
+            <a:graphic>
+              <a:graphicData uri="http://schemas.openxmlformats.org/drawingml/2006/picture">
+                <pic:pic>
+                  <pic:nvPicPr>
+                    <pic:cNvPr id="0" name="image3.png"/>
+                    <pic:cNvPicPr preferRelativeResize="0"/>
+                  </pic:nvPicPr>
+                  <pic:blipFill>
+                    <a:blip r:embed="rId17"/>
+                    <a:srcRect b="0" l="0" r="0" t="0"/>
+                    <a:stretch>
+                      <a:fillRect/>
+                    </a:stretch>
+                  </pic:blipFill>
+                  <pic:spPr>
+                    <a:xfrm>
+                      <a:off x="0" y="0"/>
+                      <a:ext cx="3814763" cy="3145506"/>
+                    </a:xfrm>
+                    <a:prstGeom prst="rect"/>
+                    <a:ln/>
+                  </pic:spPr>
+                </pic:pic>
+              </a:graphicData>
+            </a:graphic>
+          </wp:inline>
+        </w:drawing>
+      </w:r>
+      <w:r>
+        <w:rPr>
+          <w:rtl w:val="0"/>
+        </w:rPr>
+      </w:r>
+    </w:p>
+    <w:p>
+      <w:pPr>
+        <w:jc w:val="both"/>
+        <w:rPr/>
+      </w:pPr>
+      <w:r>
+        <w:rPr>
+          <w:rtl w:val="0"/>
+        </w:rPr>
+      </w:r>
+    </w:p>
+    <w:p>
+      <w:pPr>
+        <w:jc w:val="both"/>
+        <w:rPr>
+          <w:b w:val="1"/>
+        </w:rPr>
+      </w:pPr>
+      <w:r>
+        <w:rPr>
+          <w:b w:val="1"/>
+          <w:rtl w:val="0"/>
+        </w:rPr>
+        <w:t xml:space="preserve">O que é Inteligência Emocional?</w:t>
+      </w:r>
+    </w:p>
+    <w:p>
+      <w:pPr>
+        <w:jc w:val="both"/>
+        <w:rPr/>
+      </w:pPr>
+      <w:r>
+        <w:rPr>
+          <w:rtl w:val="0"/>
+        </w:rPr>
+        <w:t xml:space="preserve">“Eu diria que o que faz a diferença são aptidões aqui chamadas de inteligência emocional, as quais incluem autocontrole, zelo e persistência, e a capacidade de automotivação.” (GOLEMAN, 1995). Em outras palavras, para o autor (1995), Inteligência Emocional é a capacidade de reconhecer e avaliar os seus próprios sentimentos e os dos outros, assim como a capacidade de lidar com eles.</w:t>
+      </w:r>
+    </w:p>
+    <w:p>
+      <w:pPr>
+        <w:jc w:val="both"/>
+        <w:rPr/>
+      </w:pPr>
+      <w:r>
+        <w:rPr>
+          <w:rtl w:val="0"/>
+        </w:rPr>
+      </w:r>
+    </w:p>
+    <w:p>
+      <w:pPr>
+        <w:jc w:val="both"/>
+        <w:rPr/>
+      </w:pPr>
+      <w:r>
+        <w:rPr>
+          <w:rtl w:val="0"/>
+        </w:rPr>
+        <w:t xml:space="preserve">Desta forma, trata-se de “uma visão mais ampla de inteligência, tentando reinventá-la em termos do que é necessário para viver bem a vida” (STERNBERG; SALOVEY, 1989 apud GOLEMAN, 1995). E, neste sentido, a Inteligência Emocional está intimamente relacionada com o sucesso pessoal e profissional, porque não depende de um “milagre” biológico, como o QI (Quoeficiente Intelectual), que é genético; mas sim, do desenvolvimento - e aprendizado - de estratégias de convívio social e autocontrole que podem ser ensinados; portanto, acessíveis a todos que os queiram aprender.</w:t>
+      </w:r>
+    </w:p>
+    <w:p>
+      <w:pPr>
+        <w:jc w:val="both"/>
+        <w:rPr/>
+      </w:pPr>
+      <w:r>
+        <w:rPr>
+          <w:rtl w:val="0"/>
+        </w:rPr>
+      </w:r>
+    </w:p>
+    <w:p>
+      <w:pPr>
+        <w:jc w:val="both"/>
+        <w:rPr/>
+      </w:pPr>
+      <w:r>
+        <w:rPr>
+          <w:rtl w:val="0"/>
+        </w:rPr>
+        <w:t xml:space="preserve">Goleman identificou as seguintes habilidades como fundamentais para se desenvolver a Inteligência Emocional:</w:t>
+      </w:r>
+    </w:p>
+    <w:p>
+      <w:pPr>
+        <w:jc w:val="both"/>
+        <w:rPr/>
+      </w:pPr>
+      <w:r>
+        <w:rPr>
+          <w:rtl w:val="0"/>
+        </w:rPr>
+      </w:r>
+    </w:p>
+    <w:p>
+      <w:pPr>
+        <w:jc w:val="center"/>
+        <w:rPr/>
+      </w:pPr>
+      <w:r>
+        <w:rPr/>
+        <w:drawing>
+          <wp:inline distB="114300" distT="114300" distL="114300" distR="114300">
+            <wp:extent cx="3309938" cy="1906404"/>
+            <wp:effectExtent b="0" l="0" r="0" t="0"/>
+            <wp:docPr id="5" name="image5.png"/>
+            <a:graphic>
+              <a:graphicData uri="http://schemas.openxmlformats.org/drawingml/2006/picture">
+                <pic:pic>
+                  <pic:nvPicPr>
+                    <pic:cNvPr id="0" name="image5.png"/>
+                    <pic:cNvPicPr preferRelativeResize="0"/>
+                  </pic:nvPicPr>
+                  <pic:blipFill>
+                    <a:blip r:embed="rId18"/>
+                    <a:srcRect b="0" l="0" r="0" t="0"/>
+                    <a:stretch>
+                      <a:fillRect/>
+                    </a:stretch>
+                  </pic:blipFill>
+                  <pic:spPr>
+                    <a:xfrm>
+                      <a:off x="0" y="0"/>
+                      <a:ext cx="3309938" cy="1906404"/>
+                    </a:xfrm>
+                    <a:prstGeom prst="rect"/>
+                    <a:ln/>
+                  </pic:spPr>
+                </pic:pic>
+              </a:graphicData>
+            </a:graphic>
+          </wp:inline>
+        </w:drawing>
+      </w:r>
+      <w:r>
+        <w:rPr>
+          <w:rtl w:val="0"/>
+        </w:rPr>
+      </w:r>
+    </w:p>
+    <w:p>
+      <w:pPr>
+        <w:jc w:val="both"/>
+        <w:rPr/>
+      </w:pPr>
+      <w:r>
+        <w:rPr>
+          <w:rtl w:val="0"/>
+        </w:rPr>
+        <w:t xml:space="preserve">As três primeiras são habilidades intrapessoais e as duas últimas, interpessoais. Tanto quanto as primeiras são essenciais ao autoconhecimento, estas últimas são importantes em:</w:t>
+      </w:r>
+    </w:p>
+    <w:p>
+      <w:pPr>
+        <w:jc w:val="both"/>
+        <w:rPr/>
+      </w:pPr>
+      <w:r>
+        <w:rPr>
+          <w:rtl w:val="0"/>
+        </w:rPr>
+      </w:r>
+    </w:p>
+    <w:p>
+      <w:pPr>
+        <w:jc w:val="both"/>
+        <w:rPr/>
+      </w:pPr>
+      <w:r>
+        <w:rPr>
+          <w:b w:val="1"/>
+          <w:rtl w:val="0"/>
+        </w:rPr>
+        <w:t xml:space="preserve">Organização de grupos -</w:t>
+      </w:r>
+      <w:r>
+        <w:rPr>
+          <w:rtl w:val="0"/>
+        </w:rPr>
+        <w:t xml:space="preserve"> habilidade essencial da liderança, que envolve iniciativa e coordenação de esforços de um grupo, bem como a habilidade de obter do grupo o reconhecimento da liderança e uma cooperação espontânea.</w:t>
+      </w:r>
+    </w:p>
+    <w:p>
+      <w:pPr>
+        <w:jc w:val="both"/>
+        <w:rPr/>
+      </w:pPr>
+      <w:r>
+        <w:rPr>
+          <w:rtl w:val="0"/>
+        </w:rPr>
+      </w:r>
+    </w:p>
+    <w:p>
+      <w:pPr>
+        <w:jc w:val="both"/>
+        <w:rPr/>
+      </w:pPr>
+      <w:r>
+        <w:rPr>
+          <w:b w:val="1"/>
+          <w:rtl w:val="0"/>
+        </w:rPr>
+        <w:t xml:space="preserve">Negociação de soluções - </w:t>
+      </w:r>
+      <w:r>
+        <w:rPr>
+          <w:rtl w:val="0"/>
+        </w:rPr>
+        <w:t xml:space="preserve">característica do mediador, prevenindo e resolvendo conflitos.</w:t>
+      </w:r>
+    </w:p>
+    <w:p>
+      <w:pPr>
+        <w:jc w:val="both"/>
+        <w:rPr/>
+      </w:pPr>
+      <w:r>
+        <w:rPr>
+          <w:rtl w:val="0"/>
+        </w:rPr>
+      </w:r>
+    </w:p>
+    <w:p>
+      <w:pPr>
+        <w:jc w:val="both"/>
+        <w:rPr/>
+      </w:pPr>
+      <w:r>
+        <w:rPr>
+          <w:b w:val="1"/>
+          <w:rtl w:val="0"/>
+        </w:rPr>
+        <w:t xml:space="preserve">Empatia -</w:t>
+      </w:r>
+      <w:r>
+        <w:rPr>
+          <w:rtl w:val="0"/>
+        </w:rPr>
+        <w:t xml:space="preserve"> é a capacidade de, ao identificar e compreender os desejos e sentimentos dos indivíduos, reagir adequadamente de forma a canalizá-los ao interesse comum.</w:t>
+      </w:r>
+    </w:p>
+    <w:p>
+      <w:pPr>
+        <w:jc w:val="both"/>
+        <w:rPr/>
+      </w:pPr>
+      <w:r>
+        <w:rPr>
+          <w:rtl w:val="0"/>
+        </w:rPr>
+      </w:r>
+    </w:p>
+    <w:p>
+      <w:pPr>
+        <w:jc w:val="both"/>
+        <w:rPr/>
+      </w:pPr>
+      <w:r>
+        <w:rPr>
+          <w:b w:val="1"/>
+          <w:rtl w:val="0"/>
+        </w:rPr>
+        <w:t xml:space="preserve">Sensibilidade social - </w:t>
+      </w:r>
+      <w:r>
+        <w:rPr>
+          <w:rtl w:val="0"/>
+        </w:rPr>
+        <w:t xml:space="preserve">é a capacidade de detectar e identificar sentimentos e motivos das pessoas.</w:t>
+      </w:r>
+    </w:p>
+    <w:p>
+      <w:pPr>
+        <w:jc w:val="both"/>
+        <w:rPr/>
+      </w:pPr>
+      <w:r>
+        <w:rPr>
+          <w:rtl w:val="0"/>
+        </w:rPr>
+      </w:r>
+    </w:p>
+    <w:p>
+      <w:pPr>
+        <w:jc w:val="both"/>
+        <w:rPr>
+          <w:b w:val="1"/>
+        </w:rPr>
+      </w:pPr>
+      <w:r>
+        <w:rPr>
+          <w:b w:val="1"/>
+          <w:rtl w:val="0"/>
+        </w:rPr>
+        <w:t xml:space="preserve">Conhecer as próprias emoções</w:t>
+      </w:r>
+    </w:p>
+    <w:p>
+      <w:pPr>
+        <w:jc w:val="both"/>
+        <w:rPr/>
+      </w:pPr>
+      <w:r>
+        <w:rPr>
+          <w:rtl w:val="0"/>
+        </w:rPr>
+        <w:t xml:space="preserve">“Todas as emoções são, em essência, impulsos, legados pela evolução, para uma ação imediata, para planejamentos instantâneos que visam lidar com a vida. A própria raiz da palavra emoção é do latim movere — “mover” — acrescida do prefixo “e-”, que denota “afastar-se”, o que indica que em qualquer emoção está implícita uma propensão para um agir imediato.” (GOLEMAN, 1995).</w:t>
+      </w:r>
+    </w:p>
+    <w:p>
+      <w:pPr>
+        <w:jc w:val="both"/>
+        <w:rPr/>
+      </w:pPr>
+      <w:r>
+        <w:rPr>
+          <w:rtl w:val="0"/>
+        </w:rPr>
+      </w:r>
+    </w:p>
+    <w:p>
+      <w:pPr>
+        <w:jc w:val="both"/>
+        <w:rPr/>
+      </w:pPr>
+      <w:r>
+        <w:rPr>
+          <w:rtl w:val="0"/>
+        </w:rPr>
+        <w:t xml:space="preserve">Segundo os estudos da Psicologia Moderna, há apenas 5 emoções básicas, biologicamente falando: raiva, tristeza, nojo/repugnância, alegria e medo. Mas, Goleman (1995) acrescenta mais uma, o amor.</w:t>
+      </w:r>
+    </w:p>
+    <w:p>
+      <w:pPr>
+        <w:jc w:val="both"/>
+        <w:rPr/>
+      </w:pPr>
+      <w:r>
+        <w:rPr>
+          <w:rtl w:val="0"/>
+        </w:rPr>
+      </w:r>
+    </w:p>
+    <w:p>
+      <w:pPr>
+        <w:jc w:val="center"/>
+        <w:rPr/>
+      </w:pPr>
+      <w:r>
+        <w:rPr/>
+        <w:drawing>
+          <wp:inline distB="114300" distT="114300" distL="114300" distR="114300">
+            <wp:extent cx="2527715" cy="2405063"/>
+            <wp:effectExtent b="0" l="0" r="0" t="0"/>
+            <wp:docPr id="3" name="image4.png"/>
+            <a:graphic>
+              <a:graphicData uri="http://schemas.openxmlformats.org/drawingml/2006/picture">
+                <pic:pic>
+                  <pic:nvPicPr>
+                    <pic:cNvPr id="0" name="image4.png"/>
+                    <pic:cNvPicPr preferRelativeResize="0"/>
+                  </pic:nvPicPr>
+                  <pic:blipFill>
+                    <a:blip r:embed="rId19"/>
+                    <a:srcRect b="0" l="0" r="0" t="0"/>
+                    <a:stretch>
+                      <a:fillRect/>
+                    </a:stretch>
+                  </pic:blipFill>
+                  <pic:spPr>
+                    <a:xfrm>
+                      <a:off x="0" y="0"/>
+                      <a:ext cx="2527715" cy="2405063"/>
+                    </a:xfrm>
+                    <a:prstGeom prst="rect"/>
+                    <a:ln/>
+                  </pic:spPr>
+                </pic:pic>
+              </a:graphicData>
+            </a:graphic>
+          </wp:inline>
+        </w:drawing>
+      </w:r>
+      <w:r>
+        <w:rPr>
+          <w:rtl w:val="0"/>
+        </w:rPr>
+      </w:r>
+    </w:p>
+    <w:p>
+      <w:pPr>
+        <w:jc w:val="both"/>
+        <w:rPr/>
+      </w:pPr>
+      <w:r>
+        <w:rPr>
+          <w:rtl w:val="0"/>
+        </w:rPr>
+      </w:r>
+    </w:p>
+    <w:p>
+      <w:pPr>
+        <w:jc w:val="both"/>
+        <w:rPr/>
+      </w:pPr>
+      <w:r>
+        <w:rPr>
+          <w:rtl w:val="0"/>
+        </w:rPr>
+      </w:r>
+    </w:p>
+    <w:p>
+      <w:pPr>
+        <w:jc w:val="both"/>
+        <w:rPr/>
+      </w:pPr>
+      <w:r>
+        <w:rPr>
+          <w:rtl w:val="0"/>
+        </w:rPr>
+        <w:t xml:space="preserve">Não somos capazes de controlar racionalmente as nossas emoções. Isso significa que, quando uma pessoa está tomada pela raiva, a pior coisa que se pode dizer para ele é “fique calma”, justamente porque ela não tem domínio racional sobre o que sente - e acabará se sentindo com mais raiva ainda, por não conseguir se controlar. Nesta situação, sugere Goleman (1995), o mais sábio a fazer é se desviar do objeto que causa a raiva, seja ele pensamento ou ação. </w:t>
+      </w:r>
+    </w:p>
+    <w:p>
+      <w:pPr>
+        <w:jc w:val="both"/>
+        <w:rPr/>
+      </w:pPr>
+      <w:r>
+        <w:rPr>
+          <w:rtl w:val="0"/>
+        </w:rPr>
+      </w:r>
+    </w:p>
+    <w:p>
+      <w:pPr>
+        <w:jc w:val="both"/>
+        <w:rPr/>
+      </w:pPr>
+      <w:r>
+        <w:rPr>
+          <w:rtl w:val="0"/>
+        </w:rPr>
+        <w:t xml:space="preserve">Isto porque, embora não sejamos capazes de controlar nossas emoções, somos responsáveis por nossas ações; logo, conseguimos moldar nosso comportamento de maneira a conseguirmos, racionalmente, sermos dominados por nossas emoções e levados a fazer algo do qual nos arrependeríamos depois.</w:t>
+      </w:r>
+    </w:p>
+    <w:p>
+      <w:pPr>
+        <w:jc w:val="both"/>
+        <w:rPr/>
+      </w:pPr>
+      <w:r>
+        <w:rPr>
+          <w:rtl w:val="0"/>
+        </w:rPr>
+      </w:r>
+    </w:p>
+    <w:p>
+      <w:pPr>
+        <w:jc w:val="both"/>
+        <w:rPr/>
+      </w:pPr>
+      <w:r>
+        <w:rPr>
+          <w:rtl w:val="0"/>
+        </w:rPr>
+        <w:t xml:space="preserve">Assim, segundo o autor (1995), a melhora no reconhecimento e designação das próprias emoções leva à maior capacidade de se entender as causas dos sentimentos. Assim, somos capazes de diferenciar sentimentos e atos, sendo mais eficazes em nosso autocontrole emocional.</w:t>
+      </w:r>
+    </w:p>
+    <w:p>
+      <w:pPr>
+        <w:jc w:val="both"/>
+        <w:rPr/>
+      </w:pPr>
+      <w:r>
+        <w:rPr>
+          <w:rtl w:val="0"/>
+        </w:rPr>
+      </w:r>
+    </w:p>
+    <w:p>
+      <w:pPr>
+        <w:jc w:val="both"/>
+        <w:rPr>
+          <w:b w:val="1"/>
+        </w:rPr>
+      </w:pPr>
+      <w:r>
+        <w:rPr>
+          <w:b w:val="1"/>
+          <w:rtl w:val="0"/>
+        </w:rPr>
+        <w:t xml:space="preserve"> Lidar com as emoções</w:t>
+      </w:r>
+    </w:p>
+    <w:p>
+      <w:pPr>
+        <w:jc w:val="both"/>
+        <w:rPr/>
+      </w:pPr>
+      <w:r>
+        <w:rPr>
+          <w:rtl w:val="0"/>
+        </w:rPr>
+        <w:t xml:space="preserve">Para o autor (1995), existem duas possibilidades:</w:t>
+      </w:r>
+    </w:p>
+    <w:p>
+      <w:pPr>
+        <w:jc w:val="both"/>
+        <w:rPr/>
+      </w:pPr>
+      <w:r>
+        <w:rPr>
+          <w:rtl w:val="0"/>
+        </w:rPr>
+      </w:r>
+    </w:p>
+    <w:p>
+      <w:pPr>
+        <w:jc w:val="both"/>
+        <w:rPr/>
+      </w:pPr>
+      <w:r>
+        <w:rPr>
+          <w:rtl w:val="0"/>
+        </w:rPr>
+        <w:t xml:space="preserve">“Os vigilantes, que se fixam nos apuros podem, pelo próprio ato de acompanhar com tanto cuidado, ampliar, sem saber, a magnitude de suas reações — sobretudo se essa fixação é desprovida da equanimidade da autoconsciência. O resultado é que suas emoções se tornam mais intensas”;</w:t>
+      </w:r>
+    </w:p>
+    <w:p>
+      <w:pPr>
+        <w:jc w:val="both"/>
+        <w:rPr/>
+      </w:pPr>
+      <w:r>
+        <w:rPr>
+          <w:rtl w:val="0"/>
+        </w:rPr>
+      </w:r>
+    </w:p>
+    <w:p>
+      <w:pPr>
+        <w:jc w:val="both"/>
+        <w:rPr/>
+      </w:pPr>
+      <w:r>
+        <w:rPr>
+          <w:rtl w:val="0"/>
+        </w:rPr>
+        <w:t xml:space="preserve">“Os que se desligam, que se distraem, percebem menos coisas em suas reações e com isso minimizam a experiência de sua resposta emocional, se não a própria dimensão da resposta”.</w:t>
+      </w:r>
+    </w:p>
+    <w:p>
+      <w:pPr>
+        <w:jc w:val="both"/>
+        <w:rPr/>
+      </w:pPr>
+      <w:r>
+        <w:rPr>
+          <w:rtl w:val="0"/>
+        </w:rPr>
+      </w:r>
+    </w:p>
+    <w:p>
+      <w:pPr>
+        <w:jc w:val="both"/>
+        <w:rPr/>
+      </w:pPr>
+      <w:r>
+        <w:rPr>
+          <w:rtl w:val="0"/>
+        </w:rPr>
+        <w:t xml:space="preserve">Segundo a forma como você sente a situação, a sua reação diante do desafio é completamente diferente; logo, o sucesso ou insucesso de suas ações está diretamente relacionado ao como cada um reage frente às suas emoções que sente - e não às emoções em si.</w:t>
+      </w:r>
+    </w:p>
+    <w:p>
+      <w:pPr>
+        <w:jc w:val="both"/>
+        <w:rPr/>
+      </w:pPr>
+      <w:r>
+        <w:rPr>
+          <w:rtl w:val="0"/>
+        </w:rPr>
+      </w:r>
+    </w:p>
+    <w:p>
+      <w:pPr>
+        <w:jc w:val="both"/>
+        <w:rPr/>
+      </w:pPr>
+      <w:r>
+        <w:rPr>
+          <w:rtl w:val="0"/>
+        </w:rPr>
+        <w:t xml:space="preserve">Desse modo, alguém que não tem consciência sobre o que sente certamente não saberá o que fazer quando o sente; mas, pior do que isso, mesmo aqueles que sabem o que estão sentindo correm o risco de não saberem lidar com seu conteúdo emocional, simplesmente por não terem repertório nem modelo de comportamento. </w:t>
+      </w:r>
+    </w:p>
+    <w:p>
+      <w:pPr>
+        <w:jc w:val="both"/>
+        <w:rPr/>
+      </w:pPr>
+      <w:r>
+        <w:rPr>
+          <w:rtl w:val="0"/>
+        </w:rPr>
+      </w:r>
+    </w:p>
+    <w:p>
+      <w:pPr>
+        <w:jc w:val="both"/>
+        <w:rPr/>
+      </w:pPr>
+      <w:r>
+        <w:rPr>
+          <w:rtl w:val="0"/>
+        </w:rPr>
+        <w:t xml:space="preserve">Neste sentido, as experiências da vida - assim como a educação tanto formal (na escola) quanto informal (pais, sociedade) são definidoras para que a pessoa tenha repertório de comportamentos que o auxiliem no maior número possível de situações que ele eventualmente venha a passar.</w:t>
+      </w:r>
+    </w:p>
+    <w:p>
+      <w:pPr>
+        <w:jc w:val="both"/>
+        <w:rPr/>
+      </w:pPr>
+      <w:r>
+        <w:rPr>
+          <w:rtl w:val="0"/>
+        </w:rPr>
+      </w:r>
+    </w:p>
+    <w:p>
+      <w:pPr>
+        <w:jc w:val="both"/>
+        <w:rPr>
+          <w:b w:val="1"/>
+        </w:rPr>
+      </w:pPr>
+      <w:r>
+        <w:rPr>
+          <w:b w:val="1"/>
+          <w:rtl w:val="0"/>
+        </w:rPr>
+        <w:t xml:space="preserve">Motivar-se</w:t>
+      </w:r>
+    </w:p>
+    <w:p>
+      <w:pPr>
+        <w:jc w:val="both"/>
+        <w:rPr/>
+      </w:pPr>
+      <w:r>
+        <w:rPr>
+          <w:rtl w:val="0"/>
+        </w:rPr>
+        <w:t xml:space="preserve">Já falamos um pouquinho sobre motivação. No entanto, vamos retomar esse conceito a partir de Goleman. Segundo ele, essa é a habilidade primordial entre todas as outras. Isto porque a pessoa que não é capaz de reconhecer seus talentos, também não é capaz de mensurar corretamente os seus desafios - nem quanto de energia, autodeterminação e coragem irá necessitar para concluir com sucesso as tarefas que se propõe a realizar na vida. </w:t>
+      </w:r>
+    </w:p>
+    <w:p>
+      <w:pPr>
+        <w:jc w:val="both"/>
+        <w:rPr/>
+      </w:pPr>
+      <w:r>
+        <w:rPr>
+          <w:rtl w:val="0"/>
+        </w:rPr>
+      </w:r>
+    </w:p>
+    <w:p>
+      <w:pPr>
+        <w:jc w:val="both"/>
+        <w:rPr>
+          <w:b w:val="1"/>
+        </w:rPr>
+      </w:pPr>
+      <w:r>
+        <w:rPr>
+          <w:b w:val="1"/>
+          <w:rtl w:val="0"/>
+        </w:rPr>
+        <w:t xml:space="preserve">Reconhecer as emoções nos outros</w:t>
+      </w:r>
+    </w:p>
+    <w:p>
+      <w:pPr>
+        <w:jc w:val="both"/>
+        <w:rPr/>
+      </w:pPr>
+      <w:r>
+        <w:rPr>
+          <w:rtl w:val="0"/>
+        </w:rPr>
+        <w:t xml:space="preserve">A capacidade de reconhecer as emoções nos outros leva o nome de empatia. Para Goleman (1995), “a empatia é alimentada pelo autoconhecimento; quanto mais consciente estivermos acerca de nossas próprias emoções, mais facilmente poderemos entender o sentimento alheio.”</w:t>
+      </w:r>
+    </w:p>
+    <w:p>
+      <w:pPr>
+        <w:jc w:val="both"/>
+        <w:rPr/>
+      </w:pPr>
+      <w:r>
+        <w:rPr>
+          <w:rtl w:val="0"/>
+        </w:rPr>
+      </w:r>
+    </w:p>
+    <w:p>
+      <w:pPr>
+        <w:jc w:val="both"/>
+        <w:rPr/>
+      </w:pPr>
+      <w:r>
+        <w:rPr>
+          <w:rtl w:val="0"/>
+        </w:rPr>
+        <w:t xml:space="preserve">Assim, quanto maior a nossa capacidade de adotar a perspectiva do outro, mais sensibilidade em relação aos sentimentos dos outros teremos e mais capazes seremos de melhor ouvi-los realmente, sem a interferência de nossos pré julgamentos e oposições. </w:t>
+      </w:r>
+    </w:p>
+    <w:p>
+      <w:pPr>
+        <w:jc w:val="both"/>
+        <w:rPr/>
+      </w:pPr>
+      <w:r>
+        <w:rPr>
+          <w:rtl w:val="0"/>
+        </w:rPr>
+      </w:r>
+    </w:p>
+    <w:p>
+      <w:pPr>
+        <w:jc w:val="both"/>
+        <w:rPr/>
+      </w:pPr>
+      <w:r>
+        <w:rPr>
+          <w:rtl w:val="0"/>
+        </w:rPr>
+        <w:t xml:space="preserve">Decorrem de nossa habilidade de empatia diversas ações que transformam não apenas a nossa vida, mas a nossa sociedade em um lugar melhor para se viver, como, por exemplo, a solidariedade, a responsabilidade social e a sustentabilidade em nossas escolhas de consumo consciente.</w:t>
+      </w:r>
+    </w:p>
+    <w:p>
+      <w:pPr>
+        <w:jc w:val="both"/>
+        <w:rPr/>
+      </w:pPr>
+      <w:r>
+        <w:rPr>
+          <w:rtl w:val="0"/>
+        </w:rPr>
+      </w:r>
+    </w:p>
+    <w:p>
+      <w:pPr>
+        <w:jc w:val="both"/>
+        <w:rPr>
+          <w:b w:val="1"/>
+        </w:rPr>
+      </w:pPr>
+      <w:r>
+        <w:rPr>
+          <w:b w:val="1"/>
+          <w:rtl w:val="0"/>
+        </w:rPr>
+        <w:t xml:space="preserve">Lidar com os relacionamentos</w:t>
+      </w:r>
+    </w:p>
+    <w:p>
+      <w:pPr>
+        <w:jc w:val="both"/>
+        <w:rPr/>
+      </w:pPr>
+      <w:r>
+        <w:rPr>
+          <w:rtl w:val="0"/>
+        </w:rPr>
+        <w:t xml:space="preserve">A forma como as pessoas expressam seus sentimentos constitui-se numa competência social muito importante. Segundo Goleman (1995)</w:t>
+      </w:r>
+    </w:p>
+    <w:p>
+      <w:pPr>
+        <w:jc w:val="both"/>
+        <w:rPr/>
+      </w:pPr>
+      <w:r>
+        <w:rPr>
+          <w:rtl w:val="0"/>
+        </w:rPr>
+      </w:r>
+    </w:p>
+    <w:p>
+      <w:pPr>
+        <w:jc w:val="both"/>
+        <w:rPr/>
+      </w:pPr>
+      <w:r>
+        <w:rPr>
+          <w:rtl w:val="0"/>
+        </w:rPr>
+        <w:t xml:space="preserve">Portanto, a capacidade de identificação com as outras pessoas faz de alguns verdadeiros mestres em relacionarem-se com as demais pessoas. Evidentemente, essa também é uma capacidade inata naqueles que desejam manipular outras pessoas, sendo aqui importante a ética entre aqueles que se relacionam.</w:t>
+      </w:r>
+    </w:p>
+    <w:p>
+      <w:pPr>
+        <w:jc w:val="both"/>
+        <w:rPr/>
+      </w:pPr>
+      <w:r>
+        <w:rPr>
+          <w:rtl w:val="0"/>
+        </w:rPr>
+      </w:r>
+    </w:p>
+    <w:p>
+      <w:pPr>
+        <w:jc w:val="both"/>
+        <w:rPr/>
+      </w:pPr>
+      <w:r>
+        <w:rPr>
+          <w:rtl w:val="0"/>
+        </w:rPr>
+        <w:t xml:space="preserve">Goleman ainda cita quatro aptidões comuns àqueles que possuem alta inteligência interpessoal, como foi chamada essa habilidade por Hatch e Gardner (GOLEMAN, 1995):</w:t>
+      </w:r>
+    </w:p>
+    <w:p>
+      <w:pPr>
+        <w:jc w:val="both"/>
+        <w:rPr/>
+      </w:pPr>
+      <w:r>
+        <w:rPr>
+          <w:rtl w:val="0"/>
+        </w:rPr>
+      </w:r>
+    </w:p>
+    <w:p>
+      <w:pPr>
+        <w:jc w:val="center"/>
+        <w:rPr/>
+      </w:pPr>
+      <w:r>
+        <w:rPr/>
+        <w:drawing>
+          <wp:inline distB="114300" distT="114300" distL="114300" distR="114300">
+            <wp:extent cx="3671888" cy="617470"/>
+            <wp:effectExtent b="0" l="0" r="0" t="0"/>
+            <wp:docPr id="1" name="image2.png"/>
+            <a:graphic>
+              <a:graphicData uri="http://schemas.openxmlformats.org/drawingml/2006/picture">
+                <pic:pic>
+                  <pic:nvPicPr>
+                    <pic:cNvPr id="0" name="image2.png"/>
+                    <pic:cNvPicPr preferRelativeResize="0"/>
+                  </pic:nvPicPr>
+                  <pic:blipFill>
+                    <a:blip r:embed="rId20"/>
+                    <a:srcRect b="0" l="0" r="0" t="0"/>
+                    <a:stretch>
+                      <a:fillRect/>
+                    </a:stretch>
+                  </pic:blipFill>
+                  <pic:spPr>
+                    <a:xfrm>
+                      <a:off x="0" y="0"/>
+                      <a:ext cx="3671888" cy="617470"/>
+                    </a:xfrm>
+                    <a:prstGeom prst="rect"/>
+                    <a:ln/>
+                  </pic:spPr>
+                </pic:pic>
+              </a:graphicData>
+            </a:graphic>
+          </wp:inline>
+        </w:drawing>
+      </w:r>
+      <w:r>
+        <w:rPr>
+          <w:rtl w:val="0"/>
+        </w:rPr>
+      </w:r>
+    </w:p>
+    <w:p>
+      <w:pPr>
+        <w:jc w:val="both"/>
+        <w:rPr/>
+      </w:pPr>
+      <w:r>
+        <w:rPr>
+          <w:rtl w:val="0"/>
+        </w:rPr>
+      </w:r>
+    </w:p>
+    <w:p>
+      <w:pPr>
+        <w:jc w:val="both"/>
+        <w:rPr/>
+      </w:pPr>
+      <w:r>
+        <w:rPr>
+          <w:b w:val="1"/>
+          <w:rtl w:val="0"/>
+        </w:rPr>
+        <w:t xml:space="preserve">Organizar grupos — </w:t>
+      </w:r>
+      <w:r>
+        <w:rPr>
+          <w:rtl w:val="0"/>
+        </w:rPr>
+        <w:t xml:space="preserve">aptidão essencial do líder, que envolve iniciar e coordenar os esforços de um grupo de pessoas;</w:t>
+      </w:r>
+    </w:p>
+    <w:p>
+      <w:pPr>
+        <w:jc w:val="both"/>
+        <w:rPr/>
+      </w:pPr>
+      <w:r>
+        <w:rPr>
+          <w:rtl w:val="0"/>
+        </w:rPr>
+      </w:r>
+    </w:p>
+    <w:p>
+      <w:pPr>
+        <w:jc w:val="both"/>
+        <w:rPr/>
+      </w:pPr>
+      <w:r>
+        <w:rPr>
+          <w:b w:val="1"/>
+          <w:rtl w:val="0"/>
+        </w:rPr>
+        <w:t xml:space="preserve">Negociar soluções — </w:t>
+      </w:r>
+      <w:r>
+        <w:rPr>
+          <w:rtl w:val="0"/>
+        </w:rPr>
+        <w:t xml:space="preserve">o talento do mediador, que evita ou resolve conflitos. As pessoas que têm essa aptidão são excelentes para fazer acordos, arbitrar ou mediar disputas;</w:t>
+      </w:r>
+    </w:p>
+    <w:p>
+      <w:pPr>
+        <w:jc w:val="both"/>
+        <w:rPr/>
+      </w:pPr>
+      <w:r>
+        <w:rPr>
+          <w:rtl w:val="0"/>
+        </w:rPr>
+      </w:r>
+    </w:p>
+    <w:p>
+      <w:pPr>
+        <w:jc w:val="both"/>
+        <w:rPr/>
+      </w:pPr>
+      <w:r>
+        <w:rPr>
+          <w:b w:val="1"/>
+          <w:rtl w:val="0"/>
+        </w:rPr>
+        <w:t xml:space="preserve">Ligação pessoal — </w:t>
+      </w:r>
+      <w:r>
+        <w:rPr>
+          <w:rtl w:val="0"/>
+        </w:rPr>
+        <w:t xml:space="preserve">o talento de empatia e ligação. Isto facilita estabelecer um relacionamento ou reconhecer e reagir adequadamente aos sentimentos e preocupações das pessoas </w:t>
+      </w:r>
+    </w:p>
+    <w:p>
+      <w:pPr>
+        <w:jc w:val="both"/>
+        <w:rPr>
+          <w:b w:val="1"/>
+        </w:rPr>
+      </w:pPr>
+      <w:r>
+        <w:rPr>
+          <w:rtl w:val="0"/>
+        </w:rPr>
+      </w:r>
+    </w:p>
+    <w:p>
+      <w:pPr>
+        <w:jc w:val="both"/>
+        <w:rPr/>
+      </w:pPr>
+      <w:r>
+        <w:rPr>
+          <w:b w:val="1"/>
+          <w:rtl w:val="0"/>
+        </w:rPr>
+        <w:t xml:space="preserve">Análise social — </w:t>
+      </w:r>
+      <w:r>
+        <w:rPr>
+          <w:rtl w:val="0"/>
+        </w:rPr>
+        <w:t xml:space="preserve">poder detectar e intuir sentimentos, motivos e preocupações das pessoas. Esse conhecimento de como os outros se sentem leva a uma fácil intimidade ou senso de relação. </w:t>
       </w:r>
     </w:p>
     <w:p>

</xml_diff>

<commit_message>
Atualização materia sof skils - comunicação eficaz e assertiva
</commit_message>
<xml_diff>
--- a/Analise e Desenvolvimento de Sistema/1_Semestre/Soft_Skills/Soft Skills.docx
+++ b/Analise e Desenvolvimento de Sistema/1_Semestre/Soft_Skills/Soft Skills.docx
@@ -615,12 +615,12 @@
           <wp:inline distB="114300" distT="114300" distL="114300" distR="114300">
             <wp:extent cx="4052888" cy="2807399"/>
             <wp:effectExtent b="0" l="0" r="0" t="0"/>
-            <wp:docPr id="5" name="image2.png"/>
+            <wp:docPr id="11" name="image4.png"/>
             <a:graphic>
               <a:graphicData uri="http://schemas.openxmlformats.org/drawingml/2006/picture">
                 <pic:pic>
                   <pic:nvPicPr>
-                    <pic:cNvPr id="0" name="image2.png"/>
+                    <pic:cNvPr id="0" name="image4.png"/>
                     <pic:cNvPicPr preferRelativeResize="0"/>
                   </pic:nvPicPr>
                   <pic:blipFill>
@@ -4962,12 +4962,12 @@
           <wp:inline distB="114300" distT="114300" distL="114300" distR="114300">
             <wp:extent cx="3814763" cy="3145506"/>
             <wp:effectExtent b="0" l="0" r="0" t="0"/>
-            <wp:docPr id="3" name="image3.png"/>
+            <wp:docPr id="9" name="image7.png"/>
             <a:graphic>
               <a:graphicData uri="http://schemas.openxmlformats.org/drawingml/2006/picture">
                 <pic:pic>
                   <pic:nvPicPr>
-                    <pic:cNvPr id="0" name="image3.png"/>
+                    <pic:cNvPr id="0" name="image7.png"/>
                     <pic:cNvPicPr preferRelativeResize="0"/>
                   </pic:nvPicPr>
                   <pic:blipFill>
@@ -5103,12 +5103,12 @@
           <wp:inline distB="114300" distT="114300" distL="114300" distR="114300">
             <wp:extent cx="3309938" cy="1906404"/>
             <wp:effectExtent b="0" l="0" r="0" t="0"/>
-            <wp:docPr id="6" name="image1.png"/>
+            <wp:docPr id="4" name="image3.png"/>
             <a:graphic>
               <a:graphicData uri="http://schemas.openxmlformats.org/drawingml/2006/picture">
                 <pic:pic>
                   <pic:nvPicPr>
-                    <pic:cNvPr id="0" name="image1.png"/>
+                    <pic:cNvPr id="0" name="image3.png"/>
                     <pic:cNvPicPr preferRelativeResize="0"/>
                   </pic:nvPicPr>
                   <pic:blipFill>
@@ -5353,12 +5353,12 @@
           <wp:inline distB="114300" distT="114300" distL="114300" distR="114300">
             <wp:extent cx="2527715" cy="2405063"/>
             <wp:effectExtent b="0" l="0" r="0" t="0"/>
-            <wp:docPr id="4" name="image5.png"/>
+            <wp:docPr id="10" name="image1.png"/>
             <a:graphic>
               <a:graphicData uri="http://schemas.openxmlformats.org/drawingml/2006/picture">
                 <pic:pic>
                   <pic:nvPicPr>
-                    <pic:cNvPr id="0" name="image5.png"/>
+                    <pic:cNvPr id="0" name="image1.png"/>
                     <pic:cNvPicPr preferRelativeResize="0"/>
                   </pic:nvPicPr>
                   <pic:blipFill>
@@ -5849,12 +5849,12 @@
           <wp:inline distB="114300" distT="114300" distL="114300" distR="114300">
             <wp:extent cx="3671888" cy="617470"/>
             <wp:effectExtent b="0" l="0" r="0" t="0"/>
-            <wp:docPr id="1" name="image4.png"/>
+            <wp:docPr id="3" name="image5.png"/>
             <a:graphic>
               <a:graphicData uri="http://schemas.openxmlformats.org/drawingml/2006/picture">
                 <pic:pic>
                   <pic:nvPicPr>
-                    <pic:cNvPr id="0" name="image4.png"/>
+                    <pic:cNvPr id="0" name="image5.png"/>
                     <pic:cNvPicPr preferRelativeResize="0"/>
                   </pic:nvPicPr>
                   <pic:blipFill>
@@ -6368,12 +6368,12 @@
           <wp:inline distB="114300" distT="114300" distL="114300" distR="114300">
             <wp:extent cx="2319338" cy="1923353"/>
             <wp:effectExtent b="0" l="0" r="0" t="0"/>
-            <wp:docPr id="2" name="image6.png"/>
+            <wp:docPr id="7" name="image2.png"/>
             <a:graphic>
               <a:graphicData uri="http://schemas.openxmlformats.org/drawingml/2006/picture">
                 <pic:pic>
                   <pic:nvPicPr>
-                    <pic:cNvPr id="0" name="image6.png"/>
+                    <pic:cNvPr id="0" name="image2.png"/>
                     <pic:cNvPicPr preferRelativeResize="0"/>
                   </pic:nvPicPr>
                   <pic:blipFill>
@@ -13512,6 +13512,1920 @@
           <w:rtl w:val="0"/>
         </w:rPr>
         <w:t xml:space="preserve">E assim, adquirindo o hábito de identificar os pensamentos negativos e direcionar a mente para algum pensamento construtivo nós podemos, dia-a-dia, pouco a pouco tornar o nosso lado sábio mais forte e cada vez mais predominante. </w:t>
+      </w:r>
+    </w:p>
+    <w:p>
+      <w:pPr>
+        <w:jc w:val="both"/>
+        <w:rPr/>
+      </w:pPr>
+      <w:r>
+        <w:rPr>
+          <w:rtl w:val="0"/>
+        </w:rPr>
+      </w:r>
+    </w:p>
+    <w:p>
+      <w:pPr>
+        <w:jc w:val="both"/>
+        <w:rPr/>
+      </w:pPr>
+      <w:r>
+        <w:rPr>
+          <w:b w:val="1"/>
+          <w:rtl w:val="0"/>
+        </w:rPr>
+        <w:t xml:space="preserve">Parte 7 - Comunicação Eficaz e Assetiva - </w:t>
+      </w:r>
+      <w:hyperlink r:id="rId23">
+        <w:r>
+          <w:rPr>
+            <w:b w:val="1"/>
+            <w:color w:val="1155cc"/>
+            <w:u w:val="single"/>
+            <w:rtl w:val="0"/>
+          </w:rPr>
+          <w:t xml:space="preserve">Impacta - Parte 7</w:t>
+        </w:r>
+      </w:hyperlink>
+      <w:r>
+        <w:rPr>
+          <w:rtl w:val="0"/>
+        </w:rPr>
+      </w:r>
+    </w:p>
+    <w:p>
+      <w:pPr>
+        <w:jc w:val="both"/>
+        <w:rPr/>
+      </w:pPr>
+      <w:r>
+        <w:rPr>
+          <w:b w:val="1"/>
+          <w:rtl w:val="0"/>
+        </w:rPr>
+        <w:t xml:space="preserve">Resumo</w:t>
+      </w:r>
+      <w:r>
+        <w:rPr>
+          <w:rtl w:val="0"/>
+        </w:rPr>
+      </w:r>
+    </w:p>
+    <w:p>
+      <w:pPr>
+        <w:jc w:val="both"/>
+        <w:rPr/>
+      </w:pPr>
+      <w:r>
+        <w:rPr>
+          <w:rtl w:val="0"/>
+        </w:rPr>
+      </w:r>
+    </w:p>
+    <w:p>
+      <w:pPr>
+        <w:jc w:val="both"/>
+        <w:rPr/>
+      </w:pPr>
+      <w:r>
+        <w:rPr>
+          <w:rtl w:val="0"/>
+        </w:rPr>
+        <w:t xml:space="preserve">Para entender a importância da Comunicação, vamos discutir os conceitos basilares como língua, linguagem. Também iremos entender as diferenças entre a linguagem verbal e não verbal e como essas linguagens estão presentes no nosso dia a dia. Para uma comunicação clara e objetiva, veremos que é fundamental entender quais são os “ruídos” da comunicação e o que precisamos fazer para termos uma comunicação eficaz.</w:t>
+      </w:r>
+    </w:p>
+    <w:p>
+      <w:pPr>
+        <w:jc w:val="both"/>
+        <w:rPr/>
+      </w:pPr>
+      <w:r>
+        <w:rPr>
+          <w:rtl w:val="0"/>
+        </w:rPr>
+      </w:r>
+    </w:p>
+    <w:p>
+      <w:pPr>
+        <w:jc w:val="both"/>
+        <w:rPr>
+          <w:b w:val="1"/>
+        </w:rPr>
+      </w:pPr>
+      <w:r>
+        <w:rPr>
+          <w:b w:val="1"/>
+          <w:rtl w:val="0"/>
+        </w:rPr>
+        <w:t xml:space="preserve">Língua, Linguagem e Comunicação </w:t>
+      </w:r>
+    </w:p>
+    <w:p>
+      <w:pPr>
+        <w:jc w:val="both"/>
+        <w:rPr/>
+      </w:pPr>
+      <w:r>
+        <w:rPr>
+          <w:rtl w:val="0"/>
+        </w:rPr>
+      </w:r>
+    </w:p>
+    <w:p>
+      <w:pPr>
+        <w:jc w:val="both"/>
+        <w:rPr/>
+      </w:pPr>
+      <w:r>
+        <w:rPr>
+          <w:rtl w:val="0"/>
+        </w:rPr>
+        <w:t xml:space="preserve">Língua, linguagem e comunicação são termos que fazem parte de um mesmo núcleo, embora tenham significados diferentes, mas que se intercruzam. Tratemos a língua, de um modo simplista, como um conceito mais específico, restrito – um conjunto de códigos e palavras, utilizados a partir de regras e leis combinatórias por um determinado grupo.</w:t>
+      </w:r>
+    </w:p>
+    <w:p>
+      <w:pPr>
+        <w:jc w:val="both"/>
+        <w:rPr/>
+      </w:pPr>
+      <w:r>
+        <w:rPr>
+          <w:rtl w:val="0"/>
+        </w:rPr>
+      </w:r>
+    </w:p>
+    <w:p>
+      <w:pPr>
+        <w:jc w:val="both"/>
+        <w:rPr/>
+      </w:pPr>
+      <w:r>
+        <w:rPr>
+          <w:rtl w:val="0"/>
+        </w:rPr>
+        <w:t xml:space="preserve">Podemos pensar nas línguas orais auditivas ou espaço visuais (Veja a Figura 1). A língua é o que torna possível a sociedade.</w:t>
+      </w:r>
+    </w:p>
+    <w:p>
+      <w:pPr>
+        <w:jc w:val="both"/>
+        <w:rPr/>
+      </w:pPr>
+      <w:r>
+        <w:rPr>
+          <w:rtl w:val="0"/>
+        </w:rPr>
+      </w:r>
+    </w:p>
+    <w:p>
+      <w:pPr>
+        <w:jc w:val="center"/>
+        <w:rPr/>
+      </w:pPr>
+      <w:r>
+        <w:rPr/>
+        <w:drawing>
+          <wp:inline distB="114300" distT="114300" distL="114300" distR="114300">
+            <wp:extent cx="1871663" cy="1677337"/>
+            <wp:effectExtent b="0" l="0" r="0" t="0"/>
+            <wp:docPr id="2" name="image9.png"/>
+            <a:graphic>
+              <a:graphicData uri="http://schemas.openxmlformats.org/drawingml/2006/picture">
+                <pic:pic>
+                  <pic:nvPicPr>
+                    <pic:cNvPr id="0" name="image9.png"/>
+                    <pic:cNvPicPr preferRelativeResize="0"/>
+                  </pic:nvPicPr>
+                  <pic:blipFill>
+                    <a:blip r:embed="rId24"/>
+                    <a:srcRect b="0" l="0" r="0" t="0"/>
+                    <a:stretch>
+                      <a:fillRect/>
+                    </a:stretch>
+                  </pic:blipFill>
+                  <pic:spPr>
+                    <a:xfrm>
+                      <a:off x="0" y="0"/>
+                      <a:ext cx="1871663" cy="1677337"/>
+                    </a:xfrm>
+                    <a:prstGeom prst="rect"/>
+                    <a:ln/>
+                  </pic:spPr>
+                </pic:pic>
+              </a:graphicData>
+            </a:graphic>
+          </wp:inline>
+        </w:drawing>
+      </w:r>
+      <w:r>
+        <w:rPr>
+          <w:rtl w:val="0"/>
+        </w:rPr>
+      </w:r>
+    </w:p>
+    <w:p>
+      <w:pPr>
+        <w:jc w:val="both"/>
+        <w:rPr/>
+      </w:pPr>
+      <w:r>
+        <w:rPr>
+          <w:rtl w:val="0"/>
+        </w:rPr>
+        <w:t xml:space="preserve">Dissemos que língua e linguagem são termos próximos; muitas vezes tratados como sinônimos, embora devamos pensar que:  toda língua é uma forma de linguagem, mas nem toda linguagem é língua.</w:t>
+      </w:r>
+    </w:p>
+    <w:p>
+      <w:pPr>
+        <w:jc w:val="both"/>
+        <w:rPr/>
+      </w:pPr>
+      <w:r>
+        <w:rPr>
+          <w:rtl w:val="0"/>
+        </w:rPr>
+      </w:r>
+    </w:p>
+    <w:p>
+      <w:pPr>
+        <w:jc w:val="both"/>
+        <w:rPr/>
+      </w:pPr>
+      <w:r>
+        <w:rPr>
+          <w:rtl w:val="0"/>
+        </w:rPr>
+        <w:t xml:space="preserve">A Língua diz respeito a uma CULTURA e consequentemente a uma VISÃO DE MUNDO.  Por exemplo, a Língua Portuguesa Brasileira tem a variedade cultural seja na língua seja no modo de ser do brasileiro, diferenciando-a do português europeu e de outros grupos.</w:t>
+      </w:r>
+    </w:p>
+    <w:p>
+      <w:pPr>
+        <w:jc w:val="both"/>
+        <w:rPr/>
+      </w:pPr>
+      <w:r>
+        <w:rPr>
+          <w:rtl w:val="0"/>
+        </w:rPr>
+      </w:r>
+    </w:p>
+    <w:p>
+      <w:pPr>
+        <w:jc w:val="both"/>
+        <w:rPr/>
+      </w:pPr>
+      <w:r>
+        <w:rPr>
+          <w:rtl w:val="0"/>
+        </w:rPr>
+        <w:t xml:space="preserve">A  Linguagem representa a faculdade de se comunicar  (por meio de sinais – como os de trânsito ou os  gestos, cores etc.), mas também expressa um modo de pensar, de ser e de estar no mundo. No “seu mundo”, em Tecnologia da Informação, você fala em “Linguagem de Programação”. O que seria?!</w:t>
+      </w:r>
+    </w:p>
+    <w:p>
+      <w:pPr>
+        <w:jc w:val="both"/>
+        <w:rPr/>
+      </w:pPr>
+      <w:r>
+        <w:rPr>
+          <w:rtl w:val="0"/>
+        </w:rPr>
+      </w:r>
+    </w:p>
+    <w:p>
+      <w:pPr>
+        <w:jc w:val="both"/>
+        <w:rPr>
+          <w:b w:val="1"/>
+        </w:rPr>
+      </w:pPr>
+      <w:r>
+        <w:rPr>
+          <w:b w:val="1"/>
+          <w:rtl w:val="0"/>
+        </w:rPr>
+        <w:t xml:space="preserve">A  Linguagem de Programação </w:t>
+      </w:r>
+    </w:p>
+    <w:p>
+      <w:pPr>
+        <w:jc w:val="both"/>
+        <w:rPr/>
+      </w:pPr>
+      <w:r>
+        <w:rPr>
+          <w:rtl w:val="0"/>
+        </w:rPr>
+      </w:r>
+    </w:p>
+    <w:p>
+      <w:pPr>
+        <w:jc w:val="both"/>
+        <w:rPr/>
+      </w:pPr>
+      <w:r>
+        <w:rPr>
+          <w:rtl w:val="0"/>
+        </w:rPr>
+        <w:t xml:space="preserve">A linguagem de programação, como é possível observar na imagem abaixo, é um método padronizado para comunicar instruções para um computador. Acompanhando os termos em linguística, a linguagem de programação é um conjunto de regras sintáticas e semânticas usadas para definir um programa de computador.</w:t>
+      </w:r>
+    </w:p>
+    <w:p>
+      <w:pPr>
+        <w:jc w:val="both"/>
+        <w:rPr/>
+      </w:pPr>
+      <w:r>
+        <w:rPr>
+          <w:rtl w:val="0"/>
+        </w:rPr>
+      </w:r>
+    </w:p>
+    <w:p>
+      <w:pPr>
+        <w:jc w:val="both"/>
+        <w:rPr>
+          <w:b w:val="1"/>
+        </w:rPr>
+      </w:pPr>
+      <w:r>
+        <w:rPr>
+          <w:b w:val="1"/>
+          <w:rtl w:val="0"/>
+        </w:rPr>
+        <w:t xml:space="preserve">Linguagem Verbal e  Não Verbal</w:t>
+      </w:r>
+    </w:p>
+    <w:p>
+      <w:pPr>
+        <w:jc w:val="both"/>
+        <w:rPr/>
+      </w:pPr>
+      <w:r>
+        <w:rPr>
+          <w:rtl w:val="0"/>
+        </w:rPr>
+        <w:t xml:space="preserve">A linguagem verbal, que se caracteriza de forma oral ou escrita, com a utilização de códigos que servem para processar a comunicação. Exemplos: textos com avisos ou alertas, a conversa ao telefone.</w:t>
+      </w:r>
+    </w:p>
+    <w:p>
+      <w:pPr>
+        <w:jc w:val="both"/>
+        <w:rPr/>
+      </w:pPr>
+      <w:r>
+        <w:rPr>
+          <w:rtl w:val="0"/>
+        </w:rPr>
+      </w:r>
+    </w:p>
+    <w:p>
+      <w:pPr>
+        <w:jc w:val="both"/>
+        <w:rPr/>
+      </w:pPr>
+      <w:r>
+        <w:rPr>
+          <w:rtl w:val="0"/>
+        </w:rPr>
+        <w:t xml:space="preserve">Muitas pessoas ainda não perceberam a importância da linguagem escrita. Apesar de toda tecnologia e toda forma de comunicação rápida e sintética, as empresas ainda valorizam a escrita precisa. </w:t>
+      </w:r>
+    </w:p>
+    <w:p>
+      <w:pPr>
+        <w:jc w:val="both"/>
+        <w:rPr/>
+      </w:pPr>
+      <w:r>
+        <w:rPr>
+          <w:rtl w:val="0"/>
+        </w:rPr>
+      </w:r>
+    </w:p>
+    <w:p>
+      <w:pPr>
+        <w:jc w:val="both"/>
+        <w:rPr/>
+      </w:pPr>
+      <w:r>
+        <w:rPr>
+          <w:rtl w:val="0"/>
+        </w:rPr>
+        <w:t xml:space="preserve">Mesmo nas avaliações de vestibular, concursos públicos etc. ainda privilegiam candidatos com um alto desempenho na produção e na compreensão escrita.</w:t>
+      </w:r>
+    </w:p>
+    <w:p>
+      <w:pPr>
+        <w:jc w:val="both"/>
+        <w:rPr/>
+      </w:pPr>
+      <w:r>
+        <w:rPr>
+          <w:rtl w:val="0"/>
+        </w:rPr>
+      </w:r>
+    </w:p>
+    <w:p>
+      <w:pPr>
+        <w:jc w:val="both"/>
+        <w:rPr/>
+      </w:pPr>
+      <w:r>
+        <w:rPr>
+          <w:rtl w:val="0"/>
+        </w:rPr>
+        <w:t xml:space="preserve">Evidentemente, a linguagem oral tem uma enorme importância. Assim como na linguagem escrita, a aproximação do padrão é mais valorizada socialmente. Mas percebemos que a linguagem falada apresenta maior variedade.</w:t>
+      </w:r>
+    </w:p>
+    <w:p>
+      <w:pPr>
+        <w:jc w:val="both"/>
+        <w:rPr/>
+      </w:pPr>
+      <w:r>
+        <w:rPr>
+          <w:rtl w:val="0"/>
+        </w:rPr>
+      </w:r>
+    </w:p>
+    <w:p>
+      <w:pPr>
+        <w:jc w:val="both"/>
+        <w:rPr/>
+      </w:pPr>
+      <w:r>
+        <w:rPr>
+          <w:rtl w:val="0"/>
+        </w:rPr>
+        <w:t xml:space="preserve">Uma outra diferença é que na produção oral, o interlocutor está presente;  e isto permite correções mais rápidas e muito recursos não verbais como a linguagem corporal, facial, entonações diferenciadas.</w:t>
+      </w:r>
+    </w:p>
+    <w:p>
+      <w:pPr>
+        <w:jc w:val="both"/>
+        <w:rPr/>
+      </w:pPr>
+      <w:r>
+        <w:rPr>
+          <w:rtl w:val="0"/>
+        </w:rPr>
+      </w:r>
+    </w:p>
+    <w:p>
+      <w:pPr>
+        <w:jc w:val="both"/>
+        <w:rPr/>
+      </w:pPr>
+      <w:r>
+        <w:rPr>
+          <w:rtl w:val="0"/>
+        </w:rPr>
+        <w:t xml:space="preserve">Na escrita, os recursos são mais limitados – baseamos em pontuação e acentuação gráfica e poucos recursos linguísticos. Além disso, as frases para serem mais longas e elaboradas exigem maior domínio da norma culta.</w:t>
+      </w:r>
+    </w:p>
+    <w:p>
+      <w:pPr>
+        <w:jc w:val="both"/>
+        <w:rPr/>
+      </w:pPr>
+      <w:r>
+        <w:rPr>
+          <w:rtl w:val="0"/>
+        </w:rPr>
+      </w:r>
+    </w:p>
+    <w:p>
+      <w:pPr>
+        <w:jc w:val="both"/>
+        <w:rPr/>
+      </w:pPr>
+      <w:r>
+        <w:rPr>
+          <w:rtl w:val="0"/>
+        </w:rPr>
+        <w:t xml:space="preserve">A linguagem não-verbal, como dissemos, caracteriza-se pelo uso de uma série de recursos extralinguísticos, como gestos, expressões faciais, entonação, postura, que facilitam a transmissão de ideias e emoções. </w:t>
+      </w:r>
+    </w:p>
+    <w:p>
+      <w:pPr>
+        <w:jc w:val="both"/>
+        <w:rPr/>
+      </w:pPr>
+      <w:r>
+        <w:rPr>
+          <w:rtl w:val="0"/>
+        </w:rPr>
+      </w:r>
+    </w:p>
+    <w:p>
+      <w:pPr>
+        <w:jc w:val="both"/>
+        <w:rPr/>
+      </w:pPr>
+      <w:r>
+        <w:rPr>
+          <w:rtl w:val="0"/>
+        </w:rPr>
+        <w:t xml:space="preserve">Estamos cercados, pela linguagem não-verbal. Pense nas luzes do semáforo, nos emoticons, no cartão vermelho do jogo, nas inúmeras placas indicativas que temos nos transportes públicos, nos hospitais, nas escolas etc.  Pense em outros exemplos e converse sobre isso com seus colegas.</w:t>
+      </w:r>
+    </w:p>
+    <w:p>
+      <w:pPr>
+        <w:jc w:val="both"/>
+        <w:rPr/>
+      </w:pPr>
+      <w:r>
+        <w:rPr>
+          <w:rtl w:val="0"/>
+        </w:rPr>
+      </w:r>
+    </w:p>
+    <w:p>
+      <w:pPr>
+        <w:jc w:val="both"/>
+        <w:rPr/>
+      </w:pPr>
+      <w:r>
+        <w:rPr>
+          <w:rtl w:val="0"/>
+        </w:rPr>
+        <w:t xml:space="preserve">Tratemos a língua, de um modo simplista, como um conceito mais específico, restrito – um conjunto de códigos e palavras, utilizados a partir de regras e leis combinatórias. </w:t>
+      </w:r>
+    </w:p>
+    <w:p>
+      <w:pPr>
+        <w:jc w:val="both"/>
+        <w:rPr/>
+      </w:pPr>
+      <w:r>
+        <w:rPr>
+          <w:rtl w:val="0"/>
+        </w:rPr>
+      </w:r>
+    </w:p>
+    <w:p>
+      <w:pPr>
+        <w:jc w:val="both"/>
+        <w:rPr/>
+      </w:pPr>
+      <w:r>
+        <w:rPr>
+          <w:rtl w:val="0"/>
+        </w:rPr>
+        <w:t xml:space="preserve">Podemos pensar nas línguas orais auditivas ou espaço visuais (como LIBRAS). A língua é o que torna possível a sociedade. Dissemos que língua e linguagem são termos próximos; muitas vezes tratados como sinônimos, embora devamos pensar que:  toda língua é uma forma de linguagem, mas nem toda linguagem é língua.</w:t>
+      </w:r>
+    </w:p>
+    <w:p>
+      <w:pPr>
+        <w:jc w:val="both"/>
+        <w:rPr/>
+      </w:pPr>
+      <w:r>
+        <w:rPr>
+          <w:rtl w:val="0"/>
+        </w:rPr>
+      </w:r>
+    </w:p>
+    <w:p>
+      <w:pPr>
+        <w:jc w:val="both"/>
+        <w:rPr>
+          <w:b w:val="1"/>
+        </w:rPr>
+      </w:pPr>
+      <w:r>
+        <w:rPr>
+          <w:b w:val="1"/>
+          <w:rtl w:val="0"/>
+        </w:rPr>
+        <w:t xml:space="preserve">Comunicação e Expressão</w:t>
+      </w:r>
+    </w:p>
+    <w:p>
+      <w:pPr>
+        <w:jc w:val="both"/>
+        <w:rPr/>
+      </w:pPr>
+      <w:r>
+        <w:rPr>
+          <w:rtl w:val="0"/>
+        </w:rPr>
+        <w:t xml:space="preserve">Muitas pessoas da área de Tecnologia da Informação (TI) ainda não percebem a importância da Comunicação no desenvolvimento de seus projetos. Continuam a pensar que conhecer ferramentas e tecnologias é suficiente para ter sucesso no mercado de trabalho. </w:t>
+      </w:r>
+    </w:p>
+    <w:p>
+      <w:pPr>
+        <w:jc w:val="both"/>
+        <w:rPr/>
+      </w:pPr>
+      <w:r>
+        <w:rPr>
+          <w:rtl w:val="0"/>
+        </w:rPr>
+      </w:r>
+    </w:p>
+    <w:p>
+      <w:pPr>
+        <w:jc w:val="both"/>
+        <w:rPr/>
+      </w:pPr>
+      <w:r>
+        <w:rPr>
+          <w:rtl w:val="0"/>
+        </w:rPr>
+        <w:t xml:space="preserve">Uma comunicação mal sucedida pode comprometer um projeto ou o trabalho, é preciso preocupar-se com as barreiras da comunicação, desde o uso de jargões técnicos – ao se tratar, por exemplo, com um cliente leigo em TI – até a linguagem inadequada para um ambiente corporativo. Então, estamos falando de comunicação?! A palavra “comunicação” é usada em muitos sentidos. Qual é o seu?</w:t>
+      </w:r>
+    </w:p>
+    <w:p>
+      <w:pPr>
+        <w:jc w:val="both"/>
+        <w:rPr/>
+      </w:pPr>
+      <w:r>
+        <w:rPr>
+          <w:rtl w:val="0"/>
+        </w:rPr>
+      </w:r>
+    </w:p>
+    <w:p>
+      <w:pPr>
+        <w:jc w:val="both"/>
+        <w:rPr/>
+      </w:pPr>
+      <w:r>
+        <w:rPr>
+          <w:rtl w:val="0"/>
+        </w:rPr>
+        <w:t xml:space="preserve">Quando tomamos a palavra no dicionário, descobrimos, pela terminologia, que: Comunicação é uma palavra derivada do termo latino "communicare", que significa "partilhar, participar algo, tornar comum".</w:t>
+      </w:r>
+    </w:p>
+    <w:p>
+      <w:pPr>
+        <w:jc w:val="both"/>
+        <w:rPr/>
+      </w:pPr>
+      <w:r>
+        <w:rPr>
+          <w:rtl w:val="0"/>
+        </w:rPr>
+      </w:r>
+    </w:p>
+    <w:p>
+      <w:pPr>
+        <w:jc w:val="both"/>
+        <w:rPr/>
+      </w:pPr>
+      <w:r>
+        <w:rPr>
+          <w:rtl w:val="0"/>
+        </w:rPr>
+        <w:t xml:space="preserve">A Expressão, por sua vez, é entendida como:</w:t>
+      </w:r>
+    </w:p>
+    <w:p>
+      <w:pPr>
+        <w:jc w:val="both"/>
+        <w:rPr/>
+      </w:pPr>
+      <w:r>
+        <w:rPr>
+          <w:rtl w:val="0"/>
+        </w:rPr>
+        <w:t xml:space="preserve">1. manifestação do pensamento por meio da palavra ou do gesto.</w:t>
+      </w:r>
+    </w:p>
+    <w:p>
+      <w:pPr>
+        <w:jc w:val="both"/>
+        <w:rPr/>
+      </w:pPr>
+      <w:r>
+        <w:rPr>
+          <w:rtl w:val="0"/>
+        </w:rPr>
+        <w:t xml:space="preserve">2. ênfase, entonação especial. [...]</w:t>
+      </w:r>
+    </w:p>
+    <w:p>
+      <w:pPr>
+        <w:jc w:val="both"/>
+        <w:rPr/>
+      </w:pPr>
+      <w:r>
+        <w:rPr>
+          <w:rtl w:val="0"/>
+        </w:rPr>
+      </w:r>
+    </w:p>
+    <w:p>
+      <w:pPr>
+        <w:jc w:val="both"/>
+        <w:rPr/>
+      </w:pPr>
+      <w:r>
+        <w:rPr>
+          <w:rtl w:val="0"/>
+        </w:rPr>
+        <w:t xml:space="preserve">Os gestos – como ações voluntárias ou involuntárias –também são formas comunicativas muito potentes. “Gesto” é uma palavra que vem do latim lat. géstus,us' e significa movimento, atitude, visagem, careta etc. O corpo expressa muito mais do que imaginamos. </w:t>
+      </w:r>
+    </w:p>
+    <w:p>
+      <w:pPr>
+        <w:jc w:val="both"/>
+        <w:rPr/>
+      </w:pPr>
+      <w:r>
+        <w:rPr>
+          <w:rtl w:val="0"/>
+        </w:rPr>
+        <w:t xml:space="preserve">A linguagem corporal no trabalho também deve ser observada. Um candidato pode ser visto como “ansioso” pelo fato, por exemplo, de ele não conseguir manter as mãos quietas. Um chefe pode parecer fechado a uma nova proposta ao estar com os braços cruzados em frente ao corpo. A secretária pode indicar interesse ou aborrecimento pela posição em que se coloca. </w:t>
+      </w:r>
+    </w:p>
+    <w:p>
+      <w:pPr>
+        <w:jc w:val="both"/>
+        <w:rPr/>
+      </w:pPr>
+      <w:r>
+        <w:rPr>
+          <w:rtl w:val="0"/>
+        </w:rPr>
+      </w:r>
+    </w:p>
+    <w:p>
+      <w:pPr>
+        <w:jc w:val="center"/>
+        <w:rPr/>
+      </w:pPr>
+      <w:r>
+        <w:rPr/>
+        <w:drawing>
+          <wp:inline distB="114300" distT="114300" distL="114300" distR="114300">
+            <wp:extent cx="1776413" cy="1662621"/>
+            <wp:effectExtent b="0" l="0" r="0" t="0"/>
+            <wp:docPr id="5" name="image11.png"/>
+            <a:graphic>
+              <a:graphicData uri="http://schemas.openxmlformats.org/drawingml/2006/picture">
+                <pic:pic>
+                  <pic:nvPicPr>
+                    <pic:cNvPr id="0" name="image11.png"/>
+                    <pic:cNvPicPr preferRelativeResize="0"/>
+                  </pic:nvPicPr>
+                  <pic:blipFill>
+                    <a:blip r:embed="rId25"/>
+                    <a:srcRect b="0" l="0" r="0" t="0"/>
+                    <a:stretch>
+                      <a:fillRect/>
+                    </a:stretch>
+                  </pic:blipFill>
+                  <pic:spPr>
+                    <a:xfrm>
+                      <a:off x="0" y="0"/>
+                      <a:ext cx="1776413" cy="1662621"/>
+                    </a:xfrm>
+                    <a:prstGeom prst="rect"/>
+                    <a:ln/>
+                  </pic:spPr>
+                </pic:pic>
+              </a:graphicData>
+            </a:graphic>
+          </wp:inline>
+        </w:drawing>
+      </w:r>
+      <w:r>
+        <w:rPr>
+          <w:rtl w:val="0"/>
+        </w:rPr>
+      </w:r>
+    </w:p>
+    <w:p>
+      <w:pPr>
+        <w:jc w:val="both"/>
+        <w:rPr/>
+      </w:pPr>
+      <w:r>
+        <w:rPr>
+          <w:rtl w:val="0"/>
+        </w:rPr>
+        <w:t xml:space="preserve">Isso nos leva a concluir que os termos Comunicação e Expressão têm um forte vínculo. A troca de informações pode ocorrer de diferentes maneiras e por diferentes meios. O e-mail, ou correio eletrônico, é um meio comum que permite o envio de diversas vias comunicativas como textos, imagens, vídeos etc.</w:t>
+      </w:r>
+    </w:p>
+    <w:p>
+      <w:pPr>
+        <w:jc w:val="both"/>
+        <w:rPr/>
+      </w:pPr>
+      <w:r>
+        <w:rPr>
+          <w:rtl w:val="0"/>
+        </w:rPr>
+      </w:r>
+    </w:p>
+    <w:p>
+      <w:pPr>
+        <w:jc w:val="both"/>
+        <w:rPr/>
+      </w:pPr>
+      <w:r>
+        <w:rPr>
+          <w:rtl w:val="0"/>
+        </w:rPr>
+        <w:t xml:space="preserve">Quando se trata de uma comunicação abrangente fazemos referência à comunicação em massa, e quando se trata de uma comunicação individual, como o envio de e-mail, chamamos de comunicação interpessoal.</w:t>
+      </w:r>
+    </w:p>
+    <w:p>
+      <w:pPr>
+        <w:jc w:val="both"/>
+        <w:rPr/>
+      </w:pPr>
+      <w:r>
+        <w:rPr>
+          <w:rtl w:val="0"/>
+        </w:rPr>
+      </w:r>
+    </w:p>
+    <w:p>
+      <w:pPr>
+        <w:jc w:val="both"/>
+        <w:rPr/>
+      </w:pPr>
+      <w:r>
+        <w:rPr>
+          <w:rtl w:val="0"/>
+        </w:rPr>
+        <w:t xml:space="preserve">Por que devemos pensar sobre a Comunicação? Comunicação está em toda parte? Em toda e qualquer fonte de conhecimento, podemos perceber a importância da Comunicação.</w:t>
+      </w:r>
+    </w:p>
+    <w:p>
+      <w:pPr>
+        <w:jc w:val="both"/>
+        <w:rPr/>
+      </w:pPr>
+      <w:r>
+        <w:rPr>
+          <w:rtl w:val="0"/>
+        </w:rPr>
+      </w:r>
+    </w:p>
+    <w:p>
+      <w:pPr>
+        <w:jc w:val="center"/>
+        <w:rPr/>
+      </w:pPr>
+      <w:r>
+        <w:rPr/>
+        <w:drawing>
+          <wp:inline distB="114300" distT="114300" distL="114300" distR="114300">
+            <wp:extent cx="2396807" cy="1747838"/>
+            <wp:effectExtent b="0" l="0" r="0" t="0"/>
+            <wp:docPr id="6" name="image8.png"/>
+            <a:graphic>
+              <a:graphicData uri="http://schemas.openxmlformats.org/drawingml/2006/picture">
+                <pic:pic>
+                  <pic:nvPicPr>
+                    <pic:cNvPr id="0" name="image8.png"/>
+                    <pic:cNvPicPr preferRelativeResize="0"/>
+                  </pic:nvPicPr>
+                  <pic:blipFill>
+                    <a:blip r:embed="rId26"/>
+                    <a:srcRect b="0" l="0" r="0" t="0"/>
+                    <a:stretch>
+                      <a:fillRect/>
+                    </a:stretch>
+                  </pic:blipFill>
+                  <pic:spPr>
+                    <a:xfrm>
+                      <a:off x="0" y="0"/>
+                      <a:ext cx="2396807" cy="1747838"/>
+                    </a:xfrm>
+                    <a:prstGeom prst="rect"/>
+                    <a:ln/>
+                  </pic:spPr>
+                </pic:pic>
+              </a:graphicData>
+            </a:graphic>
+          </wp:inline>
+        </w:drawing>
+      </w:r>
+      <w:r>
+        <w:rPr>
+          <w:rtl w:val="0"/>
+        </w:rPr>
+      </w:r>
+    </w:p>
+    <w:p>
+      <w:pPr>
+        <w:jc w:val="both"/>
+        <w:rPr/>
+      </w:pPr>
+      <w:r>
+        <w:rPr>
+          <w:rtl w:val="0"/>
+        </w:rPr>
+      </w:r>
+    </w:p>
+    <w:p>
+      <w:pPr>
+        <w:jc w:val="both"/>
+        <w:rPr/>
+      </w:pPr>
+      <w:r>
+        <w:rPr>
+          <w:rtl w:val="0"/>
+        </w:rPr>
+        <w:t xml:space="preserve">Na figura anterior identificamos as mais diversas áreas do saber, e nos é fácil descrever como a Comunicação faz parte de todas elas e como é importante, não é mesmo?</w:t>
+      </w:r>
+    </w:p>
+    <w:p>
+      <w:pPr>
+        <w:jc w:val="both"/>
+        <w:rPr/>
+      </w:pPr>
+      <w:r>
+        <w:rPr>
+          <w:rtl w:val="0"/>
+        </w:rPr>
+      </w:r>
+    </w:p>
+    <w:p>
+      <w:pPr>
+        <w:jc w:val="both"/>
+        <w:rPr/>
+      </w:pPr>
+      <w:r>
+        <w:rPr>
+          <w:rtl w:val="0"/>
+        </w:rPr>
+        <w:t xml:space="preserve">É por meio da comunicação que partilhamos o que pensamos, aquilo que somos. Através da Comunicação nós nos fazemos entender e entendemos os outros. Essa troca de informações se dá pelo uso de sistemas simbólicos, e com uma troca eficiente e clara, garantimos qualidade na interação.</w:t>
+      </w:r>
+    </w:p>
+    <w:p>
+      <w:pPr>
+        <w:jc w:val="both"/>
+        <w:rPr/>
+      </w:pPr>
+      <w:r>
+        <w:rPr>
+          <w:rtl w:val="0"/>
+        </w:rPr>
+      </w:r>
+    </w:p>
+    <w:p>
+      <w:pPr>
+        <w:jc w:val="both"/>
+        <w:rPr/>
+      </w:pPr>
+      <w:r>
+        <w:rPr>
+          <w:rtl w:val="0"/>
+        </w:rPr>
+        <w:t xml:space="preserve">Seja na vida pessoal ou na vida empresarial, as informações produzidas e transmitidas causam impacto e por isso é importante conseguirmos realizar uma comunicação eficaz. </w:t>
+      </w:r>
+    </w:p>
+    <w:p>
+      <w:pPr>
+        <w:jc w:val="both"/>
+        <w:rPr/>
+      </w:pPr>
+      <w:r>
+        <w:rPr>
+          <w:rtl w:val="0"/>
+        </w:rPr>
+      </w:r>
+    </w:p>
+    <w:p>
+      <w:pPr>
+        <w:jc w:val="both"/>
+        <w:rPr/>
+      </w:pPr>
+      <w:r>
+        <w:rPr>
+          <w:rtl w:val="0"/>
+        </w:rPr>
+        <w:t xml:space="preserve">A comunicação faz parte da estratégia de negócios das empresas e das políticas das instituições. Assim, comunicar não é apenas transmitir informações, mas imprimir significados.</w:t>
+      </w:r>
+    </w:p>
+    <w:p>
+      <w:pPr>
+        <w:jc w:val="both"/>
+        <w:rPr/>
+      </w:pPr>
+      <w:r>
+        <w:rPr>
+          <w:rtl w:val="0"/>
+        </w:rPr>
+      </w:r>
+    </w:p>
+    <w:p>
+      <w:pPr>
+        <w:jc w:val="both"/>
+        <w:rPr/>
+      </w:pPr>
+      <w:r>
+        <w:rPr>
+          <w:rtl w:val="0"/>
+        </w:rPr>
+        <w:t xml:space="preserve">Pensemos um pouquinho sobre os diferentes meios de comunicação. Você consegue citar alguns meios de Comunicação? Qual é o meio que você mais usa?</w:t>
+      </w:r>
+    </w:p>
+    <w:p>
+      <w:pPr>
+        <w:jc w:val="both"/>
+        <w:rPr/>
+      </w:pPr>
+      <w:r>
+        <w:rPr>
+          <w:rtl w:val="0"/>
+        </w:rPr>
+      </w:r>
+    </w:p>
+    <w:p>
+      <w:pPr>
+        <w:jc w:val="both"/>
+        <w:rPr/>
+      </w:pPr>
+      <w:r>
+        <w:rPr>
+          <w:rtl w:val="0"/>
+        </w:rPr>
+        <w:t xml:space="preserve">Os meios de comunicação podem ser:</w:t>
+      </w:r>
+    </w:p>
+    <w:p>
+      <w:pPr>
+        <w:jc w:val="both"/>
+        <w:rPr/>
+      </w:pPr>
+      <w:r>
+        <w:rPr>
+          <w:rtl w:val="0"/>
+        </w:rPr>
+        <w:t xml:space="preserve">- Audiovisual: cinema, televisão;</w:t>
+      </w:r>
+    </w:p>
+    <w:p>
+      <w:pPr>
+        <w:jc w:val="both"/>
+        <w:rPr/>
+      </w:pPr>
+      <w:r>
+        <w:rPr>
+          <w:rtl w:val="0"/>
+        </w:rPr>
+        <w:t xml:space="preserve">- Escrita: diários, jornais, revistas etc.;</w:t>
+      </w:r>
+    </w:p>
+    <w:p>
+      <w:pPr>
+        <w:jc w:val="both"/>
+        <w:rPr/>
+      </w:pPr>
+      <w:r>
+        <w:rPr>
+          <w:rtl w:val="0"/>
+        </w:rPr>
+        <w:t xml:space="preserve">- Hipermídia: CD-ROM, Internet etc. (o que aplica a multimídia em conjunto com a hipertextualidade);</w:t>
+      </w:r>
+    </w:p>
+    <w:p>
+      <w:pPr>
+        <w:jc w:val="both"/>
+        <w:rPr/>
+      </w:pPr>
+      <w:r>
+        <w:rPr>
+          <w:rtl w:val="0"/>
+        </w:rPr>
+        <w:t xml:space="preserve">- Multimídia: diversos meios simultaneamente usados;</w:t>
+      </w:r>
+    </w:p>
+    <w:p>
+      <w:pPr>
+        <w:jc w:val="both"/>
+        <w:rPr/>
+      </w:pPr>
+      <w:r>
+        <w:rPr>
+          <w:rtl w:val="0"/>
+        </w:rPr>
+        <w:t xml:space="preserve">- Sonoro: Podcast, rádio, telefone etc.</w:t>
+      </w:r>
+    </w:p>
+    <w:p>
+      <w:pPr>
+        <w:jc w:val="both"/>
+        <w:rPr/>
+      </w:pPr>
+      <w:r>
+        <w:rPr>
+          <w:rtl w:val="0"/>
+        </w:rPr>
+      </w:r>
+    </w:p>
+    <w:p>
+      <w:pPr>
+        <w:jc w:val="both"/>
+        <w:rPr/>
+      </w:pPr>
+      <w:r>
+        <w:rPr>
+          <w:rtl w:val="0"/>
+        </w:rPr>
+        <w:t xml:space="preserve">De acordo com o Estudo de Benchmarking em Gerenciamento de Projetos de 2012, 76% das empresas acreditam que a falha na comunicação é o principal motivo para os projetos fracassarem. Ainda segundo esse estudo, cerca de 58% das organizações participantes indicam a comunicação como uma habilidade necessária e a mais valorizada ao gerenciar projetos nas organizações.</w:t>
+      </w:r>
+    </w:p>
+    <w:p>
+      <w:pPr>
+        <w:jc w:val="both"/>
+        <w:rPr/>
+      </w:pPr>
+      <w:r>
+        <w:rPr>
+          <w:rtl w:val="0"/>
+        </w:rPr>
+      </w:r>
+    </w:p>
+    <w:p>
+      <w:pPr>
+        <w:jc w:val="both"/>
+        <w:rPr>
+          <w:b w:val="1"/>
+        </w:rPr>
+      </w:pPr>
+      <w:r>
+        <w:rPr>
+          <w:b w:val="1"/>
+          <w:rtl w:val="0"/>
+        </w:rPr>
+        <w:t xml:space="preserve">Comunicação Eficaz</w:t>
+      </w:r>
+    </w:p>
+    <w:p>
+      <w:pPr>
+        <w:jc w:val="both"/>
+        <w:rPr/>
+      </w:pPr>
+      <w:r>
+        <w:rPr>
+          <w:rtl w:val="0"/>
+        </w:rPr>
+        <w:t xml:space="preserve">Pensemos agora, por que os problemas com a Comunicação acontecem? Como acontecem esses problemas?  Como tornar nossa comunicação mais eficaz?</w:t>
+      </w:r>
+    </w:p>
+    <w:p>
+      <w:pPr>
+        <w:jc w:val="both"/>
+        <w:rPr/>
+      </w:pPr>
+      <w:r>
+        <w:rPr>
+          <w:rtl w:val="0"/>
+        </w:rPr>
+      </w:r>
+    </w:p>
+    <w:p>
+      <w:pPr>
+        <w:jc w:val="both"/>
+        <w:rPr/>
+      </w:pPr>
+      <w:r>
+        <w:rPr>
+          <w:rtl w:val="0"/>
+        </w:rPr>
+        <w:t xml:space="preserve">Para Ronald Adler e George Rodman (Comunicação Humana), especialistas norte-americanos, o processo de comunicação não é um processo linear; é um processo transacional, em que os participantes criam um relacionamento ao enviarem e receberem mensagens, as quais são, muitas vezes, distorcidas por vários tipos de ruídos.</w:t>
+      </w:r>
+    </w:p>
+    <w:p>
+      <w:pPr>
+        <w:jc w:val="both"/>
+        <w:rPr/>
+      </w:pPr>
+      <w:r>
+        <w:rPr>
+          <w:rtl w:val="0"/>
+        </w:rPr>
+      </w:r>
+    </w:p>
+    <w:p>
+      <w:pPr>
+        <w:jc w:val="both"/>
+        <w:rPr/>
+      </w:pPr>
+      <w:r>
+        <w:rPr>
+          <w:rtl w:val="0"/>
+        </w:rPr>
+        <w:t xml:space="preserve">Durante a comunicação entre duas pessoas (A e B), o processo é permeado por uma série de mensagens:</w:t>
+      </w:r>
+    </w:p>
+    <w:p>
+      <w:pPr>
+        <w:jc w:val="both"/>
+        <w:rPr/>
+      </w:pPr>
+      <w:r>
+        <w:rPr>
+          <w:rtl w:val="0"/>
+        </w:rPr>
+      </w:r>
+    </w:p>
+    <w:p>
+      <w:pPr>
+        <w:jc w:val="both"/>
+        <w:rPr/>
+      </w:pPr>
+      <w:r>
+        <w:rPr/>
+        <w:drawing>
+          <wp:inline distB="114300" distT="114300" distL="114300" distR="114300">
+            <wp:extent cx="5731200" cy="393700"/>
+            <wp:effectExtent b="0" l="0" r="0" t="0"/>
+            <wp:docPr id="8" name="image10.png"/>
+            <a:graphic>
+              <a:graphicData uri="http://schemas.openxmlformats.org/drawingml/2006/picture">
+                <pic:pic>
+                  <pic:nvPicPr>
+                    <pic:cNvPr id="0" name="image10.png"/>
+                    <pic:cNvPicPr preferRelativeResize="0"/>
+                  </pic:nvPicPr>
+                  <pic:blipFill>
+                    <a:blip r:embed="rId27"/>
+                    <a:srcRect b="0" l="0" r="0" t="0"/>
+                    <a:stretch>
+                      <a:fillRect/>
+                    </a:stretch>
+                  </pic:blipFill>
+                  <pic:spPr>
+                    <a:xfrm>
+                      <a:off x="0" y="0"/>
+                      <a:ext cx="5731200" cy="393700"/>
+                    </a:xfrm>
+                    <a:prstGeom prst="rect"/>
+                    <a:ln/>
+                  </pic:spPr>
+                </pic:pic>
+              </a:graphicData>
+            </a:graphic>
+          </wp:inline>
+        </w:drawing>
+      </w:r>
+      <w:r>
+        <w:rPr>
+          <w:rtl w:val="0"/>
+        </w:rPr>
+      </w:r>
+    </w:p>
+    <w:p>
+      <w:pPr>
+        <w:jc w:val="both"/>
+        <w:rPr/>
+      </w:pPr>
+      <w:r>
+        <w:rPr>
+          <w:rtl w:val="0"/>
+        </w:rPr>
+      </w:r>
+    </w:p>
+    <w:p>
+      <w:pPr>
+        <w:jc w:val="both"/>
+        <w:rPr/>
+      </w:pPr>
+      <w:r>
+        <w:rPr>
+          <w:rtl w:val="0"/>
+        </w:rPr>
+        <w:t xml:space="preserve">A maioria dos erros comunicativos ocorre pela falta de conhecimento prévio sobre o interlocutor. É este conhecimento que fará o emissor da mensagem elaborar uma fala com uma mensagem condizente com a realidade e expectativa do ouvinte ou receptor. </w:t>
+      </w:r>
+    </w:p>
+    <w:p>
+      <w:pPr>
+        <w:jc w:val="both"/>
+        <w:rPr/>
+      </w:pPr>
+      <w:r>
+        <w:rPr>
+          <w:rtl w:val="0"/>
+        </w:rPr>
+      </w:r>
+    </w:p>
+    <w:p>
+      <w:pPr>
+        <w:jc w:val="both"/>
+        <w:rPr/>
+      </w:pPr>
+      <w:r>
+        <w:rPr>
+          <w:rtl w:val="0"/>
+        </w:rPr>
+        <w:t xml:space="preserve">Muitas vezes, quando o receptor ouve de forma diferente que o emissor informou, pode significar que:</w:t>
+      </w:r>
+    </w:p>
+    <w:p>
+      <w:pPr>
+        <w:jc w:val="both"/>
+        <w:rPr/>
+      </w:pPr>
+      <w:r>
+        <w:rPr>
+          <w:rtl w:val="0"/>
+        </w:rPr>
+      </w:r>
+    </w:p>
+    <w:p>
+      <w:pPr>
+        <w:jc w:val="both"/>
+        <w:rPr/>
+      </w:pPr>
+      <w:r>
+        <w:rPr>
+          <w:rtl w:val="0"/>
+        </w:rPr>
+        <w:t xml:space="preserve">- O emissor não soube construir a mensagem;</w:t>
+      </w:r>
+    </w:p>
+    <w:p>
+      <w:pPr>
+        <w:jc w:val="both"/>
+        <w:rPr/>
+      </w:pPr>
+      <w:r>
+        <w:rPr>
+          <w:rtl w:val="0"/>
+        </w:rPr>
+        <w:t xml:space="preserve">- O emissor utilizou palavras desconhecidas pelo receptor;</w:t>
+      </w:r>
+    </w:p>
+    <w:p>
+      <w:pPr>
+        <w:jc w:val="both"/>
+        <w:rPr/>
+      </w:pPr>
+      <w:r>
+        <w:rPr>
+          <w:rtl w:val="0"/>
+        </w:rPr>
+        <w:t xml:space="preserve">- O receptor estava desatento;</w:t>
+      </w:r>
+    </w:p>
+    <w:p>
+      <w:pPr>
+        <w:jc w:val="both"/>
+        <w:rPr/>
+      </w:pPr>
+      <w:r>
+        <w:rPr>
+          <w:rtl w:val="0"/>
+        </w:rPr>
+        <w:t xml:space="preserve">- O receptor entendeu conforme a experiência de vida dele. </w:t>
+      </w:r>
+    </w:p>
+    <w:p>
+      <w:pPr>
+        <w:jc w:val="both"/>
+        <w:rPr/>
+      </w:pPr>
+      <w:r>
+        <w:rPr>
+          <w:rtl w:val="0"/>
+        </w:rPr>
+      </w:r>
+    </w:p>
+    <w:p>
+      <w:pPr>
+        <w:jc w:val="both"/>
+        <w:rPr/>
+      </w:pPr>
+      <w:r>
+        <w:rPr>
+          <w:rtl w:val="0"/>
+        </w:rPr>
+        <w:t xml:space="preserve">A essas perturbações damos o nome de ruídos. Qualquer perturbação do processo comunicativo é considerada ruído.</w:t>
+      </w:r>
+    </w:p>
+    <w:p>
+      <w:pPr>
+        <w:jc w:val="both"/>
+        <w:rPr/>
+      </w:pPr>
+      <w:r>
+        <w:rPr>
+          <w:rtl w:val="0"/>
+        </w:rPr>
+      </w:r>
+    </w:p>
+    <w:p>
+      <w:pPr>
+        <w:jc w:val="center"/>
+        <w:rPr/>
+      </w:pPr>
+      <w:r>
+        <w:rPr/>
+        <w:drawing>
+          <wp:inline distB="114300" distT="114300" distL="114300" distR="114300">
+            <wp:extent cx="1807511" cy="1845325"/>
+            <wp:effectExtent b="0" l="0" r="0" t="0"/>
+            <wp:docPr id="1" name="image6.png"/>
+            <a:graphic>
+              <a:graphicData uri="http://schemas.openxmlformats.org/drawingml/2006/picture">
+                <pic:pic>
+                  <pic:nvPicPr>
+                    <pic:cNvPr id="0" name="image6.png"/>
+                    <pic:cNvPicPr preferRelativeResize="0"/>
+                  </pic:nvPicPr>
+                  <pic:blipFill>
+                    <a:blip r:embed="rId28"/>
+                    <a:srcRect b="0" l="0" r="0" t="0"/>
+                    <a:stretch>
+                      <a:fillRect/>
+                    </a:stretch>
+                  </pic:blipFill>
+                  <pic:spPr>
+                    <a:xfrm>
+                      <a:off x="0" y="0"/>
+                      <a:ext cx="1807511" cy="1845325"/>
+                    </a:xfrm>
+                    <a:prstGeom prst="rect"/>
+                    <a:ln/>
+                  </pic:spPr>
+                </pic:pic>
+              </a:graphicData>
+            </a:graphic>
+          </wp:inline>
+        </w:drawing>
+      </w:r>
+      <w:r>
+        <w:rPr>
+          <w:rtl w:val="0"/>
+        </w:rPr>
+      </w:r>
+    </w:p>
+    <w:p>
+      <w:pPr>
+        <w:jc w:val="both"/>
+        <w:rPr/>
+      </w:pPr>
+      <w:r>
+        <w:rPr>
+          <w:rtl w:val="0"/>
+        </w:rPr>
+      </w:r>
+    </w:p>
+    <w:p>
+      <w:pPr>
+        <w:jc w:val="both"/>
+        <w:rPr/>
+      </w:pPr>
+      <w:r>
+        <w:rPr>
+          <w:rtl w:val="0"/>
+        </w:rPr>
+        <w:t xml:space="preserve">Fatores físicos — barulho, sons existentes no ambiente físico. Por exemplo, o ar-condicionado, trânsito intenso;</w:t>
+      </w:r>
+    </w:p>
+    <w:p>
+      <w:pPr>
+        <w:jc w:val="both"/>
+        <w:rPr/>
+      </w:pPr>
+      <w:r>
+        <w:rPr>
+          <w:rtl w:val="0"/>
+        </w:rPr>
+      </w:r>
+    </w:p>
+    <w:p>
+      <w:pPr>
+        <w:jc w:val="both"/>
+        <w:rPr/>
+      </w:pPr>
+      <w:r>
+        <w:rPr>
+          <w:rtl w:val="0"/>
+        </w:rPr>
+        <w:t xml:space="preserve">Fatores psicológicos — aquilo que está na cabeça das pessoas, não no ambiente físico ou na tecnologia. Por exemplo, pessoas irritadas ou distraídas.</w:t>
+      </w:r>
+    </w:p>
+    <w:p>
+      <w:pPr>
+        <w:jc w:val="both"/>
+        <w:rPr/>
+      </w:pPr>
+      <w:r>
+        <w:rPr>
+          <w:rtl w:val="0"/>
+        </w:rPr>
+      </w:r>
+    </w:p>
+    <w:p>
+      <w:pPr>
+        <w:jc w:val="both"/>
+        <w:rPr/>
+      </w:pPr>
+      <w:r>
+        <w:rPr>
+          <w:rtl w:val="0"/>
+        </w:rPr>
+        <w:t xml:space="preserve">Fatores fisiológicos — bloqueio da comunicação por causa de fatores fisiológicos. Por exemplo, dores, cansaço, estresse;</w:t>
+      </w:r>
+    </w:p>
+    <w:p>
+      <w:pPr>
+        <w:jc w:val="both"/>
+        <w:rPr/>
+      </w:pPr>
+      <w:r>
+        <w:rPr>
+          <w:rtl w:val="0"/>
+        </w:rPr>
+      </w:r>
+    </w:p>
+    <w:p>
+      <w:pPr>
+        <w:jc w:val="both"/>
+        <w:rPr/>
+      </w:pPr>
+      <w:r>
+        <w:rPr>
+          <w:rtl w:val="0"/>
+        </w:rPr>
+        <w:t xml:space="preserve">Fatores semânticos — referem-se a problemas linguísticos. Por exemplo, uso de vocabulários específico da profissão (jargões), ser muito prolixo ou muito lacônico;</w:t>
+      </w:r>
+    </w:p>
+    <w:p>
+      <w:pPr>
+        <w:jc w:val="both"/>
+        <w:rPr/>
+      </w:pPr>
+      <w:r>
+        <w:rPr>
+          <w:rtl w:val="0"/>
+        </w:rPr>
+      </w:r>
+    </w:p>
+    <w:p>
+      <w:pPr>
+        <w:jc w:val="both"/>
+        <w:rPr/>
+      </w:pPr>
+      <w:r>
+        <w:rPr>
+          <w:rtl w:val="0"/>
+        </w:rPr>
+        <w:t xml:space="preserve">Fatores técnicos — referem-se a problemas ligados ao canal de comunicação usado. Por exemplo, como um sistema muito antigo que não permite uma comunicação adequada.</w:t>
+      </w:r>
+    </w:p>
+    <w:p>
+      <w:pPr>
+        <w:jc w:val="both"/>
+        <w:rPr/>
+      </w:pPr>
+      <w:r>
+        <w:rPr>
+          <w:rtl w:val="0"/>
+        </w:rPr>
+      </w:r>
+    </w:p>
+    <w:p>
+      <w:pPr>
+        <w:jc w:val="both"/>
+        <w:rPr/>
+      </w:pPr>
+      <w:r>
+        <w:rPr>
+          <w:rtl w:val="0"/>
+        </w:rPr>
+        <w:t xml:space="preserve">Como podemos evitar os ruídos? Você é capaz de pensar em algumas dicas para uma comunicação bem-sucedida? Vamos pontuar 3 simples dicas para se evitar o ruído na comunicação e deixar sua comunicação mais eficaz:</w:t>
+      </w:r>
+    </w:p>
+    <w:p>
+      <w:pPr>
+        <w:jc w:val="both"/>
+        <w:rPr/>
+      </w:pPr>
+      <w:r>
+        <w:rPr>
+          <w:rtl w:val="0"/>
+        </w:rPr>
+      </w:r>
+    </w:p>
+    <w:p>
+      <w:pPr>
+        <w:jc w:val="both"/>
+        <w:rPr/>
+      </w:pPr>
+      <w:r>
+        <w:rPr>
+          <w:b w:val="1"/>
+          <w:rtl w:val="0"/>
+        </w:rPr>
+        <w:t xml:space="preserve">Ter claro o objetivo:</w:t>
+      </w:r>
+      <w:r>
+        <w:rPr>
+          <w:rtl w:val="0"/>
+        </w:rPr>
+        <w:t xml:space="preserve"> Em qualquer situação comunicativa, seja na linguagem oral ou escrita, é importante existir uma “agenda” que oriente a comunicação. Isso ajuda a manter o foco e garante a eficácia da mensagem com rapidez. Lembre-se que para haver um diálogo eficiente, é preciso aprender também a ouvir, assim você também cria a empatia;</w:t>
+      </w:r>
+    </w:p>
+    <w:p>
+      <w:pPr>
+        <w:jc w:val="both"/>
+        <w:rPr/>
+      </w:pPr>
+      <w:r>
+        <w:rPr>
+          <w:rtl w:val="0"/>
+        </w:rPr>
+      </w:r>
+    </w:p>
+    <w:p>
+      <w:pPr>
+        <w:jc w:val="both"/>
+        <w:rPr/>
+      </w:pPr>
+      <w:r>
+        <w:rPr>
+          <w:b w:val="1"/>
+          <w:rtl w:val="0"/>
+        </w:rPr>
+        <w:t xml:space="preserve">Apresentar bons argumentos, falar e ouvir: </w:t>
+      </w:r>
+      <w:r>
+        <w:rPr>
+          <w:rtl w:val="0"/>
+        </w:rPr>
+        <w:t xml:space="preserve">Os argumentos devem ser elaborados a partir de situações hipotéticas. Isso ajuda na objetividade e assertividade da conversa. Como dissemos anteriormente, é preciso aprender a ouvir. Assim, para uma boa comunicação, é importante perguntar, formular questões objetivas;</w:t>
+      </w:r>
+    </w:p>
+    <w:p>
+      <w:pPr>
+        <w:jc w:val="both"/>
+        <w:rPr/>
+      </w:pPr>
+      <w:r>
+        <w:rPr>
+          <w:rtl w:val="0"/>
+        </w:rPr>
+      </w:r>
+    </w:p>
+    <w:p>
+      <w:pPr>
+        <w:jc w:val="both"/>
+        <w:rPr/>
+      </w:pPr>
+      <w:r>
+        <w:rPr>
+          <w:b w:val="1"/>
+          <w:rtl w:val="0"/>
+        </w:rPr>
+        <w:t xml:space="preserve">Consciência da linguagem corporal e do tom de voz: </w:t>
+      </w:r>
+      <w:r>
+        <w:rPr>
+          <w:rtl w:val="0"/>
+        </w:rPr>
+        <w:t xml:space="preserve">O corpo fala! Por isso, é importante estar consciente da postura corporal. Numa conversa, braços cruzados podem revelar algum tipo de resistência e olhos dispersos podem indicar indiferença. Mantenha o olhar concentrado. Use gestos adequados. Falar com naturalidade é fundamental. Não somente a postura transmite mensagens, mas também o tom de voz. E a comunicação também é feita de silêncios. Ficar calado por alguns momentos ajuda a ouvir e refletir. Não se esqueça!</w:t>
+      </w:r>
+    </w:p>
+    <w:p>
+      <w:pPr>
+        <w:jc w:val="both"/>
+        <w:rPr/>
+      </w:pPr>
+      <w:r>
+        <w:rPr>
+          <w:rtl w:val="0"/>
+        </w:rPr>
+      </w:r>
+    </w:p>
+    <w:p>
+      <w:pPr>
+        <w:jc w:val="both"/>
+        <w:rPr/>
+      </w:pPr>
+      <w:r>
+        <w:rPr>
+          <w:rtl w:val="0"/>
+        </w:rPr>
+        <w:t xml:space="preserve">Sejamos conscientes de nossa comunicação. É preciso comunicar com o foco no objetivo final, fazendo com que a troca de informações tenha foco e rapidez. Os problemas com ruídos nunca serão completamente resolvidos, mas buscando reduzir os ruídos, usando uma linguagem clara e precisa, você terá uma comunicação mais eficaz.</w:t>
+      </w:r>
+    </w:p>
+    <w:p>
+      <w:pPr>
+        <w:jc w:val="both"/>
+        <w:rPr/>
+      </w:pPr>
+      <w:r>
+        <w:rPr>
+          <w:rtl w:val="0"/>
+        </w:rPr>
+      </w:r>
+    </w:p>
+    <w:p>
+      <w:pPr>
+        <w:jc w:val="both"/>
+        <w:rPr/>
+      </w:pPr>
+      <w:r>
+        <w:rPr>
+          <w:rtl w:val="0"/>
+        </w:rPr>
+        <w:t xml:space="preserve">Palestra - </w:t>
+      </w:r>
+      <w:hyperlink r:id="rId29">
+        <w:r>
+          <w:rPr>
+            <w:color w:val="0000ee"/>
+            <w:u w:val="single"/>
+            <w:shd w:fill="auto" w:val="clear"/>
+            <w:rtl w:val="0"/>
+          </w:rPr>
+          <w:t xml:space="preserve">Muito além da Comunicação: Empoderando Jovens | Giovanna Mel | TEDxUSPSaoCarlos</w:t>
+        </w:r>
+      </w:hyperlink>
+      <w:r>
+        <w:rPr>
+          <w:rtl w:val="0"/>
+        </w:rPr>
+        <w:t xml:space="preserve"> não gostei deste vídeo..mas ok.. não sei se é um problema meu em não gosta da forma que a palestrante fala e alguns jargões que remete a algo que não gosto…ou só por falar da rede globo mesmo rs mas não posso deixar de achar legal e formidável ele ter conseguido entrar na rede globo.</w:t>
+      </w:r>
+    </w:p>
+    <w:p>
+      <w:pPr>
+        <w:jc w:val="both"/>
+        <w:rPr/>
+      </w:pPr>
+      <w:r>
+        <w:rPr>
+          <w:rtl w:val="0"/>
+        </w:rPr>
+      </w:r>
+    </w:p>
+    <w:p>
+      <w:pPr>
+        <w:jc w:val="both"/>
+        <w:rPr/>
+      </w:pPr>
+      <w:r>
+        <w:rPr>
+          <w:rtl w:val="0"/>
+        </w:rPr>
+      </w:r>
+    </w:p>
+    <w:p>
+      <w:pPr>
+        <w:jc w:val="both"/>
+        <w:rPr/>
+      </w:pPr>
+      <w:r>
+        <w:rPr>
+          <w:rtl w:val="0"/>
+        </w:rPr>
+      </w:r>
+    </w:p>
+    <w:p>
+      <w:pPr>
+        <w:jc w:val="both"/>
+        <w:rPr/>
+      </w:pPr>
+      <w:r>
+        <w:rPr>
+          <w:rtl w:val="0"/>
+        </w:rPr>
+      </w:r>
+    </w:p>
+    <w:p>
+      <w:pPr>
+        <w:jc w:val="both"/>
+        <w:rPr/>
+      </w:pPr>
+      <w:r>
+        <w:rPr>
+          <w:rtl w:val="0"/>
+        </w:rPr>
+      </w:r>
+    </w:p>
+    <w:p>
+      <w:pPr>
+        <w:jc w:val="both"/>
+        <w:rPr/>
+      </w:pPr>
+      <w:r>
+        <w:rPr>
+          <w:rtl w:val="0"/>
+        </w:rPr>
+      </w:r>
+    </w:p>
+    <w:p>
+      <w:pPr>
+        <w:jc w:val="both"/>
+        <w:rPr/>
+      </w:pPr>
+      <w:r>
+        <w:rPr>
+          <w:rtl w:val="0"/>
+        </w:rPr>
+      </w:r>
+    </w:p>
+    <w:p>
+      <w:pPr>
+        <w:jc w:val="both"/>
+        <w:rPr/>
+      </w:pPr>
+      <w:r>
+        <w:rPr>
+          <w:rtl w:val="0"/>
+        </w:rPr>
+      </w:r>
+    </w:p>
+    <w:p>
+      <w:pPr>
+        <w:jc w:val="both"/>
+        <w:rPr/>
+      </w:pPr>
+      <w:r>
+        <w:rPr>
+          <w:rtl w:val="0"/>
+        </w:rPr>
+      </w:r>
+    </w:p>
+    <w:p>
+      <w:pPr>
+        <w:jc w:val="both"/>
+        <w:rPr/>
+      </w:pPr>
+      <w:r>
+        <w:rPr>
+          <w:rtl w:val="0"/>
+        </w:rPr>
+      </w:r>
+    </w:p>
+    <w:p>
+      <w:pPr>
+        <w:jc w:val="both"/>
+        <w:rPr/>
+      </w:pPr>
+      <w:r>
+        <w:rPr>
+          <w:rtl w:val="0"/>
+        </w:rPr>
+      </w:r>
+    </w:p>
+    <w:p>
+      <w:pPr>
+        <w:jc w:val="both"/>
+        <w:rPr/>
+      </w:pPr>
+      <w:r>
+        <w:rPr>
+          <w:rtl w:val="0"/>
+        </w:rPr>
+      </w:r>
+    </w:p>
+    <w:p>
+      <w:pPr>
+        <w:jc w:val="both"/>
+        <w:rPr/>
+      </w:pPr>
+      <w:r>
+        <w:rPr>
+          <w:rtl w:val="0"/>
+        </w:rPr>
+      </w:r>
+    </w:p>
+    <w:p>
+      <w:pPr>
+        <w:jc w:val="both"/>
+        <w:rPr/>
+      </w:pPr>
+      <w:r>
+        <w:rPr>
+          <w:rtl w:val="0"/>
+        </w:rPr>
+      </w:r>
+    </w:p>
+    <w:p>
+      <w:pPr>
+        <w:jc w:val="both"/>
+        <w:rPr/>
+      </w:pPr>
+      <w:r>
+        <w:rPr>
+          <w:rtl w:val="0"/>
+        </w:rPr>
+      </w:r>
+    </w:p>
+    <w:p>
+      <w:pPr>
+        <w:jc w:val="both"/>
+        <w:rPr/>
+      </w:pPr>
+      <w:r>
+        <w:rPr>
+          <w:rtl w:val="0"/>
+        </w:rPr>
       </w:r>
     </w:p>
     <w:p>

</xml_diff>

<commit_message>
Novas aulas de soft skill
</commit_message>
<xml_diff>
--- a/Analise e Desenvolvimento de Sistema/1_Semestre/Soft_Skills/Soft Skills.docx
+++ b/Analise e Desenvolvimento de Sistema/1_Semestre/Soft_Skills/Soft Skills.docx
@@ -337,7 +337,7 @@
       <w:pPr>
         <w:numPr>
           <w:ilvl w:val="0"/>
-          <w:numId w:val="3"/>
+          <w:numId w:val="4"/>
         </w:numPr>
         <w:ind w:left="720" w:hanging="360"/>
         <w:jc w:val="both"/>
@@ -356,7 +356,7 @@
       <w:pPr>
         <w:numPr>
           <w:ilvl w:val="0"/>
-          <w:numId w:val="3"/>
+          <w:numId w:val="4"/>
         </w:numPr>
         <w:ind w:left="720" w:hanging="360"/>
         <w:jc w:val="both"/>
@@ -375,7 +375,7 @@
       <w:pPr>
         <w:numPr>
           <w:ilvl w:val="0"/>
-          <w:numId w:val="3"/>
+          <w:numId w:val="4"/>
         </w:numPr>
         <w:ind w:left="720" w:hanging="360"/>
         <w:jc w:val="both"/>
@@ -615,12 +615,12 @@
           <wp:inline distB="114300" distT="114300" distL="114300" distR="114300">
             <wp:extent cx="4052888" cy="2807399"/>
             <wp:effectExtent b="0" l="0" r="0" t="0"/>
-            <wp:docPr id="11" name="image4.png"/>
+            <wp:docPr id="11" name="image3.png"/>
             <a:graphic>
               <a:graphicData uri="http://schemas.openxmlformats.org/drawingml/2006/picture">
                 <pic:pic>
                   <pic:nvPicPr>
-                    <pic:cNvPr id="0" name="image4.png"/>
+                    <pic:cNvPr id="0" name="image3.png"/>
                     <pic:cNvPicPr preferRelativeResize="0"/>
                   </pic:nvPicPr>
                   <pic:blipFill>
@@ -783,7 +783,7 @@
       <w:pPr>
         <w:numPr>
           <w:ilvl w:val="0"/>
-          <w:numId w:val="4"/>
+          <w:numId w:val="5"/>
         </w:numPr>
         <w:spacing w:before="120" w:line="240" w:lineRule="auto"/>
         <w:ind w:left="1440" w:hanging="360"/>
@@ -806,7 +806,7 @@
       <w:pPr>
         <w:numPr>
           <w:ilvl w:val="0"/>
-          <w:numId w:val="4"/>
+          <w:numId w:val="5"/>
         </w:numPr>
         <w:spacing w:before="120" w:line="240" w:lineRule="auto"/>
         <w:ind w:left="1440" w:hanging="360"/>
@@ -829,7 +829,7 @@
       <w:pPr>
         <w:numPr>
           <w:ilvl w:val="0"/>
-          <w:numId w:val="4"/>
+          <w:numId w:val="5"/>
         </w:numPr>
         <w:spacing w:before="120" w:line="240" w:lineRule="auto"/>
         <w:ind w:left="1440" w:hanging="360"/>
@@ -852,7 +852,7 @@
       <w:pPr>
         <w:numPr>
           <w:ilvl w:val="0"/>
-          <w:numId w:val="4"/>
+          <w:numId w:val="5"/>
         </w:numPr>
         <w:spacing w:before="120" w:line="240" w:lineRule="auto"/>
         <w:ind w:left="1440" w:hanging="360"/>
@@ -875,7 +875,7 @@
       <w:pPr>
         <w:numPr>
           <w:ilvl w:val="0"/>
-          <w:numId w:val="4"/>
+          <w:numId w:val="5"/>
         </w:numPr>
         <w:spacing w:before="120" w:line="240" w:lineRule="auto"/>
         <w:ind w:left="1440" w:hanging="360"/>
@@ -898,7 +898,7 @@
       <w:pPr>
         <w:numPr>
           <w:ilvl w:val="0"/>
-          <w:numId w:val="4"/>
+          <w:numId w:val="5"/>
         </w:numPr>
         <w:spacing w:before="120" w:line="240" w:lineRule="auto"/>
         <w:ind w:left="1440" w:hanging="360"/>
@@ -921,7 +921,7 @@
       <w:pPr>
         <w:numPr>
           <w:ilvl w:val="0"/>
-          <w:numId w:val="4"/>
+          <w:numId w:val="5"/>
         </w:numPr>
         <w:spacing w:before="120" w:line="240" w:lineRule="auto"/>
         <w:ind w:left="1440" w:hanging="360"/>
@@ -1215,7 +1215,7 @@
       <w:pPr>
         <w:numPr>
           <w:ilvl w:val="0"/>
-          <w:numId w:val="5"/>
+          <w:numId w:val="8"/>
         </w:numPr>
         <w:ind w:left="720" w:hanging="360"/>
         <w:jc w:val="both"/>
@@ -1234,7 +1234,7 @@
       <w:pPr>
         <w:numPr>
           <w:ilvl w:val="0"/>
-          <w:numId w:val="2"/>
+          <w:numId w:val="3"/>
         </w:numPr>
         <w:ind w:left="720" w:hanging="360"/>
         <w:jc w:val="both"/>
@@ -1253,7 +1253,7 @@
       <w:pPr>
         <w:numPr>
           <w:ilvl w:val="0"/>
-          <w:numId w:val="2"/>
+          <w:numId w:val="3"/>
         </w:numPr>
         <w:ind w:left="720" w:hanging="360"/>
         <w:jc w:val="both"/>
@@ -4962,12 +4962,12 @@
           <wp:inline distB="114300" distT="114300" distL="114300" distR="114300">
             <wp:extent cx="3814763" cy="3145506"/>
             <wp:effectExtent b="0" l="0" r="0" t="0"/>
-            <wp:docPr id="9" name="image7.png"/>
+            <wp:docPr id="9" name="image5.png"/>
             <a:graphic>
               <a:graphicData uri="http://schemas.openxmlformats.org/drawingml/2006/picture">
                 <pic:pic>
                   <pic:nvPicPr>
-                    <pic:cNvPr id="0" name="image7.png"/>
+                    <pic:cNvPr id="0" name="image5.png"/>
                     <pic:cNvPicPr preferRelativeResize="0"/>
                   </pic:nvPicPr>
                   <pic:blipFill>
@@ -5103,12 +5103,12 @@
           <wp:inline distB="114300" distT="114300" distL="114300" distR="114300">
             <wp:extent cx="3309938" cy="1906404"/>
             <wp:effectExtent b="0" l="0" r="0" t="0"/>
-            <wp:docPr id="4" name="image3.png"/>
+            <wp:docPr id="4" name="image1.png"/>
             <a:graphic>
               <a:graphicData uri="http://schemas.openxmlformats.org/drawingml/2006/picture">
                 <pic:pic>
                   <pic:nvPicPr>
-                    <pic:cNvPr id="0" name="image3.png"/>
+                    <pic:cNvPr id="0" name="image1.png"/>
                     <pic:cNvPicPr preferRelativeResize="0"/>
                   </pic:nvPicPr>
                   <pic:blipFill>
@@ -5328,7 +5328,72 @@
         <w:rPr>
           <w:rtl w:val="0"/>
         </w:rPr>
-        <w:t xml:space="preserve">Segundo os estudos da Psicologia Moderna, há apenas 5 emoções básicas, biologicamente falando: raiva, tristeza, nojo/repugnância, alegria e medo. Mas, Goleman (1995) acrescenta mais uma, o amor.</w:t>
+        <w:t xml:space="preserve">Segundo os estudos da Psicologia Moderna, há apenas 5 emoções básicas, biologicamente falando: </w:t>
+      </w:r>
+      <w:r>
+        <w:rPr>
+          <w:i w:val="1"/>
+          <w:rtl w:val="0"/>
+        </w:rPr>
+        <w:t xml:space="preserve">raiva</w:t>
+      </w:r>
+      <w:r>
+        <w:rPr>
+          <w:rtl w:val="0"/>
+        </w:rPr>
+        <w:t xml:space="preserve">, </w:t>
+      </w:r>
+      <w:r>
+        <w:rPr>
+          <w:i w:val="1"/>
+          <w:rtl w:val="0"/>
+        </w:rPr>
+        <w:t xml:space="preserve">tristeza</w:t>
+      </w:r>
+      <w:r>
+        <w:rPr>
+          <w:rtl w:val="0"/>
+        </w:rPr>
+        <w:t xml:space="preserve">, </w:t>
+      </w:r>
+      <w:r>
+        <w:rPr>
+          <w:i w:val="1"/>
+          <w:rtl w:val="0"/>
+        </w:rPr>
+        <w:t xml:space="preserve">nojo/repugnância</w:t>
+      </w:r>
+      <w:r>
+        <w:rPr>
+          <w:rtl w:val="0"/>
+        </w:rPr>
+        <w:t xml:space="preserve">, </w:t>
+      </w:r>
+      <w:r>
+        <w:rPr>
+          <w:i w:val="1"/>
+          <w:rtl w:val="0"/>
+        </w:rPr>
+        <w:t xml:space="preserve">alegria </w:t>
+      </w:r>
+      <w:r>
+        <w:rPr>
+          <w:rtl w:val="0"/>
+        </w:rPr>
+        <w:t xml:space="preserve">e </w:t>
+      </w:r>
+      <w:r>
+        <w:rPr>
+          <w:i w:val="1"/>
+          <w:rtl w:val="0"/>
+        </w:rPr>
+        <w:t xml:space="preserve">medo</w:t>
+      </w:r>
+      <w:r>
+        <w:rPr>
+          <w:rtl w:val="0"/>
+        </w:rPr>
+        <w:t xml:space="preserve">. Mas, Goleman (1995) acrescenta mais uma, o amor.</w:t>
       </w:r>
     </w:p>
     <w:p>
@@ -5353,12 +5418,12 @@
           <wp:inline distB="114300" distT="114300" distL="114300" distR="114300">
             <wp:extent cx="2527715" cy="2405063"/>
             <wp:effectExtent b="0" l="0" r="0" t="0"/>
-            <wp:docPr id="10" name="image1.png"/>
+            <wp:docPr id="10" name="image7.png"/>
             <a:graphic>
               <a:graphicData uri="http://schemas.openxmlformats.org/drawingml/2006/picture">
                 <pic:pic>
                   <pic:nvPicPr>
-                    <pic:cNvPr id="0" name="image1.png"/>
+                    <pic:cNvPr id="0" name="image7.png"/>
                     <pic:cNvPicPr preferRelativeResize="0"/>
                   </pic:nvPicPr>
                   <pic:blipFill>
@@ -5849,12 +5914,12 @@
           <wp:inline distB="114300" distT="114300" distL="114300" distR="114300">
             <wp:extent cx="3671888" cy="617470"/>
             <wp:effectExtent b="0" l="0" r="0" t="0"/>
-            <wp:docPr id="3" name="image5.png"/>
+            <wp:docPr id="3" name="image10.png"/>
             <a:graphic>
               <a:graphicData uri="http://schemas.openxmlformats.org/drawingml/2006/picture">
                 <pic:pic>
                   <pic:nvPicPr>
-                    <pic:cNvPr id="0" name="image5.png"/>
+                    <pic:cNvPr id="0" name="image10.png"/>
                     <pic:cNvPicPr preferRelativeResize="0"/>
                   </pic:nvPicPr>
                   <pic:blipFill>
@@ -6368,12 +6433,12 @@
           <wp:inline distB="114300" distT="114300" distL="114300" distR="114300">
             <wp:extent cx="2319338" cy="1923353"/>
             <wp:effectExtent b="0" l="0" r="0" t="0"/>
-            <wp:docPr id="7" name="image2.png"/>
+            <wp:docPr id="7" name="image4.png"/>
             <a:graphic>
               <a:graphicData uri="http://schemas.openxmlformats.org/drawingml/2006/picture">
                 <pic:pic>
                   <pic:nvPicPr>
-                    <pic:cNvPr id="0" name="image2.png"/>
+                    <pic:cNvPr id="0" name="image4.png"/>
                     <pic:cNvPicPr preferRelativeResize="0"/>
                   </pic:nvPicPr>
                   <pic:blipFill>
@@ -13535,7 +13600,7 @@
           <w:b w:val="1"/>
           <w:rtl w:val="0"/>
         </w:rPr>
-        <w:t xml:space="preserve">Parte 7 - Comunicação Eficaz e Assetiva - </w:t>
+        <w:t xml:space="preserve">Parte 7 - Comunicação Eficaz e Assertiva - </w:t>
       </w:r>
       <w:hyperlink r:id="rId23">
         <w:r>
@@ -13689,12 +13754,12 @@
           <wp:inline distB="114300" distT="114300" distL="114300" distR="114300">
             <wp:extent cx="1871663" cy="1677337"/>
             <wp:effectExtent b="0" l="0" r="0" t="0"/>
-            <wp:docPr id="2" name="image9.png"/>
+            <wp:docPr id="2" name="image2.png"/>
             <a:graphic>
               <a:graphicData uri="http://schemas.openxmlformats.org/drawingml/2006/picture">
                 <pic:pic>
                   <pic:nvPicPr>
-                    <pic:cNvPr id="0" name="image9.png"/>
+                    <pic:cNvPr id="0" name="image2.png"/>
                     <pic:cNvPicPr preferRelativeResize="0"/>
                   </pic:nvPicPr>
                   <pic:blipFill>
@@ -14379,12 +14444,12 @@
           <wp:inline distB="114300" distT="114300" distL="114300" distR="114300">
             <wp:extent cx="2396807" cy="1747838"/>
             <wp:effectExtent b="0" l="0" r="0" t="0"/>
-            <wp:docPr id="6" name="image8.png"/>
+            <wp:docPr id="6" name="image6.png"/>
             <a:graphic>
               <a:graphicData uri="http://schemas.openxmlformats.org/drawingml/2006/picture">
                 <pic:pic>
                   <pic:nvPicPr>
-                    <pic:cNvPr id="0" name="image8.png"/>
+                    <pic:cNvPr id="0" name="image6.png"/>
                     <pic:cNvPicPr preferRelativeResize="0"/>
                   </pic:nvPicPr>
                   <pic:blipFill>
@@ -14741,12 +14806,12 @@
           <wp:inline distB="114300" distT="114300" distL="114300" distR="114300">
             <wp:extent cx="5731200" cy="393700"/>
             <wp:effectExtent b="0" l="0" r="0" t="0"/>
-            <wp:docPr id="8" name="image10.png"/>
+            <wp:docPr id="8" name="image8.png"/>
             <a:graphic>
               <a:graphicData uri="http://schemas.openxmlformats.org/drawingml/2006/picture">
                 <pic:pic>
                   <pic:nvPicPr>
-                    <pic:cNvPr id="0" name="image10.png"/>
+                    <pic:cNvPr id="0" name="image8.png"/>
                     <pic:cNvPicPr preferRelativeResize="0"/>
                   </pic:nvPicPr>
                   <pic:blipFill>
@@ -14926,12 +14991,12 @@
           <wp:inline distB="114300" distT="114300" distL="114300" distR="114300">
             <wp:extent cx="1807511" cy="1845325"/>
             <wp:effectExtent b="0" l="0" r="0" t="0"/>
-            <wp:docPr id="1" name="image6.png"/>
+            <wp:docPr id="1" name="image9.png"/>
             <a:graphic>
               <a:graphicData uri="http://schemas.openxmlformats.org/drawingml/2006/picture">
                 <pic:pic>
                   <pic:nvPicPr>
-                    <pic:cNvPr id="0" name="image6.png"/>
+                    <pic:cNvPr id="0" name="image9.png"/>
                     <pic:cNvPicPr preferRelativeResize="0"/>
                   </pic:nvPicPr>
                   <pic:blipFill>
@@ -15270,426 +15335,1091 @@
       </w:pPr>
       <w:r>
         <w:rPr>
-          <w:rtl w:val="0"/>
-        </w:rPr>
-      </w:r>
-    </w:p>
-    <w:p>
-      <w:pPr>
-        <w:jc w:val="both"/>
-        <w:rPr/>
-      </w:pPr>
-      <w:r>
-        <w:rPr>
-          <w:rtl w:val="0"/>
-        </w:rPr>
-      </w:r>
-    </w:p>
-    <w:p>
-      <w:pPr>
-        <w:jc w:val="both"/>
-        <w:rPr/>
-      </w:pPr>
-      <w:r>
-        <w:rPr>
-          <w:rtl w:val="0"/>
-        </w:rPr>
-      </w:r>
-    </w:p>
-    <w:p>
-      <w:pPr>
-        <w:jc w:val="both"/>
-        <w:rPr/>
-      </w:pPr>
-      <w:r>
-        <w:rPr>
-          <w:rtl w:val="0"/>
-        </w:rPr>
-      </w:r>
-    </w:p>
-    <w:p>
-      <w:pPr>
-        <w:jc w:val="both"/>
-        <w:rPr/>
-      </w:pPr>
-      <w:r>
-        <w:rPr>
-          <w:rtl w:val="0"/>
-        </w:rPr>
-      </w:r>
-    </w:p>
-    <w:p>
-      <w:pPr>
-        <w:jc w:val="both"/>
-        <w:rPr/>
-      </w:pPr>
-      <w:r>
-        <w:rPr>
-          <w:rtl w:val="0"/>
-        </w:rPr>
-      </w:r>
-    </w:p>
-    <w:p>
-      <w:pPr>
-        <w:jc w:val="both"/>
-        <w:rPr/>
-      </w:pPr>
-      <w:r>
-        <w:rPr>
-          <w:rtl w:val="0"/>
-        </w:rPr>
-      </w:r>
-    </w:p>
-    <w:p>
-      <w:pPr>
-        <w:jc w:val="both"/>
-        <w:rPr/>
-      </w:pPr>
-      <w:r>
-        <w:rPr>
-          <w:rtl w:val="0"/>
-        </w:rPr>
-      </w:r>
-    </w:p>
-    <w:p>
-      <w:pPr>
-        <w:jc w:val="both"/>
-        <w:rPr/>
-      </w:pPr>
-      <w:r>
-        <w:rPr>
-          <w:rtl w:val="0"/>
-        </w:rPr>
-      </w:r>
-    </w:p>
-    <w:p>
-      <w:pPr>
-        <w:jc w:val="both"/>
-        <w:rPr/>
-      </w:pPr>
-      <w:r>
-        <w:rPr>
-          <w:rtl w:val="0"/>
-        </w:rPr>
-      </w:r>
-    </w:p>
-    <w:p>
-      <w:pPr>
-        <w:jc w:val="both"/>
-        <w:rPr/>
-      </w:pPr>
-      <w:r>
-        <w:rPr>
-          <w:rtl w:val="0"/>
-        </w:rPr>
-      </w:r>
-    </w:p>
-    <w:p>
-      <w:pPr>
-        <w:jc w:val="both"/>
-        <w:rPr/>
-      </w:pPr>
-      <w:r>
-        <w:rPr>
-          <w:rtl w:val="0"/>
-        </w:rPr>
-      </w:r>
-    </w:p>
-    <w:p>
-      <w:pPr>
-        <w:jc w:val="both"/>
-        <w:rPr/>
-      </w:pPr>
-      <w:r>
-        <w:rPr>
-          <w:rtl w:val="0"/>
-        </w:rPr>
-      </w:r>
-    </w:p>
-    <w:p>
-      <w:pPr>
-        <w:jc w:val="both"/>
-        <w:rPr/>
-      </w:pPr>
-      <w:r>
-        <w:rPr>
-          <w:rtl w:val="0"/>
-        </w:rPr>
-      </w:r>
-    </w:p>
-    <w:p>
-      <w:pPr>
-        <w:jc w:val="both"/>
-        <w:rPr/>
-      </w:pPr>
-      <w:r>
-        <w:rPr>
-          <w:rtl w:val="0"/>
-        </w:rPr>
-      </w:r>
-    </w:p>
-    <w:p>
-      <w:pPr>
-        <w:jc w:val="both"/>
-        <w:rPr/>
-      </w:pPr>
-      <w:r>
-        <w:rPr>
-          <w:rtl w:val="0"/>
-        </w:rPr>
-      </w:r>
-    </w:p>
-    <w:p>
-      <w:pPr>
-        <w:jc w:val="both"/>
-        <w:rPr/>
-      </w:pPr>
-      <w:r>
-        <w:rPr>
-          <w:rtl w:val="0"/>
-        </w:rPr>
-      </w:r>
-    </w:p>
-    <w:p>
-      <w:pPr>
-        <w:jc w:val="both"/>
-        <w:rPr/>
-      </w:pPr>
-      <w:r>
-        <w:rPr>
-          <w:rtl w:val="0"/>
-        </w:rPr>
-      </w:r>
-    </w:p>
-    <w:p>
-      <w:pPr>
-        <w:jc w:val="both"/>
-        <w:rPr/>
-      </w:pPr>
-      <w:r>
-        <w:rPr>
-          <w:rtl w:val="0"/>
-        </w:rPr>
-      </w:r>
-    </w:p>
-    <w:p>
-      <w:pPr>
-        <w:jc w:val="both"/>
-        <w:rPr/>
-      </w:pPr>
-      <w:r>
-        <w:rPr>
-          <w:rtl w:val="0"/>
-        </w:rPr>
-      </w:r>
-    </w:p>
-    <w:p>
-      <w:pPr>
-        <w:jc w:val="both"/>
-        <w:rPr/>
-      </w:pPr>
-      <w:r>
-        <w:rPr>
-          <w:rtl w:val="0"/>
-        </w:rPr>
-      </w:r>
-    </w:p>
-    <w:p>
-      <w:pPr>
-        <w:jc w:val="both"/>
-        <w:rPr/>
-      </w:pPr>
-      <w:r>
-        <w:rPr>
-          <w:rtl w:val="0"/>
-        </w:rPr>
-      </w:r>
-    </w:p>
-    <w:p>
-      <w:pPr>
-        <w:jc w:val="both"/>
-        <w:rPr/>
-      </w:pPr>
-      <w:r>
-        <w:rPr>
-          <w:rtl w:val="0"/>
-        </w:rPr>
-      </w:r>
-    </w:p>
-    <w:p>
-      <w:pPr>
-        <w:jc w:val="both"/>
-        <w:rPr/>
-      </w:pPr>
-      <w:r>
-        <w:rPr>
-          <w:rtl w:val="0"/>
-        </w:rPr>
-      </w:r>
-    </w:p>
-    <w:p>
-      <w:pPr>
-        <w:jc w:val="both"/>
-        <w:rPr/>
-      </w:pPr>
-      <w:r>
-        <w:rPr>
-          <w:rtl w:val="0"/>
-        </w:rPr>
-      </w:r>
-    </w:p>
-    <w:p>
-      <w:pPr>
-        <w:jc w:val="both"/>
-        <w:rPr/>
-      </w:pPr>
-      <w:r>
-        <w:rPr>
-          <w:rtl w:val="0"/>
-        </w:rPr>
-      </w:r>
-    </w:p>
-    <w:p>
-      <w:pPr>
-        <w:jc w:val="both"/>
-        <w:rPr/>
-      </w:pPr>
-      <w:r>
-        <w:rPr>
-          <w:rtl w:val="0"/>
-        </w:rPr>
-      </w:r>
-    </w:p>
-    <w:p>
-      <w:pPr>
-        <w:jc w:val="both"/>
-        <w:rPr/>
-      </w:pPr>
-      <w:r>
-        <w:rPr>
-          <w:rtl w:val="0"/>
-        </w:rPr>
-      </w:r>
-    </w:p>
-    <w:p>
-      <w:pPr>
-        <w:jc w:val="both"/>
-        <w:rPr/>
-      </w:pPr>
-      <w:r>
-        <w:rPr>
-          <w:rtl w:val="0"/>
-        </w:rPr>
-      </w:r>
-    </w:p>
-    <w:p>
-      <w:pPr>
-        <w:jc w:val="both"/>
-        <w:rPr/>
-      </w:pPr>
-      <w:r>
-        <w:rPr>
-          <w:rtl w:val="0"/>
-        </w:rPr>
-      </w:r>
-    </w:p>
-    <w:p>
-      <w:pPr>
-        <w:jc w:val="both"/>
-        <w:rPr/>
-      </w:pPr>
-      <w:r>
-        <w:rPr>
-          <w:rtl w:val="0"/>
-        </w:rPr>
-      </w:r>
-    </w:p>
-    <w:p>
-      <w:pPr>
-        <w:jc w:val="both"/>
-        <w:rPr/>
-      </w:pPr>
-      <w:r>
-        <w:rPr>
-          <w:rtl w:val="0"/>
-        </w:rPr>
-      </w:r>
-    </w:p>
-    <w:p>
-      <w:pPr>
-        <w:jc w:val="both"/>
-        <w:rPr/>
-      </w:pPr>
-      <w:r>
-        <w:rPr>
-          <w:rtl w:val="0"/>
-        </w:rPr>
-      </w:r>
-    </w:p>
-    <w:p>
-      <w:pPr>
-        <w:jc w:val="both"/>
-        <w:rPr/>
-      </w:pPr>
-      <w:r>
-        <w:rPr>
-          <w:rtl w:val="0"/>
-        </w:rPr>
-      </w:r>
-    </w:p>
-    <w:p>
-      <w:pPr>
-        <w:jc w:val="both"/>
-        <w:rPr/>
-      </w:pPr>
-      <w:r>
-        <w:rPr>
-          <w:rtl w:val="0"/>
-        </w:rPr>
-      </w:r>
-    </w:p>
-    <w:p>
-      <w:pPr>
-        <w:jc w:val="both"/>
-        <w:rPr/>
-      </w:pPr>
-      <w:r>
-        <w:rPr>
-          <w:rtl w:val="0"/>
-        </w:rPr>
-      </w:r>
-    </w:p>
-    <w:p>
-      <w:pPr>
-        <w:jc w:val="both"/>
-        <w:rPr/>
-      </w:pPr>
-      <w:r>
-        <w:rPr>
-          <w:rtl w:val="0"/>
-        </w:rPr>
-      </w:r>
-    </w:p>
-    <w:p>
-      <w:pPr>
-        <w:jc w:val="both"/>
-        <w:rPr/>
-      </w:pPr>
-      <w:r>
-        <w:rPr>
-          <w:rtl w:val="0"/>
-        </w:rPr>
-      </w:r>
-    </w:p>
-    <w:p>
-      <w:pPr>
-        <w:jc w:val="both"/>
-        <w:rPr/>
-      </w:pPr>
-      <w:r>
-        <w:rPr>
-          <w:rtl w:val="0"/>
-        </w:rPr>
+          <w:b w:val="1"/>
+          <w:rtl w:val="0"/>
+        </w:rPr>
+        <w:t xml:space="preserve">Parte 8 - Empatia - </w:t>
+      </w:r>
+      <w:hyperlink r:id="rId30">
+        <w:r>
+          <w:rPr>
+            <w:b w:val="1"/>
+            <w:color w:val="1155cc"/>
+            <w:u w:val="single"/>
+            <w:rtl w:val="0"/>
+          </w:rPr>
+          <w:t xml:space="preserve">Impacta - Parte 8</w:t>
+        </w:r>
+      </w:hyperlink>
+      <w:r>
+        <w:rPr>
+          <w:rtl w:val="0"/>
+        </w:rPr>
+      </w:r>
+    </w:p>
+    <w:p>
+      <w:pPr>
+        <w:jc w:val="both"/>
+        <w:rPr/>
+      </w:pPr>
+      <w:r>
+        <w:rPr>
+          <w:rtl w:val="0"/>
+        </w:rPr>
+      </w:r>
+    </w:p>
+    <w:p>
+      <w:pPr>
+        <w:jc w:val="both"/>
+        <w:rPr>
+          <w:b w:val="1"/>
+        </w:rPr>
+      </w:pPr>
+      <w:r>
+        <w:rPr>
+          <w:b w:val="1"/>
+          <w:rtl w:val="0"/>
+        </w:rPr>
+        <w:t xml:space="preserve">Resumo</w:t>
+      </w:r>
+    </w:p>
+    <w:p>
+      <w:pPr>
+        <w:jc w:val="both"/>
+        <w:rPr/>
+      </w:pPr>
+      <w:r>
+        <w:rPr>
+          <w:rtl w:val="0"/>
+        </w:rPr>
+        <w:t xml:space="preserve">Nesta unidade, trataremos sobre o conceito de empatia e seus desdobramentos, como sua origem e sua importância nas relações sociais e no mundo dos negócios. A empatia pode ser considerada um exercício de equilíbrio constante. E por que equilíbrio? Seria, mais ou menos, uma balança em que de um lado temos o que desejamos e o que podemos oferecer em um determinado momento; do outro lado, temos o que o outro quer e o que ele precisa naquele momento.</w:t>
+      </w:r>
+    </w:p>
+    <w:p>
+      <w:pPr>
+        <w:jc w:val="both"/>
+        <w:rPr/>
+      </w:pPr>
+      <w:r>
+        <w:rPr>
+          <w:rtl w:val="0"/>
+        </w:rPr>
+      </w:r>
+    </w:p>
+    <w:p>
+      <w:pPr>
+        <w:jc w:val="both"/>
+        <w:rPr>
+          <w:b w:val="1"/>
+        </w:rPr>
+      </w:pPr>
+      <w:r>
+        <w:rPr>
+          <w:b w:val="1"/>
+          <w:rtl w:val="0"/>
+        </w:rPr>
+        <w:t xml:space="preserve">O que é empatia?</w:t>
+      </w:r>
+    </w:p>
+    <w:p>
+      <w:pPr>
+        <w:jc w:val="both"/>
+        <w:rPr/>
+      </w:pPr>
+      <w:r>
+        <w:rPr>
+          <w:rtl w:val="0"/>
+        </w:rPr>
+        <w:t xml:space="preserve">Segundo o psicólogo Daniel Goleman, autor do best-seller “Inteligência Emocional: a Teoria Revolucionária que define o que é ser inteligente”, a empatia é a capacidade de se sentir o que uma outra pessoa sente caso se estivesse na mesma situação vivenciada por ela, ou seja, procurar experimentar de forma objetiva e racional o que sente o outro a fim de tentar compreender seus sentimentos e emoções.</w:t>
+      </w:r>
+    </w:p>
+    <w:p>
+      <w:pPr>
+        <w:jc w:val="both"/>
+        <w:rPr/>
+      </w:pPr>
+      <w:r>
+        <w:rPr>
+          <w:rtl w:val="0"/>
+        </w:rPr>
+      </w:r>
+    </w:p>
+    <w:p>
+      <w:pPr>
+        <w:jc w:val="both"/>
+        <w:rPr/>
+      </w:pPr>
+      <w:r>
+        <w:rPr>
+          <w:rtl w:val="0"/>
+        </w:rPr>
+        <w:t xml:space="preserve">Desta forma, segundo o autor (1995), “a empatia é alimentada pelo autoconhecimento; quanto mais consciente estivermos acerca de nossas próprias emoções, mais facilmente poderemos entender o sentimento alheio”, relacionando a empatia às outras 4 habilidades fundamentais que ele identifica em uma pessoa emocionalmente inteligente (conhecer as próprias emoções; lidar com as emoções; motivar-se e lidar com relacionamentos).</w:t>
+      </w:r>
+    </w:p>
+    <w:p>
+      <w:pPr>
+        <w:jc w:val="both"/>
+        <w:rPr/>
+      </w:pPr>
+      <w:r>
+        <w:rPr>
+          <w:rtl w:val="0"/>
+        </w:rPr>
+      </w:r>
+    </w:p>
+    <w:p>
+      <w:pPr>
+        <w:jc w:val="both"/>
+        <w:rPr/>
+      </w:pPr>
+      <w:r>
+        <w:rPr>
+          <w:rtl w:val="0"/>
+        </w:rPr>
+        <w:t xml:space="preserve">De acordo com Goleman (1995) ainda, </w:t>
+      </w:r>
+    </w:p>
+    <w:p>
+      <w:pPr>
+        <w:jc w:val="both"/>
+        <w:rPr/>
+      </w:pPr>
+      <w:r>
+        <w:rPr>
+          <w:rtl w:val="0"/>
+        </w:rPr>
+      </w:r>
+    </w:p>
+    <w:p>
+      <w:pPr>
+        <w:ind w:left="720" w:firstLine="0"/>
+        <w:jc w:val="both"/>
+        <w:rPr>
+          <w:i w:val="1"/>
+        </w:rPr>
+      </w:pPr>
+      <w:r>
+        <w:rPr>
+          <w:i w:val="1"/>
+          <w:rtl w:val="0"/>
+        </w:rPr>
+        <w:t xml:space="preserve">A chave para que possamos entender os sentimentos dos outros está em nossa capacidade de interpretar canais não-verbais: o tom da voz, gestos, expressão facial e outros sinais. (...) Assim como a forma de expressão da mente racional é a palavra, a das emoções é não-verbal. Na verdade, quando as palavras de alguém entram em desacordo com o que é transmitido por seu tom de voz, gestos ou outros canais não-verbais, a verdade emocional está mais no como ele diz alguma coisa do que no que ele diz. Uma regra elementar usada na pesquisa de comunicações é que 90% ou mais de uma mensagem emocional são não-verbais.</w:t>
+      </w:r>
+    </w:p>
+    <w:p>
+      <w:pPr>
+        <w:jc w:val="both"/>
+        <w:rPr/>
+      </w:pPr>
+      <w:r>
+        <w:rPr>
+          <w:rtl w:val="0"/>
+        </w:rPr>
+      </w:r>
+    </w:p>
+    <w:p>
+      <w:pPr>
+        <w:jc w:val="both"/>
+        <w:rPr/>
+      </w:pPr>
+      <w:r>
+        <w:rPr>
+          <w:rtl w:val="0"/>
+        </w:rPr>
+        <w:t xml:space="preserve">O que significa que quanto maior a identificação entre duas pessoas, maior será a empatia entre elas, uma vez que os sinais corporais são compreendidos por ambos - mimetizados, em alguns casos - e os verbais, também.</w:t>
+      </w:r>
+    </w:p>
+    <w:p>
+      <w:pPr>
+        <w:jc w:val="both"/>
+        <w:rPr/>
+      </w:pPr>
+      <w:r>
+        <w:rPr>
+          <w:rtl w:val="0"/>
+        </w:rPr>
+      </w:r>
+    </w:p>
+    <w:p>
+      <w:pPr>
+        <w:jc w:val="both"/>
+        <w:rPr/>
+      </w:pPr>
+      <w:r>
+        <w:rPr>
+          <w:rtl w:val="0"/>
+        </w:rPr>
+        <w:t xml:space="preserve">Embora a empatia seja uma habilidade natural do ser humano - e esteja mais desenvolvida em algumas pessoas - ela é plenamente possível de ser aprendida. Exemplos de solidariedade e compaixão, vivenciados ou apreendidos, são boas fontes de aprendizado para atitudes empáticas.</w:t>
+      </w:r>
+    </w:p>
+    <w:p>
+      <w:pPr>
+        <w:jc w:val="both"/>
+        <w:rPr/>
+      </w:pPr>
+      <w:r>
+        <w:rPr>
+          <w:rtl w:val="0"/>
+        </w:rPr>
+      </w:r>
+    </w:p>
+    <w:p>
+      <w:pPr>
+        <w:jc w:val="both"/>
+        <w:rPr>
+          <w:b w:val="1"/>
+        </w:rPr>
+      </w:pPr>
+      <w:r>
+        <w:rPr>
+          <w:b w:val="1"/>
+          <w:rtl w:val="0"/>
+        </w:rPr>
+        <w:t xml:space="preserve">Origens da empatia</w:t>
+      </w:r>
+    </w:p>
+    <w:p>
+      <w:pPr>
+        <w:jc w:val="both"/>
+        <w:rPr/>
+      </w:pPr>
+      <w:r>
+        <w:rPr>
+          <w:rtl w:val="0"/>
+        </w:rPr>
+        <w:t xml:space="preserve">Há estudos que sugerem que a origem da empatia pode ser identificada já quase a partir dos primeiros dias após o nascimento, tanto que a palavra “empatia” também é utilizada de forma técnica para denominar a mímica motora que o bebê faz, imitando gestos dos adultos e sons que ele apreende (GOLEMAN, 1995).</w:t>
+      </w:r>
+    </w:p>
+    <w:p>
+      <w:pPr>
+        <w:jc w:val="both"/>
+        <w:rPr/>
+      </w:pPr>
+      <w:r>
+        <w:rPr>
+          <w:rtl w:val="0"/>
+        </w:rPr>
+        <w:t xml:space="preserve">        </w:t>
+      </w:r>
+    </w:p>
+    <w:p>
+      <w:pPr>
+        <w:jc w:val="both"/>
+        <w:rPr/>
+      </w:pPr>
+      <w:r>
+        <w:rPr>
+          <w:rtl w:val="0"/>
+        </w:rPr>
+        <w:t xml:space="preserve">Estes mesmos pesquisadores afirmam que é por meio da sintonia entre as trocas afetivas de pais e bebê que aprendemos nosso maior repertório de empatia durante toda a vida.</w:t>
+      </w:r>
+    </w:p>
+    <w:p>
+      <w:pPr>
+        <w:jc w:val="both"/>
+        <w:rPr/>
+      </w:pPr>
+      <w:r>
+        <w:rPr>
+          <w:rtl w:val="0"/>
+        </w:rPr>
+      </w:r>
+    </w:p>
+    <w:p>
+      <w:pPr>
+        <w:jc w:val="both"/>
+        <w:rPr>
+          <w:b w:val="1"/>
+        </w:rPr>
+      </w:pPr>
+      <w:r>
+        <w:rPr>
+          <w:b w:val="1"/>
+          <w:rtl w:val="0"/>
+        </w:rPr>
+        <w:t xml:space="preserve">A importância da empatia</w:t>
+      </w:r>
+    </w:p>
+    <w:p>
+      <w:pPr>
+        <w:jc w:val="both"/>
+        <w:rPr/>
+      </w:pPr>
+      <w:r>
+        <w:rPr>
+          <w:rtl w:val="0"/>
+        </w:rPr>
+        <w:t xml:space="preserve">Por que é importante ser empático? A empatia nos ajuda a ter melhores relações com todas as pessoas. Saber compreender o outro também significa ser capaz de ouvir - uma das habilidades mais importantes atualmente.</w:t>
+      </w:r>
+    </w:p>
+    <w:p>
+      <w:pPr>
+        <w:jc w:val="both"/>
+        <w:rPr/>
+      </w:pPr>
+      <w:r>
+        <w:rPr>
+          <w:rtl w:val="0"/>
+        </w:rPr>
+      </w:r>
+    </w:p>
+    <w:p>
+      <w:pPr>
+        <w:jc w:val="both"/>
+        <w:rPr/>
+      </w:pPr>
+      <w:r>
+        <w:rPr>
+          <w:rtl w:val="0"/>
+        </w:rPr>
+        <w:t xml:space="preserve">Além disso, a empatia é uma das principais competências de liderança, uma vez que é por meio da empatia que somos capazes de resolver diversas situações considerando diversas opiniões diferentes.</w:t>
+      </w:r>
+    </w:p>
+    <w:p>
+      <w:pPr>
+        <w:jc w:val="both"/>
+        <w:rPr/>
+      </w:pPr>
+      <w:r>
+        <w:rPr>
+          <w:rtl w:val="0"/>
+        </w:rPr>
+      </w:r>
+    </w:p>
+    <w:p>
+      <w:pPr>
+        <w:jc w:val="both"/>
+        <w:rPr/>
+      </w:pPr>
+      <w:r>
+        <w:rPr>
+          <w:rtl w:val="0"/>
+        </w:rPr>
+        <w:t xml:space="preserve">Em negociações, ela também é uma habilidade muito importante. Quando compreendemos o que as outras pessoas desejam, por meio da escuta ativa, somos mais capazes de interagir de uma forma positiva, buscando a resolução do conflito.</w:t>
+      </w:r>
+    </w:p>
+    <w:p>
+      <w:pPr>
+        <w:jc w:val="both"/>
+        <w:rPr/>
+      </w:pPr>
+      <w:r>
+        <w:rPr>
+          <w:rtl w:val="0"/>
+        </w:rPr>
+      </w:r>
+    </w:p>
+    <w:p>
+      <w:pPr>
+        <w:jc w:val="both"/>
+        <w:rPr/>
+      </w:pPr>
+      <w:r>
+        <w:rPr>
+          <w:rtl w:val="0"/>
+        </w:rPr>
+        <w:t xml:space="preserve">Há uma extensa lista de habilidades e dicas relacionadas atualmente à empatia. Selecionamos algumas encontradas com maior frequência:</w:t>
+      </w:r>
+    </w:p>
+    <w:p>
+      <w:pPr>
+        <w:jc w:val="both"/>
+        <w:rPr/>
+      </w:pPr>
+      <w:r>
+        <w:rPr>
+          <w:rtl w:val="0"/>
+        </w:rPr>
+      </w:r>
+    </w:p>
+    <w:p>
+      <w:pPr>
+        <w:numPr>
+          <w:ilvl w:val="0"/>
+          <w:numId w:val="6"/>
+        </w:numPr>
+        <w:ind w:left="425.19685039370086" w:hanging="360"/>
+        <w:jc w:val="both"/>
+        <w:rPr>
+          <w:u w:val="none"/>
+        </w:rPr>
+      </w:pPr>
+      <w:r>
+        <w:rPr>
+          <w:b w:val="1"/>
+          <w:rtl w:val="0"/>
+        </w:rPr>
+        <w:t xml:space="preserve">Foque sua atenção em escutar: </w:t>
+      </w:r>
+      <w:r>
+        <w:rPr>
+          <w:rtl w:val="0"/>
+        </w:rPr>
+        <w:t xml:space="preserve">segundo David (2018), ouvir com presença, que lá, a autora chama de escuta ativa, é um dos principais componentes da pirâmide de necessidades emocionais, facilitando a conexão entre as pessoas;</w:t>
+      </w:r>
+    </w:p>
+    <w:p>
+      <w:pPr>
+        <w:jc w:val="both"/>
+        <w:rPr/>
+      </w:pPr>
+      <w:r>
+        <w:rPr>
+          <w:rtl w:val="0"/>
+        </w:rPr>
+      </w:r>
+    </w:p>
+    <w:p>
+      <w:pPr>
+        <w:numPr>
+          <w:ilvl w:val="0"/>
+          <w:numId w:val="2"/>
+        </w:numPr>
+        <w:ind w:left="425.19685039370086" w:hanging="360"/>
+        <w:jc w:val="both"/>
+        <w:rPr>
+          <w:u w:val="none"/>
+        </w:rPr>
+      </w:pPr>
+      <w:r>
+        <w:rPr>
+          <w:b w:val="1"/>
+          <w:rtl w:val="0"/>
+        </w:rPr>
+        <w:t xml:space="preserve">Depois de ouvir, pergunte: </w:t>
+      </w:r>
+      <w:r>
+        <w:rPr>
+          <w:rtl w:val="0"/>
+        </w:rPr>
+        <w:t xml:space="preserve">ainda segundo a autora (2018), o diálogo cria laços de compreensão mútua. É apenas por meio da curiosidade genuína no que alguém tem a dizer que conseguimos estabelecer a empatia verdadeira;</w:t>
+      </w:r>
+    </w:p>
+    <w:p>
+      <w:pPr>
+        <w:numPr>
+          <w:ilvl w:val="0"/>
+          <w:numId w:val="2"/>
+        </w:numPr>
+        <w:ind w:left="425.19685039370086" w:hanging="360"/>
+        <w:jc w:val="both"/>
+        <w:rPr>
+          <w:u w:val="none"/>
+        </w:rPr>
+      </w:pPr>
+      <w:r>
+        <w:rPr>
+          <w:b w:val="1"/>
+          <w:rtl w:val="0"/>
+        </w:rPr>
+        <w:t xml:space="preserve">Confirme seu entendimento: </w:t>
+      </w:r>
+      <w:r>
+        <w:rPr>
+          <w:rtl w:val="0"/>
+        </w:rPr>
+        <w:t xml:space="preserve">uma das melhores maneiras de confirmar se você entendeu as informações de forma correta e completa é parafraseando o que a pessoa disse. Isso traz segurança ao interlocutor de que você assimilou o que foi dito de forma correta.</w:t>
+      </w:r>
+    </w:p>
+    <w:p>
+      <w:pPr>
+        <w:jc w:val="both"/>
+        <w:rPr/>
+      </w:pPr>
+      <w:r>
+        <w:rPr>
+          <w:rtl w:val="0"/>
+        </w:rPr>
+      </w:r>
+    </w:p>
+    <w:p>
+      <w:pPr>
+        <w:numPr>
+          <w:ilvl w:val="0"/>
+          <w:numId w:val="7"/>
+        </w:numPr>
+        <w:ind w:left="425.19685039370086" w:hanging="360"/>
+        <w:jc w:val="both"/>
+        <w:rPr>
+          <w:u w:val="none"/>
+        </w:rPr>
+      </w:pPr>
+      <w:r>
+        <w:rPr>
+          <w:b w:val="1"/>
+          <w:rtl w:val="0"/>
+        </w:rPr>
+        <w:t xml:space="preserve">Ajudar não é resolver: </w:t>
+      </w:r>
+      <w:r>
+        <w:rPr>
+          <w:rtl w:val="0"/>
+        </w:rPr>
+        <w:t xml:space="preserve">por meio da empatia somos capazes de avaliar o que é necessário para que uma pessoa resolva suas questões, porém, é sempre importante compreender que é a própria pessoa que deve ser responsável pelas suas próprias mudanças.</w:t>
+      </w:r>
+    </w:p>
+    <w:p>
+      <w:pPr>
+        <w:jc w:val="both"/>
+        <w:rPr/>
+      </w:pPr>
+      <w:r>
+        <w:rPr>
+          <w:rtl w:val="0"/>
+        </w:rPr>
+      </w:r>
+    </w:p>
+    <w:p>
+      <w:pPr>
+        <w:jc w:val="both"/>
+        <w:rPr/>
+      </w:pPr>
+      <w:r>
+        <w:rPr>
+          <w:rtl w:val="0"/>
+        </w:rPr>
+        <w:t xml:space="preserve">Leandro Karnal - Empatia - </w:t>
+      </w:r>
+      <w:hyperlink r:id="rId31">
+        <w:r>
+          <w:rPr>
+            <w:color w:val="0000ee"/>
+            <w:u w:val="single"/>
+            <w:shd w:fill="auto" w:val="clear"/>
+            <w:rtl w:val="0"/>
+          </w:rPr>
+          <w:t xml:space="preserve">LEANDRO KARNAL - Empatia</w:t>
+        </w:r>
+      </w:hyperlink>
+      <w:r>
+        <w:rPr>
+          <w:rtl w:val="0"/>
+        </w:rPr>
+      </w:r>
+    </w:p>
+    <w:p>
+      <w:pPr>
+        <w:jc w:val="both"/>
+        <w:rPr/>
+      </w:pPr>
+      <w:r>
+        <w:rPr>
+          <w:rtl w:val="0"/>
+        </w:rPr>
+      </w:r>
+    </w:p>
+    <w:p>
+      <w:pPr>
+        <w:jc w:val="both"/>
+        <w:rPr/>
+      </w:pPr>
+      <w:r>
+        <w:rPr>
+          <w:rtl w:val="0"/>
+        </w:rPr>
+        <w:t xml:space="preserve">1) </w:t>
+      </w:r>
+      <w:r>
+        <w:rPr>
+          <w:b w:val="1"/>
+          <w:rtl w:val="0"/>
+        </w:rPr>
+        <w:t xml:space="preserve">Sabotadores</w:t>
+      </w:r>
+      <w:r>
+        <w:rPr>
+          <w:b w:val="1"/>
+          <w:rtl w:val="0"/>
+        </w:rPr>
+        <w:t xml:space="preserve"> </w:t>
+      </w:r>
+      <w:r>
+        <w:rPr>
+          <w:rtl w:val="0"/>
+        </w:rPr>
+        <w:t xml:space="preserve">são um conjunto de padrões mentais automáticos e habituais, cada um com sua própria voz, crença e suposições que trabalham contra o que é melhor para você. O </w:t>
+      </w:r>
+      <w:r>
+        <w:rPr>
+          <w:b w:val="1"/>
+          <w:rtl w:val="0"/>
+        </w:rPr>
+        <w:t xml:space="preserve">Crítico</w:t>
+      </w:r>
+      <w:r>
+        <w:rPr>
+          <w:b w:val="1"/>
+          <w:rtl w:val="0"/>
+        </w:rPr>
+        <w:t xml:space="preserve"> </w:t>
+      </w:r>
+      <w:r>
+        <w:rPr>
+          <w:rtl w:val="0"/>
+        </w:rPr>
+        <w:t xml:space="preserve">é o sabotador </w:t>
+      </w:r>
+      <w:r>
+        <w:rPr>
+          <w:b w:val="1"/>
+          <w:rtl w:val="0"/>
+        </w:rPr>
+        <w:t xml:space="preserve">universal</w:t>
+      </w:r>
+      <w:r>
+        <w:rPr>
+          <w:b w:val="1"/>
+          <w:rtl w:val="0"/>
+        </w:rPr>
+        <w:t xml:space="preserve"> </w:t>
+      </w:r>
+      <w:r>
+        <w:rPr>
+          <w:rtl w:val="0"/>
+        </w:rPr>
+        <w:t xml:space="preserve">e a ele podem se juntar os outros </w:t>
+      </w:r>
+      <w:r>
+        <w:rPr>
+          <w:b w:val="1"/>
+          <w:rtl w:val="0"/>
+        </w:rPr>
+        <w:t xml:space="preserve">nove </w:t>
+      </w:r>
+      <w:r>
+        <w:rPr>
+          <w:rtl w:val="0"/>
+        </w:rPr>
+        <w:t xml:space="preserve"> sabotadores </w:t>
+      </w:r>
+      <w:r>
+        <w:rPr>
+          <w:b w:val="1"/>
+          <w:rtl w:val="0"/>
+        </w:rPr>
+        <w:t xml:space="preserve">cúmplices</w:t>
+      </w:r>
+      <w:r>
+        <w:rPr>
+          <w:rtl w:val="0"/>
+        </w:rPr>
+        <w:t xml:space="preserve">.</w:t>
+      </w:r>
+    </w:p>
+    <w:p>
+      <w:pPr>
+        <w:jc w:val="both"/>
+        <w:rPr/>
+      </w:pPr>
+      <w:r>
+        <w:rPr>
+          <w:rtl w:val="0"/>
+        </w:rPr>
+      </w:r>
+    </w:p>
+    <w:p>
+      <w:pPr>
+        <w:jc w:val="both"/>
+        <w:rPr/>
+      </w:pPr>
+      <w:r>
+        <w:rPr>
+          <w:rtl w:val="0"/>
+        </w:rPr>
+        <w:t xml:space="preserve">a) Sabotadores; b) Crítico; c) universal; d) nove; e) cúmplices.</w:t>
+      </w:r>
+    </w:p>
+    <w:p>
+      <w:pPr>
+        <w:jc w:val="both"/>
+        <w:rPr/>
+      </w:pPr>
+      <w:r>
+        <w:rPr>
+          <w:rtl w:val="0"/>
+        </w:rPr>
+      </w:r>
+    </w:p>
+    <w:p>
+      <w:pPr>
+        <w:jc w:val="both"/>
+        <w:rPr/>
+      </w:pPr>
+      <w:r>
+        <w:rPr>
+          <w:rtl w:val="0"/>
+        </w:rPr>
+        <w:t xml:space="preserve">2) O que é Inteligência Emocional?</w:t>
+      </w:r>
+    </w:p>
+    <w:p>
+      <w:pPr>
+        <w:jc w:val="both"/>
+        <w:rPr/>
+      </w:pPr>
+      <w:r>
+        <w:rPr>
+          <w:rtl w:val="0"/>
+        </w:rPr>
+      </w:r>
+    </w:p>
+    <w:p>
+      <w:pPr>
+        <w:jc w:val="both"/>
+        <w:rPr/>
+      </w:pPr>
+      <w:r>
+        <w:rPr>
+          <w:rtl w:val="0"/>
+        </w:rPr>
+        <w:t xml:space="preserve">É a capacidade de reconhecer e avaliar os próprios sentimentos e os dos outros e saber lidar com eles.</w:t>
+      </w:r>
+    </w:p>
+    <w:p>
+      <w:pPr>
+        <w:jc w:val="both"/>
+        <w:rPr/>
+      </w:pPr>
+      <w:r>
+        <w:rPr>
+          <w:rtl w:val="0"/>
+        </w:rPr>
+      </w:r>
+    </w:p>
+    <w:p>
+      <w:pPr>
+        <w:jc w:val="both"/>
+        <w:rPr/>
+      </w:pPr>
+      <w:r>
+        <w:rPr>
+          <w:rtl w:val="0"/>
+        </w:rPr>
+        <w:t xml:space="preserve">3) Qual é a diferença entre as linguagens verbal e  não-verbal?</w:t>
+      </w:r>
+    </w:p>
+    <w:p>
+      <w:pPr>
+        <w:jc w:val="both"/>
+        <w:rPr/>
+      </w:pPr>
+      <w:r>
+        <w:rPr>
+          <w:rtl w:val="0"/>
+        </w:rPr>
+      </w:r>
+    </w:p>
+    <w:p>
+      <w:pPr>
+        <w:jc w:val="both"/>
+        <w:rPr/>
+      </w:pPr>
+      <w:r>
+        <w:rPr>
+          <w:rtl w:val="0"/>
+        </w:rPr>
+        <w:t xml:space="preserve">A linguagem verbal é aquela que utiliza códigos, textos (escritos ou orais). A linguagem não-verbal é aquela que utiliza recursos como gestos, entonação, postura.</w:t>
+      </w:r>
+    </w:p>
+    <w:p>
+      <w:pPr>
+        <w:jc w:val="both"/>
+        <w:rPr/>
+      </w:pPr>
+      <w:r>
+        <w:rPr>
+          <w:rtl w:val="0"/>
+        </w:rPr>
+      </w:r>
+    </w:p>
+    <w:p>
+      <w:pPr>
+        <w:jc w:val="both"/>
+        <w:rPr/>
+      </w:pPr>
+      <w:r>
+        <w:rPr>
+          <w:rtl w:val="0"/>
+        </w:rPr>
+        <w:t xml:space="preserve">4) Todas as emoções são, em essência, impulsos, legados pela evolução, para uma ação imediata, para planejamentos instantâneos que visam lidar com a vida. A própria raiz da palavra emoção é do latim movere — “mover” — acrescida do prefixo “e-”, que denota “afastar-se”, o que indica que em qualquer emoção está implícita uma propensão para um agir imediato.” (GOLEMAN, 1995). Segundo Goleman (1995), há seis emoções básicas. Quais são elas?</w:t>
+      </w:r>
+    </w:p>
+    <w:p>
+      <w:pPr>
+        <w:jc w:val="both"/>
+        <w:rPr/>
+      </w:pPr>
+      <w:r>
+        <w:rPr>
+          <w:rtl w:val="0"/>
+        </w:rPr>
+      </w:r>
+    </w:p>
+    <w:p>
+      <w:pPr>
+        <w:jc w:val="both"/>
+        <w:rPr/>
+      </w:pPr>
+      <w:r>
+        <w:rPr>
+          <w:rtl w:val="0"/>
+        </w:rPr>
+        <w:t xml:space="preserve">Tristeza, raiva, medo, felicidade, amor e nojo.</w:t>
+      </w:r>
+    </w:p>
+    <w:p>
+      <w:pPr>
+        <w:jc w:val="both"/>
+        <w:rPr/>
+      </w:pPr>
+      <w:r>
+        <w:rPr>
+          <w:rtl w:val="0"/>
+        </w:rPr>
+      </w:r>
+    </w:p>
+    <w:p>
+      <w:pPr>
+        <w:jc w:val="both"/>
+        <w:rPr/>
+      </w:pPr>
+      <w:r>
+        <w:rPr>
+          <w:rtl w:val="0"/>
+        </w:rPr>
+        <w:t xml:space="preserve">5) Os ruídos são distúrbios no processo de comunicação. Há alguns fatores que podem causar os ruídos, são eles: físicos, psicológicos, semânticos, técnicos e fisiológicos. Assinale a alternativa INCORRETA sobre esses fatores.</w:t>
+      </w:r>
+    </w:p>
+    <w:p>
+      <w:pPr>
+        <w:jc w:val="both"/>
+        <w:rPr/>
+      </w:pPr>
+      <w:r>
+        <w:rPr>
+          <w:rtl w:val="0"/>
+        </w:rPr>
+      </w:r>
+    </w:p>
+    <w:p>
+      <w:pPr>
+        <w:jc w:val="both"/>
+        <w:rPr/>
+      </w:pPr>
+      <w:r>
+        <w:rPr>
+          <w:rtl w:val="0"/>
+        </w:rPr>
+        <w:t xml:space="preserve">Fatores semânticos estão relacionados aos problemas de voz, sotaque ou pronúncia;</w:t>
+      </w:r>
+    </w:p>
+    <w:p>
+      <w:pPr>
+        <w:jc w:val="both"/>
+        <w:rPr/>
+      </w:pPr>
+      <w:r>
+        <w:rPr>
+          <w:rtl w:val="0"/>
+        </w:rPr>
+      </w:r>
+    </w:p>
+    <w:p>
+      <w:pPr>
+        <w:jc w:val="both"/>
+        <w:rPr/>
+      </w:pPr>
+      <w:r>
+        <w:rPr>
+          <w:rtl w:val="0"/>
+        </w:rPr>
+        <w:t xml:space="preserve">6) São formas de se evitar ruídos na comunicação: 1. Ter claro o objetivo; 2. Apresentar bons argumentos; 3. Saber ouvir; 4. Consciência da linguagem corporal e do tom de voz; 5. Falar alto. São verdadeiras apenas as afirmações em:</w:t>
+      </w:r>
+    </w:p>
+    <w:p>
+      <w:pPr>
+        <w:jc w:val="both"/>
+        <w:rPr/>
+      </w:pPr>
+      <w:r>
+        <w:rPr>
+          <w:rtl w:val="0"/>
+        </w:rPr>
+        <w:t xml:space="preserve">1, 2, 3 e 4.</w:t>
+      </w:r>
+    </w:p>
+    <w:p>
+      <w:pPr>
+        <w:jc w:val="both"/>
+        <w:rPr/>
+      </w:pPr>
+      <w:r>
+        <w:rPr>
+          <w:rtl w:val="0"/>
+        </w:rPr>
+      </w:r>
+    </w:p>
+    <w:p>
+      <w:pPr>
+        <w:jc w:val="both"/>
+        <w:rPr/>
+      </w:pPr>
+      <w:r>
+        <w:rPr>
+          <w:rtl w:val="0"/>
+        </w:rPr>
+        <w:t xml:space="preserve">7) Escolha a alternativa correta que melhor completa a frase: "</w:t>
+      </w:r>
+      <w:r>
+        <w:rPr>
+          <w:b w:val="1"/>
+          <w:rtl w:val="0"/>
+        </w:rPr>
+        <w:t xml:space="preserve">Empatia</w:t>
+      </w:r>
+      <w:r>
+        <w:rPr>
+          <w:rtl w:val="0"/>
+        </w:rPr>
+        <w:t xml:space="preserve"> é a capacidade de se sentir o que uma outra pessoa sente caso se estivesse na mesma situação vivenciada por ela, ou seja, procurar experimentar de forma objetiva e racional o que sente o outro a fim de tentar compreender seus sentimentos e emoções.".</w:t>
+      </w:r>
+    </w:p>
+    <w:p>
+      <w:pPr>
+        <w:jc w:val="both"/>
+        <w:rPr/>
+      </w:pPr>
+      <w:r>
+        <w:rPr>
+          <w:rtl w:val="0"/>
+        </w:rPr>
+      </w:r>
+    </w:p>
+    <w:p>
+      <w:pPr>
+        <w:jc w:val="both"/>
+        <w:rPr/>
+      </w:pPr>
+      <w:r>
+        <w:rPr>
+          <w:rtl w:val="0"/>
+        </w:rPr>
+        <w:t xml:space="preserve">8) Segundo o autor Chamine, nós desenvolvemos alguns sabotadores na infância que nos prejudicam na vida adulta. Uma vez que, quando adultos, os sabotadores atrapalham a nossa evolução, por qual motivo o ser humano os desenvolve?</w:t>
+      </w:r>
+    </w:p>
+    <w:p>
+      <w:pPr>
+        <w:jc w:val="both"/>
+        <w:rPr/>
+      </w:pPr>
+      <w:r>
+        <w:rPr>
+          <w:rtl w:val="0"/>
+        </w:rPr>
+      </w:r>
+    </w:p>
+    <w:p>
+      <w:pPr>
+        <w:jc w:val="both"/>
+        <w:rPr/>
+      </w:pPr>
+      <w:r>
+        <w:rPr>
+          <w:rtl w:val="0"/>
+        </w:rPr>
+        <w:t xml:space="preserve">Os sabotadores são desenvolvidos na infância com intuito de garantir a sobrevivência emocional da criança.</w:t>
+      </w:r>
+    </w:p>
+    <w:p>
+      <w:pPr>
+        <w:jc w:val="both"/>
+        <w:rPr/>
+      </w:pPr>
+      <w:r>
+        <w:rPr>
+          <w:rtl w:val="0"/>
+        </w:rPr>
+      </w:r>
+    </w:p>
+    <w:p>
+      <w:pPr>
+        <w:jc w:val="both"/>
+        <w:rPr/>
+      </w:pPr>
+      <w:r>
+        <w:rPr>
+          <w:rtl w:val="0"/>
+        </w:rPr>
+        <w:t xml:space="preserve">9) São habilidades de uma pessoa empática: I. Escutar com atenção; II. Confirmar o entendimento do que foi dito; III. Dar suporte emocional sem querer resolver a questão da outra pessoa; IV. Dar suporte emocional e resolver a questão da outra pessoa por ela. Estão corretas as alternativas:</w:t>
+      </w:r>
+    </w:p>
+    <w:p>
+      <w:pPr>
+        <w:jc w:val="both"/>
+        <w:rPr/>
+      </w:pPr>
+      <w:r>
+        <w:rPr>
+          <w:rtl w:val="0"/>
+        </w:rPr>
+      </w:r>
+    </w:p>
+    <w:p>
+      <w:pPr>
+        <w:jc w:val="both"/>
+        <w:rPr/>
+      </w:pPr>
+      <w:r>
+        <w:rPr>
+          <w:rtl w:val="0"/>
+        </w:rPr>
+        <w:t xml:space="preserve">I, II e III;</w:t>
+      </w:r>
+    </w:p>
+    <w:p>
+      <w:pPr>
+        <w:jc w:val="both"/>
+        <w:rPr/>
+      </w:pPr>
+      <w:r>
+        <w:rPr>
+          <w:rtl w:val="0"/>
+        </w:rPr>
+      </w:r>
+    </w:p>
+    <w:p>
+      <w:pPr>
+        <w:jc w:val="both"/>
+        <w:rPr/>
+      </w:pPr>
+      <w:r>
+        <w:rPr>
+          <w:rtl w:val="0"/>
+        </w:rPr>
+        <w:t xml:space="preserve">10) Sobre a Inteligência Emocional é CORRETO afirmar que:</w:t>
+      </w:r>
+    </w:p>
+    <w:p>
+      <w:pPr>
+        <w:jc w:val="both"/>
+        <w:rPr/>
+      </w:pPr>
+      <w:r>
+        <w:rPr>
+          <w:rtl w:val="0"/>
+        </w:rPr>
+      </w:r>
+    </w:p>
+    <w:p>
+      <w:pPr>
+        <w:jc w:val="both"/>
+        <w:rPr/>
+      </w:pPr>
+      <w:r>
+        <w:rPr>
+          <w:rtl w:val="0"/>
+        </w:rPr>
+        <w:t xml:space="preserve">Ela é uma das 9 inteligências da teoria de Howard Gardner.</w:t>
       </w:r>
     </w:p>
     <w:sectPr>
@@ -16036,6 +16766,116 @@
   <w:abstractNum w:abstractNumId="4">
     <w:lvl w:ilvl="0">
       <w:start w:val="1"/>
+      <w:numFmt w:val="bullet"/>
+      <w:lvlText w:val="●"/>
+      <w:lvlJc w:val="left"/>
+      <w:pPr>
+        <w:ind w:left="720" w:hanging="360"/>
+      </w:pPr>
+      <w:rPr>
+        <w:u w:val="none"/>
+      </w:rPr>
+    </w:lvl>
+    <w:lvl w:ilvl="1">
+      <w:start w:val="1"/>
+      <w:numFmt w:val="bullet"/>
+      <w:lvlText w:val="○"/>
+      <w:lvlJc w:val="left"/>
+      <w:pPr>
+        <w:ind w:left="1440" w:hanging="360"/>
+      </w:pPr>
+      <w:rPr>
+        <w:u w:val="none"/>
+      </w:rPr>
+    </w:lvl>
+    <w:lvl w:ilvl="2">
+      <w:start w:val="1"/>
+      <w:numFmt w:val="bullet"/>
+      <w:lvlText w:val="■"/>
+      <w:lvlJc w:val="left"/>
+      <w:pPr>
+        <w:ind w:left="2160" w:hanging="360"/>
+      </w:pPr>
+      <w:rPr>
+        <w:u w:val="none"/>
+      </w:rPr>
+    </w:lvl>
+    <w:lvl w:ilvl="3">
+      <w:start w:val="1"/>
+      <w:numFmt w:val="bullet"/>
+      <w:lvlText w:val="●"/>
+      <w:lvlJc w:val="left"/>
+      <w:pPr>
+        <w:ind w:left="2880" w:hanging="360"/>
+      </w:pPr>
+      <w:rPr>
+        <w:u w:val="none"/>
+      </w:rPr>
+    </w:lvl>
+    <w:lvl w:ilvl="4">
+      <w:start w:val="1"/>
+      <w:numFmt w:val="bullet"/>
+      <w:lvlText w:val="○"/>
+      <w:lvlJc w:val="left"/>
+      <w:pPr>
+        <w:ind w:left="3600" w:hanging="360"/>
+      </w:pPr>
+      <w:rPr>
+        <w:u w:val="none"/>
+      </w:rPr>
+    </w:lvl>
+    <w:lvl w:ilvl="5">
+      <w:start w:val="1"/>
+      <w:numFmt w:val="bullet"/>
+      <w:lvlText w:val="■"/>
+      <w:lvlJc w:val="left"/>
+      <w:pPr>
+        <w:ind w:left="4320" w:hanging="360"/>
+      </w:pPr>
+      <w:rPr>
+        <w:u w:val="none"/>
+      </w:rPr>
+    </w:lvl>
+    <w:lvl w:ilvl="6">
+      <w:start w:val="1"/>
+      <w:numFmt w:val="bullet"/>
+      <w:lvlText w:val="●"/>
+      <w:lvlJc w:val="left"/>
+      <w:pPr>
+        <w:ind w:left="5040" w:hanging="360"/>
+      </w:pPr>
+      <w:rPr>
+        <w:u w:val="none"/>
+      </w:rPr>
+    </w:lvl>
+    <w:lvl w:ilvl="7">
+      <w:start w:val="1"/>
+      <w:numFmt w:val="bullet"/>
+      <w:lvlText w:val="○"/>
+      <w:lvlJc w:val="left"/>
+      <w:pPr>
+        <w:ind w:left="5760" w:hanging="360"/>
+      </w:pPr>
+      <w:rPr>
+        <w:u w:val="none"/>
+      </w:rPr>
+    </w:lvl>
+    <w:lvl w:ilvl="8">
+      <w:start w:val="1"/>
+      <w:numFmt w:val="bullet"/>
+      <w:lvlText w:val="■"/>
+      <w:lvlJc w:val="left"/>
+      <w:pPr>
+        <w:ind w:left="6480" w:hanging="360"/>
+      </w:pPr>
+      <w:rPr>
+        <w:u w:val="none"/>
+      </w:rPr>
+    </w:lvl>
+  </w:abstractNum>
+  <w:abstractNum w:abstractNumId="5">
+    <w:lvl w:ilvl="0">
+      <w:start w:val="1"/>
       <w:numFmt w:val="decimal"/>
       <w:lvlText w:val="%1."/>
       <w:lvlJc w:val="left"/>
@@ -16143,7 +16983,227 @@
       </w:rPr>
     </w:lvl>
   </w:abstractNum>
-  <w:abstractNum w:abstractNumId="5">
+  <w:abstractNum w:abstractNumId="6">
+    <w:lvl w:ilvl="0">
+      <w:start w:val="1"/>
+      <w:numFmt w:val="bullet"/>
+      <w:lvlText w:val="●"/>
+      <w:lvlJc w:val="left"/>
+      <w:pPr>
+        <w:ind w:left="720" w:hanging="360"/>
+      </w:pPr>
+      <w:rPr>
+        <w:u w:val="none"/>
+      </w:rPr>
+    </w:lvl>
+    <w:lvl w:ilvl="1">
+      <w:start w:val="1"/>
+      <w:numFmt w:val="bullet"/>
+      <w:lvlText w:val="○"/>
+      <w:lvlJc w:val="left"/>
+      <w:pPr>
+        <w:ind w:left="1440" w:hanging="360"/>
+      </w:pPr>
+      <w:rPr>
+        <w:u w:val="none"/>
+      </w:rPr>
+    </w:lvl>
+    <w:lvl w:ilvl="2">
+      <w:start w:val="1"/>
+      <w:numFmt w:val="bullet"/>
+      <w:lvlText w:val="■"/>
+      <w:lvlJc w:val="left"/>
+      <w:pPr>
+        <w:ind w:left="2160" w:hanging="360"/>
+      </w:pPr>
+      <w:rPr>
+        <w:u w:val="none"/>
+      </w:rPr>
+    </w:lvl>
+    <w:lvl w:ilvl="3">
+      <w:start w:val="1"/>
+      <w:numFmt w:val="bullet"/>
+      <w:lvlText w:val="●"/>
+      <w:lvlJc w:val="left"/>
+      <w:pPr>
+        <w:ind w:left="2880" w:hanging="360"/>
+      </w:pPr>
+      <w:rPr>
+        <w:u w:val="none"/>
+      </w:rPr>
+    </w:lvl>
+    <w:lvl w:ilvl="4">
+      <w:start w:val="1"/>
+      <w:numFmt w:val="bullet"/>
+      <w:lvlText w:val="○"/>
+      <w:lvlJc w:val="left"/>
+      <w:pPr>
+        <w:ind w:left="3600" w:hanging="360"/>
+      </w:pPr>
+      <w:rPr>
+        <w:u w:val="none"/>
+      </w:rPr>
+    </w:lvl>
+    <w:lvl w:ilvl="5">
+      <w:start w:val="1"/>
+      <w:numFmt w:val="bullet"/>
+      <w:lvlText w:val="■"/>
+      <w:lvlJc w:val="left"/>
+      <w:pPr>
+        <w:ind w:left="4320" w:hanging="360"/>
+      </w:pPr>
+      <w:rPr>
+        <w:u w:val="none"/>
+      </w:rPr>
+    </w:lvl>
+    <w:lvl w:ilvl="6">
+      <w:start w:val="1"/>
+      <w:numFmt w:val="bullet"/>
+      <w:lvlText w:val="●"/>
+      <w:lvlJc w:val="left"/>
+      <w:pPr>
+        <w:ind w:left="5040" w:hanging="360"/>
+      </w:pPr>
+      <w:rPr>
+        <w:u w:val="none"/>
+      </w:rPr>
+    </w:lvl>
+    <w:lvl w:ilvl="7">
+      <w:start w:val="1"/>
+      <w:numFmt w:val="bullet"/>
+      <w:lvlText w:val="○"/>
+      <w:lvlJc w:val="left"/>
+      <w:pPr>
+        <w:ind w:left="5760" w:hanging="360"/>
+      </w:pPr>
+      <w:rPr>
+        <w:u w:val="none"/>
+      </w:rPr>
+    </w:lvl>
+    <w:lvl w:ilvl="8">
+      <w:start w:val="1"/>
+      <w:numFmt w:val="bullet"/>
+      <w:lvlText w:val="■"/>
+      <w:lvlJc w:val="left"/>
+      <w:pPr>
+        <w:ind w:left="6480" w:hanging="360"/>
+      </w:pPr>
+      <w:rPr>
+        <w:u w:val="none"/>
+      </w:rPr>
+    </w:lvl>
+  </w:abstractNum>
+  <w:abstractNum w:abstractNumId="7">
+    <w:lvl w:ilvl="0">
+      <w:start w:val="1"/>
+      <w:numFmt w:val="bullet"/>
+      <w:lvlText w:val="●"/>
+      <w:lvlJc w:val="left"/>
+      <w:pPr>
+        <w:ind w:left="720" w:hanging="360"/>
+      </w:pPr>
+      <w:rPr>
+        <w:u w:val="none"/>
+      </w:rPr>
+    </w:lvl>
+    <w:lvl w:ilvl="1">
+      <w:start w:val="1"/>
+      <w:numFmt w:val="bullet"/>
+      <w:lvlText w:val="○"/>
+      <w:lvlJc w:val="left"/>
+      <w:pPr>
+        <w:ind w:left="1440" w:hanging="360"/>
+      </w:pPr>
+      <w:rPr>
+        <w:u w:val="none"/>
+      </w:rPr>
+    </w:lvl>
+    <w:lvl w:ilvl="2">
+      <w:start w:val="1"/>
+      <w:numFmt w:val="bullet"/>
+      <w:lvlText w:val="■"/>
+      <w:lvlJc w:val="left"/>
+      <w:pPr>
+        <w:ind w:left="2160" w:hanging="360"/>
+      </w:pPr>
+      <w:rPr>
+        <w:u w:val="none"/>
+      </w:rPr>
+    </w:lvl>
+    <w:lvl w:ilvl="3">
+      <w:start w:val="1"/>
+      <w:numFmt w:val="bullet"/>
+      <w:lvlText w:val="●"/>
+      <w:lvlJc w:val="left"/>
+      <w:pPr>
+        <w:ind w:left="2880" w:hanging="360"/>
+      </w:pPr>
+      <w:rPr>
+        <w:u w:val="none"/>
+      </w:rPr>
+    </w:lvl>
+    <w:lvl w:ilvl="4">
+      <w:start w:val="1"/>
+      <w:numFmt w:val="bullet"/>
+      <w:lvlText w:val="○"/>
+      <w:lvlJc w:val="left"/>
+      <w:pPr>
+        <w:ind w:left="3600" w:hanging="360"/>
+      </w:pPr>
+      <w:rPr>
+        <w:u w:val="none"/>
+      </w:rPr>
+    </w:lvl>
+    <w:lvl w:ilvl="5">
+      <w:start w:val="1"/>
+      <w:numFmt w:val="bullet"/>
+      <w:lvlText w:val="■"/>
+      <w:lvlJc w:val="left"/>
+      <w:pPr>
+        <w:ind w:left="4320" w:hanging="360"/>
+      </w:pPr>
+      <w:rPr>
+        <w:u w:val="none"/>
+      </w:rPr>
+    </w:lvl>
+    <w:lvl w:ilvl="6">
+      <w:start w:val="1"/>
+      <w:numFmt w:val="bullet"/>
+      <w:lvlText w:val="●"/>
+      <w:lvlJc w:val="left"/>
+      <w:pPr>
+        <w:ind w:left="5040" w:hanging="360"/>
+      </w:pPr>
+      <w:rPr>
+        <w:u w:val="none"/>
+      </w:rPr>
+    </w:lvl>
+    <w:lvl w:ilvl="7">
+      <w:start w:val="1"/>
+      <w:numFmt w:val="bullet"/>
+      <w:lvlText w:val="○"/>
+      <w:lvlJc w:val="left"/>
+      <w:pPr>
+        <w:ind w:left="5760" w:hanging="360"/>
+      </w:pPr>
+      <w:rPr>
+        <w:u w:val="none"/>
+      </w:rPr>
+    </w:lvl>
+    <w:lvl w:ilvl="8">
+      <w:start w:val="1"/>
+      <w:numFmt w:val="bullet"/>
+      <w:lvlText w:val="■"/>
+      <w:lvlJc w:val="left"/>
+      <w:pPr>
+        <w:ind w:left="6480" w:hanging="360"/>
+      </w:pPr>
+      <w:rPr>
+        <w:u w:val="none"/>
+      </w:rPr>
+    </w:lvl>
+  </w:abstractNum>
+  <w:abstractNum w:abstractNumId="8">
     <w:lvl w:ilvl="0">
       <w:start w:val="1"/>
       <w:numFmt w:val="bullet"/>
@@ -16267,6 +17327,15 @@
   </w:num>
   <w:num w:numId="5">
     <w:abstractNumId w:val="5"/>
+  </w:num>
+  <w:num w:numId="6">
+    <w:abstractNumId w:val="6"/>
+  </w:num>
+  <w:num w:numId="7">
+    <w:abstractNumId w:val="7"/>
+  </w:num>
+  <w:num w:numId="8">
+    <w:abstractNumId w:val="8"/>
   </w:num>
 </w:numbering>
 </file>

</xml_diff>

<commit_message>
Atualização aulas de soft skills
</commit_message>
<xml_diff>
--- a/Analise e Desenvolvimento de Sistema/1_Semestre/Soft_Skills/Soft Skills.docx
+++ b/Analise e Desenvolvimento de Sistema/1_Semestre/Soft_Skills/Soft Skills.docx
@@ -615,12 +615,12 @@
           <wp:inline distB="114300" distT="114300" distL="114300" distR="114300">
             <wp:extent cx="4052888" cy="2807399"/>
             <wp:effectExtent b="0" l="0" r="0" t="0"/>
-            <wp:docPr id="11" name="image3.png"/>
+            <wp:docPr id="11" name="image7.png"/>
             <a:graphic>
               <a:graphicData uri="http://schemas.openxmlformats.org/drawingml/2006/picture">
                 <pic:pic>
                   <pic:nvPicPr>
-                    <pic:cNvPr id="0" name="image3.png"/>
+                    <pic:cNvPr id="0" name="image7.png"/>
                     <pic:cNvPicPr preferRelativeResize="0"/>
                   </pic:nvPicPr>
                   <pic:blipFill>
@@ -4962,12 +4962,12 @@
           <wp:inline distB="114300" distT="114300" distL="114300" distR="114300">
             <wp:extent cx="3814763" cy="3145506"/>
             <wp:effectExtent b="0" l="0" r="0" t="0"/>
-            <wp:docPr id="9" name="image5.png"/>
+            <wp:docPr id="9" name="image8.png"/>
             <a:graphic>
               <a:graphicData uri="http://schemas.openxmlformats.org/drawingml/2006/picture">
                 <pic:pic>
                   <pic:nvPicPr>
-                    <pic:cNvPr id="0" name="image5.png"/>
+                    <pic:cNvPr id="0" name="image8.png"/>
                     <pic:cNvPicPr preferRelativeResize="0"/>
                   </pic:nvPicPr>
                   <pic:blipFill>
@@ -5103,12 +5103,12 @@
           <wp:inline distB="114300" distT="114300" distL="114300" distR="114300">
             <wp:extent cx="3309938" cy="1906404"/>
             <wp:effectExtent b="0" l="0" r="0" t="0"/>
-            <wp:docPr id="4" name="image1.png"/>
+            <wp:docPr id="4" name="image11.png"/>
             <a:graphic>
               <a:graphicData uri="http://schemas.openxmlformats.org/drawingml/2006/picture">
                 <pic:pic>
                   <pic:nvPicPr>
-                    <pic:cNvPr id="0" name="image1.png"/>
+                    <pic:cNvPr id="0" name="image11.png"/>
                     <pic:cNvPicPr preferRelativeResize="0"/>
                   </pic:nvPicPr>
                   <pic:blipFill>
@@ -5418,12 +5418,12 @@
           <wp:inline distB="114300" distT="114300" distL="114300" distR="114300">
             <wp:extent cx="2527715" cy="2405063"/>
             <wp:effectExtent b="0" l="0" r="0" t="0"/>
-            <wp:docPr id="10" name="image7.png"/>
+            <wp:docPr id="10" name="image3.png"/>
             <a:graphic>
               <a:graphicData uri="http://schemas.openxmlformats.org/drawingml/2006/picture">
                 <pic:pic>
                   <pic:nvPicPr>
-                    <pic:cNvPr id="0" name="image7.png"/>
+                    <pic:cNvPr id="0" name="image3.png"/>
                     <pic:cNvPicPr preferRelativeResize="0"/>
                   </pic:nvPicPr>
                   <pic:blipFill>
@@ -5914,12 +5914,12 @@
           <wp:inline distB="114300" distT="114300" distL="114300" distR="114300">
             <wp:extent cx="3671888" cy="617470"/>
             <wp:effectExtent b="0" l="0" r="0" t="0"/>
-            <wp:docPr id="3" name="image10.png"/>
+            <wp:docPr id="3" name="image1.png"/>
             <a:graphic>
               <a:graphicData uri="http://schemas.openxmlformats.org/drawingml/2006/picture">
                 <pic:pic>
                   <pic:nvPicPr>
-                    <pic:cNvPr id="0" name="image10.png"/>
+                    <pic:cNvPr id="0" name="image1.png"/>
                     <pic:cNvPicPr preferRelativeResize="0"/>
                   </pic:nvPicPr>
                   <pic:blipFill>
@@ -6433,12 +6433,12 @@
           <wp:inline distB="114300" distT="114300" distL="114300" distR="114300">
             <wp:extent cx="2319338" cy="1923353"/>
             <wp:effectExtent b="0" l="0" r="0" t="0"/>
-            <wp:docPr id="7" name="image4.png"/>
+            <wp:docPr id="7" name="image6.png"/>
             <a:graphic>
               <a:graphicData uri="http://schemas.openxmlformats.org/drawingml/2006/picture">
                 <pic:pic>
                   <pic:nvPicPr>
-                    <pic:cNvPr id="0" name="image4.png"/>
+                    <pic:cNvPr id="0" name="image6.png"/>
                     <pic:cNvPicPr preferRelativeResize="0"/>
                   </pic:nvPicPr>
                   <pic:blipFill>
@@ -13754,12 +13754,12 @@
           <wp:inline distB="114300" distT="114300" distL="114300" distR="114300">
             <wp:extent cx="1871663" cy="1677337"/>
             <wp:effectExtent b="0" l="0" r="0" t="0"/>
-            <wp:docPr id="2" name="image2.png"/>
+            <wp:docPr id="2" name="image4.png"/>
             <a:graphic>
               <a:graphicData uri="http://schemas.openxmlformats.org/drawingml/2006/picture">
                 <pic:pic>
                   <pic:nvPicPr>
-                    <pic:cNvPr id="0" name="image2.png"/>
+                    <pic:cNvPr id="0" name="image4.png"/>
                     <pic:cNvPicPr preferRelativeResize="0"/>
                   </pic:nvPicPr>
                   <pic:blipFill>
@@ -14329,12 +14329,12 @@
           <wp:inline distB="114300" distT="114300" distL="114300" distR="114300">
             <wp:extent cx="1776413" cy="1662621"/>
             <wp:effectExtent b="0" l="0" r="0" t="0"/>
-            <wp:docPr id="5" name="image11.png"/>
+            <wp:docPr id="5" name="image10.png"/>
             <a:graphic>
               <a:graphicData uri="http://schemas.openxmlformats.org/drawingml/2006/picture">
                 <pic:pic>
                   <pic:nvPicPr>
-                    <pic:cNvPr id="0" name="image11.png"/>
+                    <pic:cNvPr id="0" name="image10.png"/>
                     <pic:cNvPicPr preferRelativeResize="0"/>
                   </pic:nvPicPr>
                   <pic:blipFill>
@@ -14444,12 +14444,12 @@
           <wp:inline distB="114300" distT="114300" distL="114300" distR="114300">
             <wp:extent cx="2396807" cy="1747838"/>
             <wp:effectExtent b="0" l="0" r="0" t="0"/>
-            <wp:docPr id="6" name="image6.png"/>
+            <wp:docPr id="6" name="image5.png"/>
             <a:graphic>
               <a:graphicData uri="http://schemas.openxmlformats.org/drawingml/2006/picture">
                 <pic:pic>
                   <pic:nvPicPr>
-                    <pic:cNvPr id="0" name="image6.png"/>
+                    <pic:cNvPr id="0" name="image5.png"/>
                     <pic:cNvPicPr preferRelativeResize="0"/>
                   </pic:nvPicPr>
                   <pic:blipFill>
@@ -14806,12 +14806,12 @@
           <wp:inline distB="114300" distT="114300" distL="114300" distR="114300">
             <wp:extent cx="5731200" cy="393700"/>
             <wp:effectExtent b="0" l="0" r="0" t="0"/>
-            <wp:docPr id="8" name="image8.png"/>
+            <wp:docPr id="8" name="image2.png"/>
             <a:graphic>
               <a:graphicData uri="http://schemas.openxmlformats.org/drawingml/2006/picture">
                 <pic:pic>
                   <pic:nvPicPr>
-                    <pic:cNvPr id="0" name="image8.png"/>
+                    <pic:cNvPr id="0" name="image2.png"/>
                     <pic:cNvPicPr preferRelativeResize="0"/>
                   </pic:nvPicPr>
                   <pic:blipFill>
@@ -15895,6 +15895,791 @@
         <w:rPr>
           <w:rtl w:val="0"/>
         </w:rPr>
+      </w:r>
+    </w:p>
+    <w:p>
+      <w:pPr>
+        <w:jc w:val="both"/>
+        <w:rPr/>
+      </w:pPr>
+      <w:r>
+        <w:rPr>
+          <w:rtl w:val="0"/>
+        </w:rPr>
+      </w:r>
+    </w:p>
+    <w:p>
+      <w:pPr>
+        <w:jc w:val="both"/>
+        <w:rPr/>
+      </w:pPr>
+      <w:r>
+        <w:rPr>
+          <w:b w:val="1"/>
+          <w:rtl w:val="0"/>
+        </w:rPr>
+        <w:t xml:space="preserve">ATIVIDADE COMPLEMENTAR - 1</w:t>
+      </w:r>
+      <w:r>
+        <w:rPr>
+          <w:rtl w:val="0"/>
+        </w:rPr>
+      </w:r>
+    </w:p>
+    <w:p>
+      <w:pPr>
+        <w:jc w:val="both"/>
+        <w:rPr/>
+      </w:pPr>
+      <w:r>
+        <w:rPr>
+          <w:rtl w:val="0"/>
+        </w:rPr>
+        <w:t xml:space="preserve"> </w:t>
+      </w:r>
+    </w:p>
+    <w:p>
+      <w:pPr>
+        <w:jc w:val="both"/>
+        <w:rPr/>
+      </w:pPr>
+      <w:r>
+        <w:rPr>
+          <w:rtl w:val="0"/>
+        </w:rPr>
+        <w:t xml:space="preserve">1) O que são valores humanos?</w:t>
+      </w:r>
+    </w:p>
+    <w:p>
+      <w:pPr>
+        <w:jc w:val="both"/>
+        <w:rPr/>
+      </w:pPr>
+      <w:r>
+        <w:rPr>
+          <w:rtl w:val="0"/>
+        </w:rPr>
+        <w:t xml:space="preserve">Resposta: São características que afetam a nossa conduta e nossas escolhas.</w:t>
+      </w:r>
+    </w:p>
+    <w:p>
+      <w:pPr>
+        <w:jc w:val="both"/>
+        <w:rPr/>
+      </w:pPr>
+      <w:r>
+        <w:rPr>
+          <w:rtl w:val="0"/>
+        </w:rPr>
+        <w:t xml:space="preserve">Feedback</w:t>
+      </w:r>
+    </w:p>
+    <w:p>
+      <w:pPr>
+        <w:jc w:val="both"/>
+        <w:rPr/>
+      </w:pPr>
+      <w:r>
+        <w:rPr>
+          <w:rtl w:val="0"/>
+        </w:rPr>
+        <w:t xml:space="preserve">Os valores humanos são características que afetam a conduta de cada indivíduo. Ou seja, é tudo aquilo que é importante para você e impacta nas suas ações e decisões. São características as quais você não abre mão, e que influenciam diretamente nas suas escolhas.</w:t>
+      </w:r>
+    </w:p>
+    <w:p>
+      <w:pPr>
+        <w:jc w:val="both"/>
+        <w:rPr/>
+      </w:pPr>
+      <w:r>
+        <w:rPr>
+          <w:rtl w:val="0"/>
+        </w:rPr>
+      </w:r>
+    </w:p>
+    <w:p>
+      <w:pPr>
+        <w:jc w:val="both"/>
+        <w:rPr/>
+      </w:pPr>
+      <w:r>
+        <w:rPr>
+          <w:rtl w:val="0"/>
+        </w:rPr>
+      </w:r>
+    </w:p>
+    <w:p>
+      <w:pPr>
+        <w:jc w:val="both"/>
+        <w:rPr/>
+      </w:pPr>
+      <w:r>
+        <w:rPr>
+          <w:rtl w:val="0"/>
+        </w:rPr>
+        <w:t xml:space="preserve">2) O estudo (a distância, presencial, guiado ou por conta própria) terá maiores chances de sucesso se o estudante tiver claro seu objetivo em realizar esse estudo e consciência de que ele é o protagonista de seu aprendizado, seu próprio agente motivador; se ele souber como aprende e como ter foco para estudar. Para que o estudante tenha essas ideias claras e desenvolva todas essas habilidades, é de suma importância que ele desenvolva:</w:t>
+      </w:r>
+    </w:p>
+    <w:p>
+      <w:pPr>
+        <w:jc w:val="both"/>
+        <w:rPr/>
+      </w:pPr>
+      <w:r>
+        <w:rPr>
+          <w:rtl w:val="0"/>
+        </w:rPr>
+        <w:t xml:space="preserve">Resposta: Autoconhecimento</w:t>
+      </w:r>
+    </w:p>
+    <w:p>
+      <w:pPr>
+        <w:jc w:val="both"/>
+        <w:rPr/>
+      </w:pPr>
+      <w:r>
+        <w:rPr>
+          <w:rtl w:val="0"/>
+        </w:rPr>
+        <w:t xml:space="preserve">Feedback</w:t>
+      </w:r>
+    </w:p>
+    <w:p>
+      <w:pPr>
+        <w:jc w:val="both"/>
+        <w:rPr/>
+      </w:pPr>
+      <w:r>
+        <w:rPr>
+          <w:rtl w:val="0"/>
+        </w:rPr>
+        <w:t xml:space="preserve">Para que o estudante tenha essas ideias claras e desenvolva todas essas habilidades, é de suma importância que ele desenvolva o autoconhecimento.</w:t>
+      </w:r>
+    </w:p>
+    <w:p>
+      <w:pPr>
+        <w:jc w:val="both"/>
+        <w:rPr/>
+      </w:pPr>
+      <w:r>
+        <w:rPr>
+          <w:rtl w:val="0"/>
+        </w:rPr>
+      </w:r>
+    </w:p>
+    <w:p>
+      <w:pPr>
+        <w:jc w:val="both"/>
+        <w:rPr/>
+      </w:pPr>
+      <w:r>
+        <w:rPr>
+          <w:rtl w:val="0"/>
+        </w:rPr>
+        <w:t xml:space="preserve">3) Assinale a afirmativa CORRETA:</w:t>
+      </w:r>
+    </w:p>
+    <w:p>
+      <w:pPr>
+        <w:jc w:val="both"/>
+        <w:rPr/>
+      </w:pPr>
+      <w:r>
+        <w:rPr>
+          <w:rtl w:val="0"/>
+        </w:rPr>
+        <w:t xml:space="preserve">Resposta: Experiência e conhecimento técnico são considerados aspectos mais fáceis de serem adquiridos do que virtudes e valores que, muitas vezes, são inerentes ao cidadão.</w:t>
+      </w:r>
+    </w:p>
+    <w:p>
+      <w:pPr>
+        <w:jc w:val="both"/>
+        <w:rPr/>
+      </w:pPr>
+      <w:r>
+        <w:rPr>
+          <w:rtl w:val="0"/>
+        </w:rPr>
+        <w:t xml:space="preserve">Feedback</w:t>
+      </w:r>
+    </w:p>
+    <w:p>
+      <w:pPr>
+        <w:jc w:val="both"/>
+        <w:rPr/>
+      </w:pPr>
+      <w:r>
+        <w:rPr>
+          <w:rtl w:val="0"/>
+        </w:rPr>
+        <w:t xml:space="preserve">Os valores e as virtudes contribuem poderosamente para o sucesso na vida profissional e particular. Construir uma cultura, baseada na ética e respeito mútuo é o caminho para alcançar resultados diferenciados e formar pessoas cada vez mais sedentas por valores como honestidade, fraternidade, igualdade, esperança, justiça. É mais fácil adquirir conhecimento técnico por meio de cursos do que desenvolver um valor específico que a empresa procura em seu candidato.</w:t>
+      </w:r>
+    </w:p>
+    <w:p>
+      <w:pPr>
+        <w:jc w:val="both"/>
+        <w:rPr/>
+      </w:pPr>
+      <w:r>
+        <w:rPr>
+          <w:rtl w:val="0"/>
+        </w:rPr>
+      </w:r>
+    </w:p>
+    <w:p>
+      <w:pPr>
+        <w:jc w:val="both"/>
+        <w:rPr/>
+      </w:pPr>
+      <w:r>
+        <w:rPr>
+          <w:rtl w:val="0"/>
+        </w:rPr>
+      </w:r>
+    </w:p>
+    <w:p>
+      <w:pPr>
+        <w:jc w:val="both"/>
+        <w:rPr/>
+      </w:pPr>
+      <w:r>
+        <w:rPr>
+          <w:rtl w:val="0"/>
+        </w:rPr>
+        <w:t xml:space="preserve">4) Entrar em contato com nossos valores humanos pode nos trazer uma série de benefícios. Escolha abaixo a alternativa FALSA:</w:t>
+      </w:r>
+    </w:p>
+    <w:p>
+      <w:pPr>
+        <w:jc w:val="both"/>
+        <w:rPr/>
+      </w:pPr>
+      <w:r>
+        <w:rPr>
+          <w:rtl w:val="0"/>
+        </w:rPr>
+        <w:t xml:space="preserve">Resposta: Esse conhecimento fará com que possamos nos moldar a cultura de qualquer empresa que pague um bom salário.</w:t>
+      </w:r>
+    </w:p>
+    <w:p>
+      <w:pPr>
+        <w:jc w:val="both"/>
+        <w:rPr/>
+      </w:pPr>
+      <w:r>
+        <w:rPr>
+          <w:rtl w:val="0"/>
+        </w:rPr>
+        <w:t xml:space="preserve">Feedback</w:t>
+      </w:r>
+    </w:p>
+    <w:p>
+      <w:pPr>
+        <w:jc w:val="both"/>
+        <w:rPr/>
+      </w:pPr>
+      <w:r>
+        <w:rPr>
+          <w:rtl w:val="0"/>
+        </w:rPr>
+        <w:t xml:space="preserve">Para as empresas ou se você deseja fazer um plano de desenvolvimento pessoal, deve saber que alguns dos benefícios mais importantes são os seguintes:</w:t>
+      </w:r>
+    </w:p>
+    <w:p>
+      <w:pPr>
+        <w:jc w:val="both"/>
+        <w:rPr/>
+      </w:pPr>
+      <w:r>
+        <w:rPr>
+          <w:rtl w:val="0"/>
+        </w:rPr>
+        <w:t xml:space="preserve">Nos ajuda a nos conhecer melhor.</w:t>
+      </w:r>
+    </w:p>
+    <w:p>
+      <w:pPr>
+        <w:jc w:val="both"/>
+        <w:rPr/>
+      </w:pPr>
+      <w:r>
+        <w:rPr>
+          <w:rtl w:val="0"/>
+        </w:rPr>
+        <w:t xml:space="preserve">Nos fornece uma maior estabilidade emocional.</w:t>
+      </w:r>
+    </w:p>
+    <w:p>
+      <w:pPr>
+        <w:jc w:val="both"/>
+        <w:rPr/>
+      </w:pPr>
+      <w:r>
+        <w:rPr>
+          <w:rtl w:val="0"/>
+        </w:rPr>
+        <w:t xml:space="preserve">Nos ajuda a ter uma relação melhor com nós mesmos e com os outros.</w:t>
+      </w:r>
+    </w:p>
+    <w:p>
+      <w:pPr>
+        <w:jc w:val="both"/>
+        <w:rPr/>
+      </w:pPr>
+      <w:r>
+        <w:rPr>
+          <w:rtl w:val="0"/>
+        </w:rPr>
+        <w:t xml:space="preserve">Nos converte em pessoas mais íntegras.</w:t>
+      </w:r>
+    </w:p>
+    <w:p>
+      <w:pPr>
+        <w:jc w:val="both"/>
+        <w:rPr/>
+      </w:pPr>
+      <w:r>
+        <w:rPr>
+          <w:rtl w:val="0"/>
+        </w:rPr>
+        <w:t xml:space="preserve">Quando agimos de forma coerente com nossos valores pessoais, é mais provável que tomaremos nossas próprias decisões, sem hesitar.</w:t>
+      </w:r>
+    </w:p>
+    <w:p>
+      <w:pPr>
+        <w:jc w:val="both"/>
+        <w:rPr/>
+      </w:pPr>
+      <w:r>
+        <w:rPr>
+          <w:rtl w:val="0"/>
+        </w:rPr>
+        <w:t xml:space="preserve">Nos ajuda a conhecer quais são nossas verdadeiras prioridades e, portanto, nos dá informação valiosa sobre como investir nosso tempo.</w:t>
+      </w:r>
+    </w:p>
+    <w:p>
+      <w:pPr>
+        <w:jc w:val="both"/>
+        <w:rPr/>
+      </w:pPr>
+      <w:r>
+        <w:rPr>
+          <w:rtl w:val="0"/>
+        </w:rPr>
+        <w:t xml:space="preserve">Os outros irão nos perceber como pessoas mais seguras e confiáveis ao notar que somos coerentes com nossos próprios valores.</w:t>
+      </w:r>
+    </w:p>
+    <w:p>
+      <w:pPr>
+        <w:jc w:val="both"/>
+        <w:rPr/>
+      </w:pPr>
+      <w:r>
+        <w:rPr>
+          <w:rtl w:val="0"/>
+        </w:rPr>
+      </w:r>
+    </w:p>
+    <w:p>
+      <w:pPr>
+        <w:jc w:val="both"/>
+        <w:rPr/>
+      </w:pPr>
+      <w:r>
+        <w:rPr>
+          <w:rtl w:val="0"/>
+        </w:rPr>
+        <w:t xml:space="preserve">5) O que significa Soft Skills e Hard Skills?</w:t>
+      </w:r>
+    </w:p>
+    <w:p>
+      <w:pPr>
+        <w:jc w:val="both"/>
+        <w:rPr/>
+      </w:pPr>
+      <w:r>
+        <w:rPr>
+          <w:rtl w:val="0"/>
+        </w:rPr>
+        <w:t xml:space="preserve">Resposta: Soft Skills são habilidades comportamentais e Hard Skills são habilidades técnicas.</w:t>
+      </w:r>
+    </w:p>
+    <w:p>
+      <w:pPr>
+        <w:jc w:val="both"/>
+        <w:rPr/>
+      </w:pPr>
+      <w:r>
+        <w:rPr>
+          <w:rtl w:val="0"/>
+        </w:rPr>
+        <w:t xml:space="preserve">Feedback</w:t>
+      </w:r>
+    </w:p>
+    <w:p>
+      <w:pPr>
+        <w:jc w:val="both"/>
+        <w:rPr/>
+      </w:pPr>
+      <w:r>
+        <w:rPr>
+          <w:rtl w:val="0"/>
+        </w:rPr>
+        <w:t xml:space="preserve">Hard skills são habilidades técnicas, enquanto as soft skills são habilidades comportamentais.</w:t>
+      </w:r>
+    </w:p>
+    <w:p>
+      <w:pPr>
+        <w:jc w:val="both"/>
+        <w:rPr/>
+      </w:pPr>
+      <w:r>
+        <w:rPr>
+          <w:rtl w:val="0"/>
+        </w:rPr>
+      </w:r>
+    </w:p>
+    <w:p>
+      <w:pPr>
+        <w:jc w:val="both"/>
+        <w:rPr/>
+      </w:pPr>
+      <w:r>
+        <w:rPr>
+          <w:rtl w:val="0"/>
+        </w:rPr>
+        <w:t xml:space="preserve">6) Qual das alternativas abaixo NÃO é uma consequência do Autoconhecimento?</w:t>
+      </w:r>
+    </w:p>
+    <w:p>
+      <w:pPr>
+        <w:jc w:val="both"/>
+        <w:rPr/>
+      </w:pPr>
+      <w:r>
+        <w:rPr>
+          <w:rtl w:val="0"/>
+        </w:rPr>
+        <w:t xml:space="preserve">Resposta: Poder colocar rótulos em si mesmo.</w:t>
+      </w:r>
+    </w:p>
+    <w:p>
+      <w:pPr>
+        <w:jc w:val="both"/>
+        <w:rPr/>
+      </w:pPr>
+      <w:r>
+        <w:rPr>
+          <w:rtl w:val="0"/>
+        </w:rPr>
+        <w:t xml:space="preserve">Feedback</w:t>
+      </w:r>
+    </w:p>
+    <w:p>
+      <w:pPr>
+        <w:jc w:val="both"/>
+        <w:rPr/>
+      </w:pPr>
+      <w:r>
+        <w:rPr>
+          <w:rtl w:val="0"/>
+        </w:rPr>
+        <w:t xml:space="preserve">O Autoconhecimento ajuda você a não se colocar rótulos, pois você pode desenvolver habilidades que antes achava que não eram possíveis de serem desenvolvidas.</w:t>
+      </w:r>
+    </w:p>
+    <w:p>
+      <w:pPr>
+        <w:jc w:val="both"/>
+        <w:rPr/>
+      </w:pPr>
+      <w:r>
+        <w:rPr>
+          <w:rtl w:val="0"/>
+        </w:rPr>
+      </w:r>
+    </w:p>
+    <w:p>
+      <w:pPr>
+        <w:jc w:val="both"/>
+        <w:rPr/>
+      </w:pPr>
+      <w:r>
+        <w:rPr>
+          <w:rtl w:val="0"/>
+        </w:rPr>
+        <w:t xml:space="preserve">7) Assinale a alternativa que completa da melhor forma a frase a seguir: "______________ é um exemplo de Soft Skills; e ______________ é um exemplo de Hard Skills.".</w:t>
+      </w:r>
+    </w:p>
+    <w:p>
+      <w:pPr>
+        <w:jc w:val="both"/>
+        <w:rPr/>
+      </w:pPr>
+      <w:r>
+        <w:rPr>
+          <w:rtl w:val="0"/>
+        </w:rPr>
+        <w:t xml:space="preserve">Resposta: Ter bom relacionamento interpessoal; saber programar.</w:t>
+      </w:r>
+    </w:p>
+    <w:p>
+      <w:pPr>
+        <w:jc w:val="both"/>
+        <w:rPr/>
+      </w:pPr>
+      <w:r>
+        <w:rPr>
+          <w:rtl w:val="0"/>
+        </w:rPr>
+        <w:t xml:space="preserve">Feedback</w:t>
+      </w:r>
+    </w:p>
+    <w:p>
+      <w:pPr>
+        <w:jc w:val="both"/>
+        <w:rPr/>
+      </w:pPr>
+      <w:r>
+        <w:rPr>
+          <w:rtl w:val="0"/>
+        </w:rPr>
+        <w:t xml:space="preserve">Ter bom relacionamento interpessoal e saber programar são exemplos de Soft Skills e Hard Skills respectivamente.</w:t>
+      </w:r>
+    </w:p>
+    <w:p>
+      <w:pPr>
+        <w:jc w:val="both"/>
+        <w:rPr/>
+      </w:pPr>
+      <w:r>
+        <w:rPr>
+          <w:rtl w:val="0"/>
+        </w:rPr>
+      </w:r>
+    </w:p>
+    <w:p>
+      <w:pPr>
+        <w:jc w:val="both"/>
+        <w:rPr/>
+      </w:pPr>
+      <w:r>
+        <w:rPr>
+          <w:rtl w:val="0"/>
+        </w:rPr>
+      </w:r>
+    </w:p>
+    <w:p>
+      <w:pPr>
+        <w:jc w:val="both"/>
+        <w:rPr/>
+      </w:pPr>
+      <w:r>
+        <w:rPr>
+          <w:rtl w:val="0"/>
+        </w:rPr>
+        <w:t xml:space="preserve">8) A frase "Mindfulness não é um estado que você atinge através de um truque, é um modo de vida” de Jon Kabbat-Zinn significa que:</w:t>
+      </w:r>
+    </w:p>
+    <w:p>
+      <w:pPr>
+        <w:jc w:val="both"/>
+        <w:rPr/>
+      </w:pPr>
+      <w:r>
+        <w:rPr>
+          <w:rtl w:val="0"/>
+        </w:rPr>
+        <w:t xml:space="preserve">Resposta: Mindfulness é um trabalho diário, constante, para dar foco e presença no momento mais importante de nossa vida: o presente.</w:t>
+      </w:r>
+    </w:p>
+    <w:p>
+      <w:pPr>
+        <w:jc w:val="both"/>
+        <w:rPr/>
+      </w:pPr>
+      <w:r>
+        <w:rPr>
+          <w:rtl w:val="0"/>
+        </w:rPr>
+        <w:t xml:space="preserve">Feedback</w:t>
+      </w:r>
+    </w:p>
+    <w:p>
+      <w:pPr>
+        <w:jc w:val="both"/>
+        <w:rPr/>
+      </w:pPr>
+      <w:r>
+        <w:rPr>
+          <w:rtl w:val="0"/>
+        </w:rPr>
+        <w:t xml:space="preserve">Por meio de práticas meditativas diversas, o conhecimento de Mindfulness nos ajuda a percebermos melhor nas situações da vida e a nos tratarmos com mais gentileza, atingindo um maior estado de presença. Por isso, essa técnica também é conhecida como “Atenção Plena”.</w:t>
+      </w:r>
+    </w:p>
+    <w:p>
+      <w:pPr>
+        <w:jc w:val="both"/>
+        <w:rPr/>
+      </w:pPr>
+      <w:r>
+        <w:rPr>
+          <w:rtl w:val="0"/>
+        </w:rPr>
+      </w:r>
+    </w:p>
+    <w:p>
+      <w:pPr>
+        <w:jc w:val="both"/>
+        <w:rPr/>
+      </w:pPr>
+      <w:r>
+        <w:rPr>
+          <w:rtl w:val="0"/>
+        </w:rPr>
+        <w:t xml:space="preserve">9) Qual é a diferença entre a Motivação e o Estímulo?</w:t>
+      </w:r>
+    </w:p>
+    <w:p>
+      <w:pPr>
+        <w:jc w:val="both"/>
+        <w:rPr/>
+      </w:pPr>
+      <w:r>
+        <w:rPr>
+          <w:rtl w:val="0"/>
+        </w:rPr>
+      </w:r>
+    </w:p>
+    <w:p>
+      <w:pPr>
+        <w:jc w:val="both"/>
+        <w:rPr/>
+      </w:pPr>
+      <w:r>
+        <w:rPr>
+          <w:rtl w:val="0"/>
+        </w:rPr>
+        <w:t xml:space="preserve">Resposta: A motivação é algo interno, dentro de você; e o estímulo é algo externo, de fora.</w:t>
+      </w:r>
+    </w:p>
+    <w:p>
+      <w:pPr>
+        <w:jc w:val="both"/>
+        <w:rPr/>
+      </w:pPr>
+      <w:r>
+        <w:rPr>
+          <w:rtl w:val="0"/>
+        </w:rPr>
+        <w:t xml:space="preserve">Feedback</w:t>
+      </w:r>
+    </w:p>
+    <w:p>
+      <w:pPr>
+        <w:jc w:val="both"/>
+        <w:rPr/>
+      </w:pPr>
+      <w:r>
+        <w:rPr>
+          <w:rtl w:val="0"/>
+        </w:rPr>
+        <w:t xml:space="preserve">A motivação é algo que está em você, vem de dentro de você. Já sistema de recompensas, trabalhos desafiadores, colegas e condições de trabalho apoiadores podem ser vistos como estímulos.</w:t>
+      </w:r>
+    </w:p>
+    <w:p>
+      <w:pPr>
+        <w:jc w:val="both"/>
+        <w:rPr/>
+      </w:pPr>
+      <w:r>
+        <w:rPr>
+          <w:rtl w:val="0"/>
+        </w:rPr>
+      </w:r>
+    </w:p>
+    <w:p>
+      <w:pPr>
+        <w:jc w:val="both"/>
+        <w:rPr/>
+      </w:pPr>
+      <w:r>
+        <w:rPr>
+          <w:rtl w:val="0"/>
+        </w:rPr>
+      </w:r>
+    </w:p>
+    <w:p>
+      <w:pPr>
+        <w:jc w:val="both"/>
+        <w:rPr/>
+      </w:pPr>
+      <w:r>
+        <w:rPr>
+          <w:rtl w:val="0"/>
+        </w:rPr>
+        <w:t xml:space="preserve">10) Nossa mente costuma vagar por acontecimentos embaraçosos do passado e nas ânsias e medos do que pode ocorrer em nosso futuro. Precisamos olhar esse tipo de comportamento com atenção e autocuidado para encontrarmos momentos de equilíbrio e plenitude. Como o Mindfulness pode nos ajudar a encontrar esse caminho?</w:t>
+      </w:r>
+    </w:p>
+    <w:p>
+      <w:pPr>
+        <w:jc w:val="both"/>
+        <w:rPr/>
+      </w:pPr>
+      <w:r>
+        <w:rPr>
+          <w:rtl w:val="0"/>
+        </w:rPr>
+        <w:t xml:space="preserve">Resposta: Fazendo com que consigamos exercitar a atenção plena em nossas tarefas diárias em todos os nossos compromissos.</w:t>
+      </w:r>
+    </w:p>
+    <w:p>
+      <w:pPr>
+        <w:jc w:val="both"/>
+        <w:rPr/>
+      </w:pPr>
+      <w:r>
+        <w:rPr>
+          <w:rtl w:val="0"/>
+        </w:rPr>
+        <w:t xml:space="preserve">Feedback</w:t>
+      </w:r>
+    </w:p>
+    <w:p>
+      <w:pPr>
+        <w:jc w:val="both"/>
+        <w:rPr/>
+      </w:pPr>
+      <w:r>
+        <w:rPr>
+          <w:rtl w:val="0"/>
+        </w:rPr>
+        <w:t xml:space="preserve">Prestar atenção de forma consciente, de forma intencional, mas sem julgamento, poderá ajudar você a viver o momento presente sem ser absorvido por ele. Em outras palavras, voltar a atenção para o momento presente de forma intencional significa sair do “piloto automático” de nossas vidas e passar a perceber conscientemente os pensamentos, sentimentos, sensações físicas que tomam conta de nossa mente e de nosso corpo.</w:t>
+      </w:r>
+    </w:p>
+    <w:p>
+      <w:pPr>
+        <w:jc w:val="both"/>
+        <w:rPr/>
+      </w:pPr>
+      <w:r>
+        <w:rPr>
+          <w:rtl w:val="0"/>
+        </w:rPr>
+      </w:r>
+    </w:p>
+    <w:p>
+      <w:pPr>
+        <w:jc w:val="both"/>
+        <w:rPr>
+          <w:b w:val="1"/>
+        </w:rPr>
+      </w:pPr>
+      <w:r>
+        <w:rPr>
+          <w:b w:val="1"/>
+          <w:rtl w:val="0"/>
+        </w:rPr>
+        <w:t xml:space="preserve">ATIVIDADE COMPLEMENTAR - 2</w:t>
       </w:r>
     </w:p>
     <w:p>

</xml_diff>